<commit_message>
Removed Interface, shortened work descriptions to fit 4 pages.
</commit_message>
<xml_diff>
--- a/web/resume/resume.html.docx
+++ b/web/resume/resume.html.docx
@@ -7,7 +7,7 @@
       <w:pPr>
         <w:pStyle w:val="Heading1"/>
         <w:jc w:val="center"/>
-        <w:divId w:val="749809604"/>
+        <w:divId w:val="8023902"/>
         <w:rPr>
           <w:rFonts w:eastAsia="Times New Roman"/>
           <w:color w:val="000000"/>
@@ -43,7 +43,7 @@
       <w:pPr>
         <w:pStyle w:val="Heading2"/>
         <w:jc w:val="center"/>
-        <w:divId w:val="2017995723"/>
+        <w:divId w:val="345639361"/>
         <w:rPr>
           <w:rFonts w:eastAsia="Times New Roman"/>
           <w:color w:val="000000"/>
@@ -60,7 +60,7 @@
     <w:p>
       <w:pPr>
         <w:jc w:val="center"/>
-        <w:divId w:val="641009009"/>
+        <w:divId w:val="1313018666"/>
         <w:rPr>
           <w:rFonts w:ascii="Arial" w:eastAsia="Times New Roman" w:hAnsi="Arial" w:cs="Arial"/>
           <w:color w:val="000000"/>
@@ -143,7 +143,7 @@
     <w:p>
       <w:pPr>
         <w:pStyle w:val="Heading2"/>
-        <w:divId w:val="1203782011"/>
+        <w:divId w:val="1309169100"/>
         <w:rPr>
           <w:rFonts w:eastAsia="Times New Roman"/>
           <w:color w:val="000000"/>
@@ -164,7 +164,7 @@
           <w:numId w:val="1"/>
         </w:numPr>
         <w:spacing w:before="100" w:beforeAutospacing="1" w:after="100" w:afterAutospacing="1"/>
-        <w:divId w:val="1203782011"/>
+        <w:divId w:val="1309169100"/>
         <w:rPr>
           <w:rFonts w:ascii="Arial" w:eastAsia="Times New Roman" w:hAnsi="Arial" w:cs="Arial"/>
           <w:color w:val="000000"/>
@@ -189,7 +189,7 @@
           <w:numId w:val="1"/>
         </w:numPr>
         <w:spacing w:before="100" w:beforeAutospacing="1" w:after="100" w:afterAutospacing="1"/>
-        <w:divId w:val="1203782011"/>
+        <w:divId w:val="1309169100"/>
         <w:rPr>
           <w:rFonts w:ascii="Arial" w:eastAsia="Times New Roman" w:hAnsi="Arial" w:cs="Arial"/>
           <w:color w:val="000000"/>
@@ -214,7 +214,7 @@
           <w:numId w:val="1"/>
         </w:numPr>
         <w:spacing w:before="100" w:beforeAutospacing="1" w:after="100" w:afterAutospacing="1"/>
-        <w:divId w:val="1203782011"/>
+        <w:divId w:val="1309169100"/>
         <w:rPr>
           <w:rFonts w:ascii="Arial" w:eastAsia="Times New Roman" w:hAnsi="Arial" w:cs="Arial"/>
           <w:color w:val="000000"/>
@@ -255,7 +255,7 @@
     <w:p>
       <w:pPr>
         <w:pStyle w:val="Heading2"/>
-        <w:divId w:val="348264197"/>
+        <w:divId w:val="44181368"/>
         <w:rPr>
           <w:rFonts w:eastAsia="Times New Roman"/>
           <w:color w:val="000000"/>
@@ -287,7 +287,7 @@
       </w:tblGrid>
       <w:tr>
         <w:trPr>
-          <w:divId w:val="1729500082"/>
+          <w:divId w:val="377778164"/>
           <w:tblCellSpacing w:w="15" w:type="dxa"/>
         </w:trPr>
         <w:tc>
@@ -375,7 +375,7 @@
       </w:tr>
       <w:tr>
         <w:trPr>
-          <w:divId w:val="1729500082"/>
+          <w:divId w:val="377778164"/>
           <w:tblCellSpacing w:w="15" w:type="dxa"/>
         </w:trPr>
         <w:tc>
@@ -434,7 +434,7 @@
       </w:tr>
       <w:tr>
         <w:trPr>
-          <w:divId w:val="1729500082"/>
+          <w:divId w:val="377778164"/>
           <w:tblCellSpacing w:w="15" w:type="dxa"/>
         </w:trPr>
         <w:tc>
@@ -868,7 +868,7 @@
       </w:tr>
       <w:tr>
         <w:trPr>
-          <w:divId w:val="1729500082"/>
+          <w:divId w:val="377778164"/>
           <w:tblCellSpacing w:w="15" w:type="dxa"/>
         </w:trPr>
         <w:tc>
@@ -1020,7 +1020,7 @@
       </w:tr>
       <w:tr>
         <w:trPr>
-          <w:divId w:val="1729500082"/>
+          <w:divId w:val="377778164"/>
           <w:tblCellSpacing w:w="15" w:type="dxa"/>
         </w:trPr>
         <w:tc>
@@ -1260,7 +1260,7 @@
       </w:tr>
       <w:tr>
         <w:trPr>
-          <w:divId w:val="1729500082"/>
+          <w:divId w:val="377778164"/>
           <w:tblCellSpacing w:w="15" w:type="dxa"/>
         </w:trPr>
         <w:tc>
@@ -1812,7 +1812,7 @@
       </w:tr>
       <w:tr>
         <w:trPr>
-          <w:divId w:val="1729500082"/>
+          <w:divId w:val="377778164"/>
           <w:tblCellSpacing w:w="15" w:type="dxa"/>
         </w:trPr>
         <w:tc>
@@ -1882,7 +1882,7 @@
       </w:tr>
       <w:tr>
         <w:trPr>
-          <w:divId w:val="1729500082"/>
+          <w:divId w:val="377778164"/>
           <w:tblCellSpacing w:w="15" w:type="dxa"/>
         </w:trPr>
         <w:tc>
@@ -1943,7 +1943,7 @@
     <w:p>
       <w:pPr>
         <w:pStyle w:val="Heading2"/>
-        <w:divId w:val="1230077053"/>
+        <w:divId w:val="1808820082"/>
         <w:rPr>
           <w:rFonts w:eastAsia="Times New Roman"/>
           <w:color w:val="000000"/>
@@ -1974,7 +1974,7 @@
       <w:tr>
         <w:trPr>
           <w:gridAfter w:val="1"/>
-          <w:divId w:val="137691786"/>
+          <w:divId w:val="388843897"/>
           <w:tblCellSpacing w:w="0" w:type="dxa"/>
         </w:trPr>
         <w:tc>
@@ -2011,7 +2011,7 @@
       </w:tr>
       <w:tr>
         <w:trPr>
-          <w:divId w:val="137691786"/>
+          <w:divId w:val="388843897"/>
           <w:tblCellSpacing w:w="0" w:type="dxa"/>
         </w:trPr>
         <w:tc>
@@ -2063,7 +2063,7 @@
     </w:tbl>
     <w:p>
       <w:pPr>
-        <w:divId w:val="1183931729"/>
+        <w:divId w:val="339551909"/>
         <w:rPr>
           <w:rFonts w:ascii="Arial" w:eastAsia="Times New Roman" w:hAnsi="Arial" w:cs="Arial"/>
           <w:color w:val="000000"/>
@@ -2117,7 +2117,7 @@
       </w:tblGrid>
       <w:tr>
         <w:trPr>
-          <w:divId w:val="1183931729"/>
+          <w:divId w:val="339551909"/>
           <w:tblCellSpacing w:w="0" w:type="dxa"/>
         </w:trPr>
         <w:tc>
@@ -2274,7 +2274,7 @@
       </w:tr>
       <w:tr>
         <w:trPr>
-          <w:divId w:val="1183931729"/>
+          <w:divId w:val="339551909"/>
           <w:tblCellSpacing w:w="0" w:type="dxa"/>
         </w:trPr>
         <w:tc>
@@ -2463,7 +2463,7 @@
     </w:tbl>
     <w:p>
       <w:pPr>
-        <w:divId w:val="1462192739"/>
+        <w:divId w:val="420299167"/>
         <w:rPr>
           <w:rFonts w:ascii="Arial" w:eastAsia="Times New Roman" w:hAnsi="Arial" w:cs="Arial"/>
           <w:color w:val="000000"/>
@@ -2612,7 +2612,7 @@
     </w:p>
     <w:p>
       <w:pPr>
-        <w:divId w:val="794561013"/>
+        <w:divId w:val="277178753"/>
         <w:rPr>
           <w:rFonts w:ascii="Arial" w:eastAsia="Times New Roman" w:hAnsi="Arial" w:cs="Arial"/>
           <w:color w:val="000000"/>
@@ -2666,7 +2666,7 @@
       </w:tblGrid>
       <w:tr>
         <w:trPr>
-          <w:divId w:val="794561013"/>
+          <w:divId w:val="277178753"/>
           <w:tblCellSpacing w:w="0" w:type="dxa"/>
         </w:trPr>
         <w:tc>
@@ -2745,7 +2745,7 @@
       </w:tr>
       <w:tr>
         <w:trPr>
-          <w:divId w:val="794561013"/>
+          <w:divId w:val="277178753"/>
           <w:tblCellSpacing w:w="0" w:type="dxa"/>
         </w:trPr>
         <w:tc>
@@ -2974,7 +2974,7 @@
     </w:tbl>
     <w:p>
       <w:pPr>
-        <w:divId w:val="1666012140"/>
+        <w:divId w:val="295336809"/>
         <w:rPr>
           <w:rFonts w:ascii="Arial" w:eastAsia="Times New Roman" w:hAnsi="Arial" w:cs="Arial"/>
           <w:color w:val="000000"/>
@@ -3010,7 +3010,7 @@
           <w:sz w:val="20"/>
           <w:szCs w:val="20"/>
         </w:rPr>
-        <w:t xml:space="preserve"> 6.2 EE Portal server enabling the content authors to publish changes without the application code deployment.</w:t>
+        <w:t xml:space="preserve"> 6.2 EE Portal server enabling content authors to publish changes without application code deployment.</w:t>
       </w:r>
       <w:proofErr w:type="gramEnd"/>
       <w:r>
@@ -3070,16 +3070,7 @@
           <w:sz w:val="20"/>
           <w:szCs w:val="20"/>
         </w:rPr>
-        <w:t xml:space="preserve"> implementation for the </w:t>
-      </w:r>
-      <w:r>
-        <w:rPr>
-          <w:rFonts w:ascii="Arial" w:eastAsia="Times New Roman" w:hAnsi="Arial" w:cs="Arial"/>
-          <w:color w:val="000000"/>
-          <w:sz w:val="20"/>
-          <w:szCs w:val="20"/>
-        </w:rPr>
-        <w:t>client.</w:t>
+        <w:t xml:space="preserve"> implementation for the client.</w:t>
       </w:r>
       <w:proofErr w:type="gramEnd"/>
       <w:r>
@@ -3089,7 +3080,16 @@
           <w:sz w:val="20"/>
           <w:szCs w:val="20"/>
         </w:rPr>
-        <w:t xml:space="preserve"> Setup the clustered site search using separate </w:t>
+        <w:t xml:space="preserve"> </w:t>
+      </w:r>
+      <w:r>
+        <w:rPr>
+          <w:rFonts w:ascii="Arial" w:eastAsia="Times New Roman" w:hAnsi="Arial" w:cs="Arial"/>
+          <w:color w:val="000000"/>
+          <w:sz w:val="20"/>
+          <w:szCs w:val="20"/>
+        </w:rPr>
+        <w:t xml:space="preserve">Setup clustered site search using separate </w:t>
       </w:r>
       <w:proofErr w:type="spellStart"/>
       <w:r>
@@ -3149,7 +3149,17 @@
           <w:sz w:val="20"/>
           <w:szCs w:val="20"/>
         </w:rPr>
-        <w:t xml:space="preserve"> plugin. Created custom page level search implementations, first extending </w:t>
+        <w:t xml:space="preserve"> plugin. </w:t>
+      </w:r>
+      <w:proofErr w:type="gramStart"/>
+      <w:r>
+        <w:rPr>
+          <w:rFonts w:ascii="Arial" w:eastAsia="Times New Roman" w:hAnsi="Arial" w:cs="Arial"/>
+          <w:color w:val="000000"/>
+          <w:sz w:val="20"/>
+          <w:szCs w:val="20"/>
+        </w:rPr>
+        <w:t xml:space="preserve">Used </w:t>
       </w:r>
       <w:proofErr w:type="spellStart"/>
       <w:r>
@@ -3159,7 +3169,7 @@
           <w:sz w:val="20"/>
           <w:szCs w:val="20"/>
         </w:rPr>
-        <w:t>Liferay</w:t>
+        <w:t>DynaTrace</w:t>
       </w:r>
       <w:proofErr w:type="spellEnd"/>
       <w:r>
@@ -3169,86 +3179,7 @@
           <w:sz w:val="20"/>
           <w:szCs w:val="20"/>
         </w:rPr>
-        <w:t xml:space="preserve"> search infrastructure and, second using Apache </w:t>
-      </w:r>
-      <w:proofErr w:type="spellStart"/>
-      <w:r>
-        <w:rPr>
-          <w:rFonts w:ascii="Arial" w:eastAsia="Times New Roman" w:hAnsi="Arial" w:cs="Arial"/>
-          <w:color w:val="000000"/>
-          <w:sz w:val="20"/>
-          <w:szCs w:val="20"/>
-        </w:rPr>
-        <w:t>Solr</w:t>
-      </w:r>
-      <w:proofErr w:type="spellEnd"/>
-      <w:r>
-        <w:rPr>
-          <w:rFonts w:ascii="Arial" w:eastAsia="Times New Roman" w:hAnsi="Arial" w:cs="Arial"/>
-          <w:color w:val="000000"/>
-          <w:sz w:val="20"/>
-          <w:szCs w:val="20"/>
-        </w:rPr>
-        <w:t xml:space="preserve"> and </w:t>
-      </w:r>
-      <w:proofErr w:type="spellStart"/>
-      <w:r>
-        <w:rPr>
-          <w:rFonts w:ascii="Arial" w:eastAsia="Times New Roman" w:hAnsi="Arial" w:cs="Arial"/>
-          <w:color w:val="000000"/>
-          <w:sz w:val="20"/>
-          <w:szCs w:val="20"/>
-        </w:rPr>
-        <w:t>Nutch</w:t>
-      </w:r>
-      <w:proofErr w:type="spellEnd"/>
-      <w:r>
-        <w:rPr>
-          <w:rFonts w:ascii="Arial" w:eastAsia="Times New Roman" w:hAnsi="Arial" w:cs="Arial"/>
-          <w:color w:val="000000"/>
-          <w:sz w:val="20"/>
-          <w:szCs w:val="20"/>
-        </w:rPr>
-        <w:t xml:space="preserve"> directly. </w:t>
-      </w:r>
-      <w:proofErr w:type="gramStart"/>
-      <w:r>
-        <w:rPr>
-          <w:rFonts w:ascii="Arial" w:eastAsia="Times New Roman" w:hAnsi="Arial" w:cs="Arial"/>
-          <w:color w:val="000000"/>
-          <w:sz w:val="20"/>
-          <w:szCs w:val="20"/>
-        </w:rPr>
-        <w:t xml:space="preserve">Created build and </w:t>
-      </w:r>
-      <w:r>
-        <w:rPr>
-          <w:rFonts w:ascii="Arial" w:eastAsia="Times New Roman" w:hAnsi="Arial" w:cs="Arial"/>
-          <w:color w:val="000000"/>
-          <w:sz w:val="20"/>
-          <w:szCs w:val="20"/>
-        </w:rPr>
-        <w:t xml:space="preserve">deployment process for the custom </w:t>
-      </w:r>
-      <w:proofErr w:type="spellStart"/>
-      <w:r>
-        <w:rPr>
-          <w:rFonts w:ascii="Arial" w:eastAsia="Times New Roman" w:hAnsi="Arial" w:cs="Arial"/>
-          <w:color w:val="000000"/>
-          <w:sz w:val="20"/>
-          <w:szCs w:val="20"/>
-        </w:rPr>
-        <w:t>Liferay</w:t>
-      </w:r>
-      <w:proofErr w:type="spellEnd"/>
-      <w:r>
-        <w:rPr>
-          <w:rFonts w:ascii="Arial" w:eastAsia="Times New Roman" w:hAnsi="Arial" w:cs="Arial"/>
-          <w:color w:val="000000"/>
-          <w:sz w:val="20"/>
-          <w:szCs w:val="20"/>
-        </w:rPr>
-        <w:t xml:space="preserve"> plugins using Jenkins and Maven.</w:t>
+        <w:t xml:space="preserve"> to identify the performance bottlenecks during the load tests.</w:t>
       </w:r>
       <w:proofErr w:type="gramEnd"/>
       <w:r>
@@ -3260,120 +3191,98 @@
         </w:rPr>
         <w:t xml:space="preserve"> </w:t>
       </w:r>
-      <w:proofErr w:type="gramStart"/>
-      <w:r>
-        <w:rPr>
-          <w:rFonts w:ascii="Arial" w:eastAsia="Times New Roman" w:hAnsi="Arial" w:cs="Arial"/>
-          <w:color w:val="000000"/>
-          <w:sz w:val="20"/>
-          <w:szCs w:val="20"/>
-        </w:rPr>
-        <w:t xml:space="preserve">Provisioned the development and production servers with </w:t>
-      </w:r>
-      <w:proofErr w:type="spellStart"/>
-      <w:r>
-        <w:rPr>
-          <w:rFonts w:ascii="Arial" w:eastAsia="Times New Roman" w:hAnsi="Arial" w:cs="Arial"/>
-          <w:color w:val="000000"/>
-          <w:sz w:val="20"/>
-          <w:szCs w:val="20"/>
-        </w:rPr>
-        <w:t>Liferay</w:t>
-      </w:r>
-      <w:proofErr w:type="spellEnd"/>
-      <w:r>
-        <w:rPr>
-          <w:rFonts w:ascii="Arial" w:eastAsia="Times New Roman" w:hAnsi="Arial" w:cs="Arial"/>
-          <w:color w:val="000000"/>
-          <w:sz w:val="20"/>
-          <w:szCs w:val="20"/>
-        </w:rPr>
-        <w:t xml:space="preserve">, </w:t>
-      </w:r>
-      <w:proofErr w:type="spellStart"/>
-      <w:r>
-        <w:rPr>
-          <w:rFonts w:ascii="Arial" w:eastAsia="Times New Roman" w:hAnsi="Arial" w:cs="Arial"/>
-          <w:color w:val="000000"/>
-          <w:sz w:val="20"/>
-          <w:szCs w:val="20"/>
-        </w:rPr>
-        <w:t>Solr</w:t>
-      </w:r>
-      <w:proofErr w:type="spellEnd"/>
-      <w:r>
-        <w:rPr>
-          <w:rFonts w:ascii="Arial" w:eastAsia="Times New Roman" w:hAnsi="Arial" w:cs="Arial"/>
-          <w:color w:val="000000"/>
-          <w:sz w:val="20"/>
-          <w:szCs w:val="20"/>
-        </w:rPr>
-        <w:t xml:space="preserve"> and </w:t>
-      </w:r>
-      <w:proofErr w:type="spellStart"/>
-      <w:r>
-        <w:rPr>
-          <w:rFonts w:ascii="Arial" w:eastAsia="Times New Roman" w:hAnsi="Arial" w:cs="Arial"/>
-          <w:color w:val="000000"/>
-          <w:sz w:val="20"/>
-          <w:szCs w:val="20"/>
-        </w:rPr>
-        <w:t>Nutch</w:t>
-      </w:r>
-      <w:proofErr w:type="spellEnd"/>
-      <w:r>
-        <w:rPr>
-          <w:rFonts w:ascii="Arial" w:eastAsia="Times New Roman" w:hAnsi="Arial" w:cs="Arial"/>
-          <w:color w:val="000000"/>
-          <w:sz w:val="20"/>
-          <w:szCs w:val="20"/>
-        </w:rPr>
-        <w:t xml:space="preserve"> installations.</w:t>
-      </w:r>
-      <w:proofErr w:type="gramEnd"/>
-      <w:r>
-        <w:rPr>
-          <w:rFonts w:ascii="Arial" w:eastAsia="Times New Roman" w:hAnsi="Arial" w:cs="Arial"/>
-          <w:color w:val="000000"/>
-          <w:sz w:val="20"/>
-          <w:szCs w:val="20"/>
-        </w:rPr>
-        <w:t xml:space="preserve"> </w:t>
-      </w:r>
-      <w:proofErr w:type="gramStart"/>
-      <w:r>
-        <w:rPr>
-          <w:rFonts w:ascii="Arial" w:eastAsia="Times New Roman" w:hAnsi="Arial" w:cs="Arial"/>
-          <w:color w:val="000000"/>
-          <w:sz w:val="20"/>
-          <w:szCs w:val="20"/>
-        </w:rPr>
-        <w:t xml:space="preserve">Used </w:t>
-      </w:r>
-      <w:proofErr w:type="spellStart"/>
-      <w:r>
-        <w:rPr>
-          <w:rFonts w:ascii="Arial" w:eastAsia="Times New Roman" w:hAnsi="Arial" w:cs="Arial"/>
-          <w:color w:val="000000"/>
-          <w:sz w:val="20"/>
-          <w:szCs w:val="20"/>
-        </w:rPr>
-        <w:t>DynaTrace</w:t>
-      </w:r>
-      <w:proofErr w:type="spellEnd"/>
-      <w:r>
-        <w:rPr>
-          <w:rFonts w:ascii="Arial" w:eastAsia="Times New Roman" w:hAnsi="Arial" w:cs="Arial"/>
-          <w:color w:val="000000"/>
-          <w:sz w:val="20"/>
-          <w:szCs w:val="20"/>
-        </w:rPr>
-        <w:t xml:space="preserve"> to identify the performance bottlenecks during the load tests.</w:t>
-      </w:r>
-      <w:proofErr w:type="gramEnd"/>
-      <w:r>
-        <w:rPr>
-          <w:rFonts w:ascii="Arial" w:eastAsia="Times New Roman" w:hAnsi="Arial" w:cs="Arial"/>
+    </w:p>
+    <w:p>
+      <w:pPr>
+        <w:divId w:val="343094135"/>
+        <w:rPr>
+          <w:rFonts w:ascii="Arial" w:eastAsia="Times New Roman" w:hAnsi="Arial" w:cs="Arial"/>
+          <w:vanish/>
+          <w:color w:val="000000"/>
+          <w:sz w:val="20"/>
+          <w:szCs w:val="20"/>
+        </w:rPr>
+      </w:pPr>
+      <w:r>
+        <w:rPr>
+          <w:rFonts w:ascii="Arial" w:eastAsia="Times New Roman" w:hAnsi="Arial" w:cs="Arial"/>
+          <w:vanish/>
+          <w:color w:val="000000"/>
+          <w:sz w:val="20"/>
+          <w:szCs w:val="20"/>
+        </w:rPr>
+        <w:t>Created custom page level search implementations, first extending Liferay search infrastructure a</w:t>
+      </w:r>
+      <w:r>
+        <w:rPr>
+          <w:rFonts w:ascii="Arial" w:eastAsia="Times New Roman" w:hAnsi="Arial" w:cs="Arial"/>
+          <w:vanish/>
+          <w:color w:val="000000"/>
+          <w:sz w:val="20"/>
+          <w:szCs w:val="20"/>
+        </w:rPr>
+        <w:t xml:space="preserve">nd then using Apache Solr and Nutch directly. </w:t>
+      </w:r>
+    </w:p>
+    <w:p>
+      <w:pPr>
+        <w:divId w:val="1742364531"/>
+        <w:rPr>
+          <w:rFonts w:ascii="Arial" w:eastAsia="Times New Roman" w:hAnsi="Arial" w:cs="Arial"/>
+          <w:vanish/>
+          <w:color w:val="000000"/>
+          <w:sz w:val="20"/>
+          <w:szCs w:val="20"/>
+        </w:rPr>
+      </w:pPr>
+      <w:r>
+        <w:rPr>
+          <w:rFonts w:ascii="Arial" w:eastAsia="Times New Roman" w:hAnsi="Arial" w:cs="Arial"/>
+          <w:vanish/>
+          <w:color w:val="000000"/>
+          <w:sz w:val="20"/>
+          <w:szCs w:val="20"/>
+        </w:rPr>
+        <w:t xml:space="preserve">Created build and deployment process for the custom Liferay plugins using Jenkins and Maven. Provisioned development and production servers with Liferay, Solr and Nutch installations. </w:t>
+      </w:r>
+    </w:p>
+    <w:p>
+      <w:pPr>
+        <w:divId w:val="1887133927"/>
+        <w:rPr>
+          <w:rFonts w:ascii="Arial" w:eastAsia="Times New Roman" w:hAnsi="Arial" w:cs="Arial"/>
+          <w:vanish/>
+          <w:color w:val="000000"/>
+          <w:sz w:val="20"/>
+          <w:szCs w:val="20"/>
+        </w:rPr>
+      </w:pPr>
+      <w:hyperlink w:history="1">
+        <w:r>
+          <w:rPr>
+            <w:rStyle w:val="Hyperlink"/>
+            <w:rFonts w:ascii="Arial" w:eastAsia="Times New Roman" w:hAnsi="Arial" w:cs="Arial"/>
+            <w:vanish/>
+            <w:sz w:val="20"/>
+            <w:szCs w:val="20"/>
+          </w:rPr>
+          <w:t>Hide de</w:t>
+        </w:r>
+        <w:r>
+          <w:rPr>
+            <w:rStyle w:val="Hyperlink"/>
+            <w:rFonts w:ascii="Arial" w:eastAsia="Times New Roman" w:hAnsi="Arial" w:cs="Arial"/>
+            <w:vanish/>
+            <w:sz w:val="20"/>
+            <w:szCs w:val="20"/>
+          </w:rPr>
+          <w:t>tails</w:t>
+        </w:r>
+      </w:hyperlink>
+      <w:r>
+        <w:rPr>
+          <w:rFonts w:ascii="Arial" w:eastAsia="Times New Roman" w:hAnsi="Arial" w:cs="Arial"/>
+          <w:vanish/>
           <w:color w:val="000000"/>
           <w:sz w:val="20"/>
           <w:szCs w:val="20"/>
@@ -3398,7 +3307,7 @@
       <w:tr>
         <w:trPr>
           <w:gridAfter w:val="1"/>
-          <w:divId w:val="944270568"/>
+          <w:divId w:val="1672248510"/>
           <w:tblCellSpacing w:w="0" w:type="dxa"/>
         </w:trPr>
         <w:tc>
@@ -3435,7 +3344,7 @@
       </w:tr>
       <w:tr>
         <w:trPr>
-          <w:divId w:val="944270568"/>
+          <w:divId w:val="1672248510"/>
           <w:tblCellSpacing w:w="0" w:type="dxa"/>
         </w:trPr>
         <w:tc>
@@ -3487,7 +3396,7 @@
     </w:tbl>
     <w:p>
       <w:pPr>
-        <w:divId w:val="1447384061"/>
+        <w:divId w:val="1715882622"/>
         <w:rPr>
           <w:rFonts w:ascii="Arial" w:eastAsia="Times New Roman" w:hAnsi="Arial" w:cs="Arial"/>
           <w:vanish/>
@@ -3513,7 +3422,7 @@
       </w:tblGrid>
       <w:tr>
         <w:trPr>
-          <w:divId w:val="1447384061"/>
+          <w:divId w:val="1715882622"/>
           <w:tblCellSpacing w:w="0" w:type="dxa"/>
         </w:trPr>
         <w:tc>
@@ -3641,7 +3550,7 @@
       </w:tr>
       <w:tr>
         <w:trPr>
-          <w:divId w:val="1447384061"/>
+          <w:divId w:val="1715882622"/>
           <w:tblCellSpacing w:w="0" w:type="dxa"/>
         </w:trPr>
         <w:tc>
@@ -3842,7 +3751,16 @@
                 <w:sz w:val="20"/>
                 <w:szCs w:val="20"/>
               </w:rPr>
-              <w:t xml:space="preserve">, Puppet, </w:t>
+              <w:t>, Puppet</w:t>
+            </w:r>
+            <w:r>
+              <w:rPr>
+                <w:rFonts w:ascii="Arial" w:eastAsia="Times New Roman" w:hAnsi="Arial" w:cs="Arial"/>
+                <w:color w:val="000000"/>
+                <w:sz w:val="20"/>
+                <w:szCs w:val="20"/>
+              </w:rPr>
+              <w:t xml:space="preserve">, </w:t>
             </w:r>
             <w:proofErr w:type="spellStart"/>
             <w:r>
@@ -3870,7 +3788,7 @@
     </w:tbl>
     <w:p>
       <w:pPr>
-        <w:divId w:val="1781954981"/>
+        <w:divId w:val="1204102714"/>
         <w:rPr>
           <w:rFonts w:ascii="Arial" w:eastAsia="Times New Roman" w:hAnsi="Arial" w:cs="Arial"/>
           <w:color w:val="000000"/>
@@ -3885,36 +3803,7 @@
           <w:sz w:val="20"/>
           <w:szCs w:val="20"/>
         </w:rPr>
-        <w:t>Developed new and modified existing components of the IAT, the school test creati</w:t>
-      </w:r>
-      <w:r>
-        <w:rPr>
-          <w:rFonts w:ascii="Arial" w:eastAsia="Times New Roman" w:hAnsi="Arial" w:cs="Arial"/>
-          <w:color w:val="000000"/>
-          <w:sz w:val="20"/>
-          <w:szCs w:val="20"/>
-        </w:rPr>
-        <w:t xml:space="preserve">on and administration tool. Created successful </w:t>
-      </w:r>
-      <w:proofErr w:type="spellStart"/>
-      <w:r>
-        <w:rPr>
-          <w:rFonts w:ascii="Arial" w:eastAsia="Times New Roman" w:hAnsi="Arial" w:cs="Arial"/>
-          <w:color w:val="000000"/>
-          <w:sz w:val="20"/>
-          <w:szCs w:val="20"/>
-        </w:rPr>
-        <w:t>OpenAM</w:t>
-      </w:r>
-      <w:proofErr w:type="spellEnd"/>
-      <w:r>
-        <w:rPr>
-          <w:rFonts w:ascii="Arial" w:eastAsia="Times New Roman" w:hAnsi="Arial" w:cs="Arial"/>
-          <w:color w:val="000000"/>
-          <w:sz w:val="20"/>
-          <w:szCs w:val="20"/>
-        </w:rPr>
-        <w:t xml:space="preserve"> POC to implement SSO functionality across different applications using a J2EE agent and a Post Authentication Plug to inject custom roles and permissions into the JEE user principal. </w:t>
+        <w:t xml:space="preserve">Developed new components of the IAT, the school test creation and administration tool. </w:t>
       </w:r>
       <w:proofErr w:type="gramStart"/>
       <w:r>
@@ -3924,16 +3813,7 @@
           <w:sz w:val="20"/>
           <w:szCs w:val="20"/>
         </w:rPr>
-        <w:t>Developed new compo</w:t>
-      </w:r>
-      <w:r>
-        <w:rPr>
-          <w:rFonts w:ascii="Arial" w:eastAsia="Times New Roman" w:hAnsi="Arial" w:cs="Arial"/>
-          <w:color w:val="000000"/>
-          <w:sz w:val="20"/>
-          <w:szCs w:val="20"/>
-        </w:rPr>
-        <w:t>nents of Text To Speech implementation using Node.js.</w:t>
+        <w:t>Created new Text To Speech implementation service using Node.js.</w:t>
       </w:r>
       <w:proofErr w:type="gramEnd"/>
       <w:r>
@@ -3945,40 +3825,88 @@
         </w:rPr>
         <w:t xml:space="preserve"> </w:t>
       </w:r>
-      <w:proofErr w:type="gramStart"/>
-      <w:r>
-        <w:rPr>
-          <w:rFonts w:ascii="Arial" w:eastAsia="Times New Roman" w:hAnsi="Arial" w:cs="Arial"/>
-          <w:color w:val="000000"/>
-          <w:sz w:val="20"/>
-          <w:szCs w:val="20"/>
-        </w:rPr>
-        <w:t xml:space="preserve">Created build and deployment process for the Java, Grails and </w:t>
-      </w:r>
-      <w:proofErr w:type="spellStart"/>
-      <w:r>
-        <w:rPr>
-          <w:rFonts w:ascii="Arial" w:eastAsia="Times New Roman" w:hAnsi="Arial" w:cs="Arial"/>
-          <w:color w:val="000000"/>
-          <w:sz w:val="20"/>
-          <w:szCs w:val="20"/>
-        </w:rPr>
-        <w:t>Nodejs</w:t>
-      </w:r>
-      <w:proofErr w:type="spellEnd"/>
-      <w:r>
-        <w:rPr>
-          <w:rFonts w:ascii="Arial" w:eastAsia="Times New Roman" w:hAnsi="Arial" w:cs="Arial"/>
-          <w:color w:val="000000"/>
-          <w:sz w:val="20"/>
-          <w:szCs w:val="20"/>
-        </w:rPr>
-        <w:t xml:space="preserve"> projects using Jenkins and RPM packaging.</w:t>
-      </w:r>
-      <w:proofErr w:type="gramEnd"/>
-      <w:r>
-        <w:rPr>
-          <w:rFonts w:ascii="Arial" w:eastAsia="Times New Roman" w:hAnsi="Arial" w:cs="Arial"/>
+    </w:p>
+    <w:p>
+      <w:pPr>
+        <w:divId w:val="603806719"/>
+        <w:rPr>
+          <w:rFonts w:ascii="Arial" w:eastAsia="Times New Roman" w:hAnsi="Arial" w:cs="Arial"/>
+          <w:vanish/>
+          <w:color w:val="000000"/>
+          <w:sz w:val="20"/>
+          <w:szCs w:val="20"/>
+        </w:rPr>
+      </w:pPr>
+      <w:r>
+        <w:rPr>
+          <w:rFonts w:ascii="Arial" w:eastAsia="Times New Roman" w:hAnsi="Arial" w:cs="Arial"/>
+          <w:vanish/>
+          <w:color w:val="000000"/>
+          <w:sz w:val="20"/>
+          <w:szCs w:val="20"/>
+        </w:rPr>
+        <w:t>Created successful OpenAM POC to implement SSO functionality across different applications usin</w:t>
+      </w:r>
+      <w:r>
+        <w:rPr>
+          <w:rFonts w:ascii="Arial" w:eastAsia="Times New Roman" w:hAnsi="Arial" w:cs="Arial"/>
+          <w:vanish/>
+          <w:color w:val="000000"/>
+          <w:sz w:val="20"/>
+          <w:szCs w:val="20"/>
+        </w:rPr>
+        <w:t xml:space="preserve">g a J2EE agent and a Post Authentication Plug to inject custom roles and permissions into the JEE user principal. </w:t>
+      </w:r>
+    </w:p>
+    <w:p>
+      <w:pPr>
+        <w:divId w:val="1900359237"/>
+        <w:rPr>
+          <w:rFonts w:ascii="Arial" w:eastAsia="Times New Roman" w:hAnsi="Arial" w:cs="Arial"/>
+          <w:vanish/>
+          <w:color w:val="000000"/>
+          <w:sz w:val="20"/>
+          <w:szCs w:val="20"/>
+        </w:rPr>
+      </w:pPr>
+      <w:r>
+        <w:rPr>
+          <w:rFonts w:ascii="Arial" w:eastAsia="Times New Roman" w:hAnsi="Arial" w:cs="Arial"/>
+          <w:vanish/>
+          <w:color w:val="000000"/>
+          <w:sz w:val="20"/>
+          <w:szCs w:val="20"/>
+        </w:rPr>
+        <w:t xml:space="preserve">Created build and deployment process for the Java, Grails and Nodejs projects using Jenkins and RPM packaging. </w:t>
+      </w:r>
+    </w:p>
+    <w:p>
+      <w:pPr>
+        <w:divId w:val="361788705"/>
+        <w:rPr>
+          <w:rFonts w:ascii="Arial" w:eastAsia="Times New Roman" w:hAnsi="Arial" w:cs="Arial"/>
+          <w:vanish/>
+          <w:color w:val="000000"/>
+          <w:sz w:val="20"/>
+          <w:szCs w:val="20"/>
+        </w:rPr>
+      </w:pPr>
+      <w:hyperlink w:history="1">
+        <w:r>
+          <w:rPr>
+            <w:rStyle w:val="Hyperlink"/>
+            <w:rFonts w:ascii="Arial" w:eastAsia="Times New Roman" w:hAnsi="Arial" w:cs="Arial"/>
+            <w:vanish/>
+            <w:sz w:val="20"/>
+            <w:szCs w:val="20"/>
+          </w:rPr>
+          <w:t>Hide details</w:t>
+        </w:r>
+      </w:hyperlink>
+      <w:r>
+        <w:rPr>
+          <w:rFonts w:ascii="Arial" w:eastAsia="Times New Roman" w:hAnsi="Arial" w:cs="Arial"/>
+          <w:vanish/>
           <w:color w:val="000000"/>
           <w:sz w:val="20"/>
           <w:szCs w:val="20"/>
@@ -4003,7 +3931,7 @@
       <w:tr>
         <w:trPr>
           <w:gridAfter w:val="1"/>
-          <w:divId w:val="1070466735"/>
+          <w:divId w:val="320431967"/>
           <w:tblCellSpacing w:w="0" w:type="dxa"/>
         </w:trPr>
         <w:tc>
@@ -4040,7 +3968,7 @@
       </w:tr>
       <w:tr>
         <w:trPr>
-          <w:divId w:val="1070466735"/>
+          <w:divId w:val="320431967"/>
           <w:tblCellSpacing w:w="0" w:type="dxa"/>
         </w:trPr>
         <w:tc>
@@ -4092,7 +4020,7 @@
     </w:tbl>
     <w:p>
       <w:pPr>
-        <w:divId w:val="270938720"/>
+        <w:divId w:val="1886797581"/>
         <w:rPr>
           <w:rFonts w:ascii="Arial" w:eastAsia="Times New Roman" w:hAnsi="Arial" w:cs="Arial"/>
           <w:color w:val="000000"/>
@@ -4146,7 +4074,7 @@
       </w:tblGrid>
       <w:tr>
         <w:trPr>
-          <w:divId w:val="270938720"/>
+          <w:divId w:val="1886797581"/>
           <w:tblCellSpacing w:w="0" w:type="dxa"/>
         </w:trPr>
         <w:tc>
@@ -4234,7 +4162,7 @@
       </w:tr>
       <w:tr>
         <w:trPr>
-          <w:divId w:val="270938720"/>
+          <w:divId w:val="1886797581"/>
           <w:tblCellSpacing w:w="0" w:type="dxa"/>
         </w:trPr>
         <w:tc>
@@ -4423,7 +4351,7 @@
     </w:tbl>
     <w:p>
       <w:pPr>
-        <w:divId w:val="1584415709"/>
+        <w:divId w:val="2109617245"/>
         <w:rPr>
           <w:rFonts w:ascii="Arial" w:eastAsia="Times New Roman" w:hAnsi="Arial" w:cs="Arial"/>
           <w:color w:val="000000"/>
@@ -4439,16 +4367,7 @@
           <w:sz w:val="20"/>
           <w:szCs w:val="20"/>
         </w:rPr>
-        <w:t xml:space="preserve">Added new features to the Menards e-commerce web site and internal web site administration </w:t>
-      </w:r>
-      <w:r>
-        <w:rPr>
-          <w:rFonts w:ascii="Arial" w:eastAsia="Times New Roman" w:hAnsi="Arial" w:cs="Arial"/>
-          <w:color w:val="000000"/>
-          <w:sz w:val="20"/>
-          <w:szCs w:val="20"/>
-        </w:rPr>
-        <w:t>tool.</w:t>
+        <w:t>Added new features to the Menards e-commerce web site and internal web site administration tool.</w:t>
       </w:r>
       <w:proofErr w:type="gramEnd"/>
       <w:r>
@@ -4463,7 +4382,7 @@
     </w:p>
     <w:p>
       <w:pPr>
-        <w:divId w:val="208610136"/>
+        <w:divId w:val="962927534"/>
         <w:rPr>
           <w:rFonts w:ascii="Arial" w:eastAsia="Times New Roman" w:hAnsi="Arial" w:cs="Arial"/>
           <w:color w:val="000000"/>
@@ -4519,7 +4438,7 @@
       </w:tblGrid>
       <w:tr>
         <w:trPr>
-          <w:divId w:val="208610136"/>
+          <w:divId w:val="962927534"/>
           <w:tblCellSpacing w:w="0" w:type="dxa"/>
         </w:trPr>
         <w:tc>
@@ -4600,14 +4519,23 @@
                 <w:sz w:val="20"/>
                 <w:szCs w:val="20"/>
               </w:rPr>
-              <w:t xml:space="preserve"> Server, Linux, Windows 7, Amazon EC2 </w:t>
+              <w:t xml:space="preserve"> Server, Linux, Wind</w:t>
+            </w:r>
+            <w:r>
+              <w:rPr>
+                <w:rFonts w:ascii="Arial" w:eastAsia="Times New Roman" w:hAnsi="Arial" w:cs="Arial"/>
+                <w:color w:val="000000"/>
+                <w:sz w:val="20"/>
+                <w:szCs w:val="20"/>
+              </w:rPr>
+              <w:t xml:space="preserve">ows 7, Amazon EC2 </w:t>
             </w:r>
           </w:p>
         </w:tc>
       </w:tr>
       <w:tr>
         <w:trPr>
-          <w:divId w:val="208610136"/>
+          <w:divId w:val="962927534"/>
           <w:tblCellSpacing w:w="0" w:type="dxa"/>
         </w:trPr>
         <w:tc>
@@ -4756,7 +4684,7 @@
     </w:tbl>
     <w:p>
       <w:pPr>
-        <w:divId w:val="1956133645"/>
+        <w:divId w:val="28377727"/>
         <w:rPr>
           <w:rFonts w:ascii="Arial" w:eastAsia="Times New Roman" w:hAnsi="Arial" w:cs="Arial"/>
           <w:color w:val="000000"/>
@@ -4802,16 +4730,16 @@
           <w:sz w:val="20"/>
           <w:szCs w:val="20"/>
         </w:rPr>
-        <w:t xml:space="preserve"> AMQP based guaranteed mess</w:t>
-      </w:r>
-      <w:r>
-        <w:rPr>
-          <w:rFonts w:ascii="Arial" w:eastAsia="Times New Roman" w:hAnsi="Arial" w:cs="Arial"/>
-          <w:color w:val="000000"/>
-          <w:sz w:val="20"/>
-          <w:szCs w:val="20"/>
-        </w:rPr>
-        <w:t xml:space="preserve">age delivery queuing Proof-of-Concept solution, deployed to local data center and to Amazon EC2 environment. Created facade for 2lemetry m2m rest </w:t>
+        <w:t xml:space="preserve"> AMQP based guaranteed message delivery queuing Proof-of-Concept solution, deployed to local data center and to Amazon EC2 environment. Created facade for</w:t>
+      </w:r>
+      <w:r>
+        <w:rPr>
+          <w:rFonts w:ascii="Arial" w:eastAsia="Times New Roman" w:hAnsi="Arial" w:cs="Arial"/>
+          <w:color w:val="000000"/>
+          <w:sz w:val="20"/>
+          <w:szCs w:val="20"/>
+        </w:rPr>
+        <w:t xml:space="preserve"> 2lemetry m2m rest </w:t>
       </w:r>
       <w:proofErr w:type="spellStart"/>
       <w:proofErr w:type="gramStart"/>
@@ -4858,7 +4786,7 @@
     </w:p>
     <w:p>
       <w:pPr>
-        <w:divId w:val="883295524"/>
+        <w:divId w:val="435684313"/>
         <w:rPr>
           <w:rFonts w:ascii="Arial" w:eastAsia="Times New Roman" w:hAnsi="Arial" w:cs="Arial"/>
           <w:color w:val="000000"/>
@@ -4912,7 +4840,7 @@
       </w:tblGrid>
       <w:tr>
         <w:trPr>
-          <w:divId w:val="883295524"/>
+          <w:divId w:val="435684313"/>
           <w:tblCellSpacing w:w="0" w:type="dxa"/>
         </w:trPr>
         <w:tc>
@@ -4973,14 +4901,23 @@
                 <w:sz w:val="20"/>
                 <w:szCs w:val="20"/>
               </w:rPr>
-              <w:t xml:space="preserve">JEE, Tomcat 7.x, Oracle 11, Akamai, Windows 7, Linux </w:t>
+              <w:t>JEE, Tomcat 7.x, Oracle 11, Ak</w:t>
+            </w:r>
+            <w:r>
+              <w:rPr>
+                <w:rFonts w:ascii="Arial" w:eastAsia="Times New Roman" w:hAnsi="Arial" w:cs="Arial"/>
+                <w:color w:val="000000"/>
+                <w:sz w:val="20"/>
+                <w:szCs w:val="20"/>
+              </w:rPr>
+              <w:t xml:space="preserve">amai, Windows 7, Linux </w:t>
             </w:r>
           </w:p>
         </w:tc>
       </w:tr>
       <w:tr>
         <w:trPr>
-          <w:divId w:val="883295524"/>
+          <w:divId w:val="435684313"/>
           <w:tblCellSpacing w:w="0" w:type="dxa"/>
         </w:trPr>
         <w:tc>
@@ -5249,7 +5186,7 @@
     </w:tbl>
     <w:p>
       <w:pPr>
-        <w:divId w:val="813790171"/>
+        <w:divId w:val="1702314730"/>
         <w:rPr>
           <w:rFonts w:ascii="Arial" w:eastAsia="Times New Roman" w:hAnsi="Arial" w:cs="Arial"/>
           <w:color w:val="000000"/>
@@ -5265,16 +5202,16 @@
           <w:sz w:val="20"/>
           <w:szCs w:val="20"/>
         </w:rPr>
-        <w:t>Developed new and modified existing components of the web site an</w:t>
-      </w:r>
-      <w:r>
-        <w:rPr>
-          <w:rFonts w:ascii="Arial" w:eastAsia="Times New Roman" w:hAnsi="Arial" w:cs="Arial"/>
-          <w:color w:val="000000"/>
-          <w:sz w:val="20"/>
-          <w:szCs w:val="20"/>
-        </w:rPr>
-        <w:t>d internal web site administration tool.</w:t>
+        <w:t>Developed new and modified e</w:t>
+      </w:r>
+      <w:r>
+        <w:rPr>
+          <w:rFonts w:ascii="Arial" w:eastAsia="Times New Roman" w:hAnsi="Arial" w:cs="Arial"/>
+          <w:color w:val="000000"/>
+          <w:sz w:val="20"/>
+          <w:szCs w:val="20"/>
+        </w:rPr>
+        <w:t>xisting components of the web site and internal web site administration tool.</w:t>
       </w:r>
       <w:proofErr w:type="gramEnd"/>
       <w:r>
@@ -5314,16 +5251,16 @@
           <w:sz w:val="20"/>
           <w:szCs w:val="20"/>
         </w:rPr>
-        <w:t>Created new and enhanced existing components of the UI layer using HTML, J</w:t>
-      </w:r>
-      <w:r>
-        <w:rPr>
-          <w:rFonts w:ascii="Arial" w:eastAsia="Times New Roman" w:hAnsi="Arial" w:cs="Arial"/>
-          <w:color w:val="000000"/>
-          <w:sz w:val="20"/>
-          <w:szCs w:val="20"/>
-        </w:rPr>
-        <w:t xml:space="preserve">SP, </w:t>
+        <w:t>Created new and enhanced existing com</w:t>
+      </w:r>
+      <w:r>
+        <w:rPr>
+          <w:rFonts w:ascii="Arial" w:eastAsia="Times New Roman" w:hAnsi="Arial" w:cs="Arial"/>
+          <w:color w:val="000000"/>
+          <w:sz w:val="20"/>
+          <w:szCs w:val="20"/>
+        </w:rPr>
+        <w:t xml:space="preserve">ponents of the UI layer using HTML, JSP, </w:t>
       </w:r>
       <w:proofErr w:type="spellStart"/>
       <w:r>
@@ -5393,7 +5330,7 @@
       <w:tr>
         <w:trPr>
           <w:gridAfter w:val="1"/>
-          <w:divId w:val="398404390"/>
+          <w:divId w:val="283270142"/>
           <w:tblCellSpacing w:w="0" w:type="dxa"/>
         </w:trPr>
         <w:tc>
@@ -5430,7 +5367,7 @@
       </w:tr>
       <w:tr>
         <w:trPr>
-          <w:divId w:val="398404390"/>
+          <w:divId w:val="283270142"/>
           <w:tblCellSpacing w:w="0" w:type="dxa"/>
         </w:trPr>
         <w:tc>
@@ -5482,7 +5419,7 @@
     </w:tbl>
     <w:p>
       <w:pPr>
-        <w:divId w:val="22706058"/>
+        <w:divId w:val="328563818"/>
         <w:rPr>
           <w:rFonts w:ascii="Arial" w:eastAsia="Times New Roman" w:hAnsi="Arial" w:cs="Arial"/>
           <w:vanish/>
@@ -5508,7 +5445,7 @@
       </w:tblGrid>
       <w:tr>
         <w:trPr>
-          <w:divId w:val="22706058"/>
+          <w:divId w:val="328563818"/>
           <w:tblCellSpacing w:w="0" w:type="dxa"/>
         </w:trPr>
         <w:tc>
@@ -5616,7 +5553,7 @@
       </w:tr>
       <w:tr>
         <w:trPr>
-          <w:divId w:val="22706058"/>
+          <w:divId w:val="328563818"/>
           <w:tblCellSpacing w:w="0" w:type="dxa"/>
         </w:trPr>
         <w:tc>
@@ -5874,7 +5811,7 @@
     </w:tbl>
     <w:p>
       <w:pPr>
-        <w:divId w:val="1328902244"/>
+        <w:divId w:val="1625651083"/>
         <w:rPr>
           <w:rFonts w:ascii="Arial" w:eastAsia="Times New Roman" w:hAnsi="Arial" w:cs="Arial"/>
           <w:color w:val="000000"/>
@@ -6003,7 +5940,7 @@
     </w:p>
     <w:p>
       <w:pPr>
-        <w:divId w:val="1682506806"/>
+        <w:divId w:val="985937523"/>
         <w:rPr>
           <w:rFonts w:ascii="Arial" w:eastAsia="Times New Roman" w:hAnsi="Arial" w:cs="Arial"/>
           <w:vanish/>
@@ -6035,7 +5972,7 @@
     </w:p>
     <w:p>
       <w:pPr>
-        <w:divId w:val="471555207"/>
+        <w:divId w:val="58554143"/>
         <w:rPr>
           <w:rFonts w:ascii="Arial" w:eastAsia="Times New Roman" w:hAnsi="Arial" w:cs="Arial"/>
           <w:vanish/>
@@ -6067,7 +6004,7 @@
     </w:p>
     <w:p>
       <w:pPr>
-        <w:divId w:val="1040782705"/>
+        <w:divId w:val="335034938"/>
         <w:rPr>
           <w:rFonts w:ascii="Arial" w:eastAsia="Times New Roman" w:hAnsi="Arial" w:cs="Arial"/>
           <w:vanish/>
@@ -6099,7 +6036,7 @@
     </w:p>
     <w:p>
       <w:pPr>
-        <w:divId w:val="772549775"/>
+        <w:divId w:val="1818305468"/>
         <w:rPr>
           <w:rFonts w:ascii="Arial" w:eastAsia="Times New Roman" w:hAnsi="Arial" w:cs="Arial"/>
           <w:vanish/>
@@ -6131,7 +6068,7 @@
     </w:p>
     <w:p>
       <w:pPr>
-        <w:divId w:val="2009862227"/>
+        <w:divId w:val="1682469573"/>
         <w:rPr>
           <w:rFonts w:ascii="Arial" w:eastAsia="Times New Roman" w:hAnsi="Arial" w:cs="Arial"/>
           <w:vanish/>
@@ -6180,7 +6117,7 @@
       <w:tr>
         <w:trPr>
           <w:gridAfter w:val="1"/>
-          <w:divId w:val="931429593"/>
+          <w:divId w:val="191236147"/>
           <w:tblCellSpacing w:w="0" w:type="dxa"/>
         </w:trPr>
         <w:tc>
@@ -6217,7 +6154,7 @@
       </w:tr>
       <w:tr>
         <w:trPr>
-          <w:divId w:val="931429593"/>
+          <w:divId w:val="191236147"/>
           <w:tblCellSpacing w:w="0" w:type="dxa"/>
         </w:trPr>
         <w:tc>
@@ -6269,7 +6206,7 @@
     </w:tbl>
     <w:p>
       <w:pPr>
-        <w:divId w:val="688221630"/>
+        <w:divId w:val="1520968833"/>
         <w:rPr>
           <w:rFonts w:ascii="Arial" w:eastAsia="Times New Roman" w:hAnsi="Arial" w:cs="Arial"/>
           <w:vanish/>
@@ -6295,7 +6232,7 @@
       </w:tblGrid>
       <w:tr>
         <w:trPr>
-          <w:divId w:val="688221630"/>
+          <w:divId w:val="1520968833"/>
           <w:tblCellSpacing w:w="0" w:type="dxa"/>
         </w:trPr>
         <w:tc>
@@ -6403,7 +6340,7 @@
       </w:tr>
       <w:tr>
         <w:trPr>
-          <w:divId w:val="688221630"/>
+          <w:divId w:val="1520968833"/>
           <w:tblCellSpacing w:w="0" w:type="dxa"/>
         </w:trPr>
         <w:tc>
@@ -6464,16 +6401,7 @@
                 <w:sz w:val="20"/>
                 <w:szCs w:val="20"/>
               </w:rPr>
-              <w:t>JDK 1.4, JSP, Servlet, Struts 1.1, Spring 2.0, Hibernate 3.0, JDBC, XML, XSLT, Ant 1.6, Maven, Log</w:t>
-            </w:r>
-            <w:r>
-              <w:rPr>
-                <w:rFonts w:ascii="Arial" w:eastAsia="Times New Roman" w:hAnsi="Arial" w:cs="Arial"/>
-                <w:color w:val="000000"/>
-                <w:sz w:val="20"/>
-                <w:szCs w:val="20"/>
-              </w:rPr>
-              <w:t xml:space="preserve">4j, </w:t>
+              <w:t xml:space="preserve">JDK 1.4, JSP, Servlet, Struts 1.1, Spring 2.0, Hibernate 3.0, JDBC, XML, XSLT, Ant 1.6, Maven, Log4j, </w:t>
             </w:r>
             <w:proofErr w:type="spellStart"/>
             <w:r>
@@ -6561,7 +6489,7 @@
     </w:tbl>
     <w:p>
       <w:pPr>
-        <w:divId w:val="496574590"/>
+        <w:divId w:val="1583370605"/>
         <w:rPr>
           <w:rFonts w:ascii="Arial" w:eastAsia="Times New Roman" w:hAnsi="Arial" w:cs="Arial"/>
           <w:color w:val="000000"/>
@@ -6577,16 +6505,16 @@
           <w:sz w:val="20"/>
           <w:szCs w:val="20"/>
         </w:rPr>
-        <w:t>Led the design and development effort to bring aboard a number of the business partners critical for the credit card accoun</w:t>
-      </w:r>
-      <w:r>
-        <w:rPr>
-          <w:rFonts w:ascii="Arial" w:eastAsia="Times New Roman" w:hAnsi="Arial" w:cs="Arial"/>
-          <w:color w:val="000000"/>
-          <w:sz w:val="20"/>
-          <w:szCs w:val="20"/>
-        </w:rPr>
-        <w:t>ts acquisition business.</w:t>
+        <w:t>Led the design and develo</w:t>
+      </w:r>
+      <w:r>
+        <w:rPr>
+          <w:rFonts w:ascii="Arial" w:eastAsia="Times New Roman" w:hAnsi="Arial" w:cs="Arial"/>
+          <w:color w:val="000000"/>
+          <w:sz w:val="20"/>
+          <w:szCs w:val="20"/>
+        </w:rPr>
+        <w:t>pment effort to bring aboard a number of the business partners critical for the credit card accounts acquisition business.</w:t>
       </w:r>
       <w:proofErr w:type="gramEnd"/>
       <w:r>
@@ -6596,7 +6524,16 @@
           <w:sz w:val="20"/>
           <w:szCs w:val="20"/>
         </w:rPr>
-        <w:t xml:space="preserve"> Created new and redesigned existing web based applications in the Internet and Intranet portal environment. Created fully automated application release and deployment management process based on Ant's </w:t>
+        <w:t xml:space="preserve"> Created new and redesigned existing web based applications in the Internet and Intranet portal environment. Created fully automated a</w:t>
+      </w:r>
+      <w:r>
+        <w:rPr>
+          <w:rFonts w:ascii="Arial" w:eastAsia="Times New Roman" w:hAnsi="Arial" w:cs="Arial"/>
+          <w:color w:val="000000"/>
+          <w:sz w:val="20"/>
+          <w:szCs w:val="20"/>
+        </w:rPr>
+        <w:t xml:space="preserve">pplication release and deployment management process based on Ant's </w:t>
       </w:r>
       <w:proofErr w:type="spellStart"/>
       <w:r>
@@ -6626,16 +6563,7 @@
           <w:sz w:val="20"/>
           <w:szCs w:val="20"/>
         </w:rPr>
-        <w:t>Le</w:t>
-      </w:r>
-      <w:r>
-        <w:rPr>
-          <w:rFonts w:ascii="Arial" w:eastAsia="Times New Roman" w:hAnsi="Arial" w:cs="Arial"/>
-          <w:color w:val="000000"/>
-          <w:sz w:val="20"/>
-          <w:szCs w:val="20"/>
-        </w:rPr>
-        <w:t>d a number of migrations of the Internet environment from the web applications side.</w:t>
+        <w:t>Led a number of migrations of the Internet environment from the web applications side.</w:t>
       </w:r>
       <w:proofErr w:type="gramEnd"/>
       <w:r>
@@ -6650,7 +6578,7 @@
     </w:p>
     <w:p>
       <w:pPr>
-        <w:divId w:val="498235277"/>
+        <w:divId w:val="1732340595"/>
         <w:rPr>
           <w:rFonts w:ascii="Arial" w:eastAsia="Times New Roman" w:hAnsi="Arial" w:cs="Arial"/>
           <w:vanish/>
@@ -6667,7 +6595,7 @@
           <w:sz w:val="20"/>
           <w:szCs w:val="20"/>
         </w:rPr>
-        <w:t xml:space="preserve">Led the design and development effort of the Internet applications including customer facing (C2B) and partner XML based (B2B) solutions. Responsible for Webcache/Apache </w:t>
+        <w:t>Led the design and development effort of the Internet applications inclu</w:t>
       </w:r>
       <w:r>
         <w:rPr>
@@ -6677,7 +6605,7 @@
           <w:sz w:val="20"/>
           <w:szCs w:val="20"/>
         </w:rPr>
-        <w:t xml:space="preserve">setup for all of the Internet sites. Led migration of the 24/7 Internet environment from one data center to another and then later from Apache/Resin to OAS 10g platform. After HSBC acquisition, led the migration of the Metris web applications from OAS 10g </w:t>
+        <w:t>ding customer facing (C2B) and partner XML based (B2B) solutions. Responsible for Webcache/Apache setup for all of the Internet sites. Led migration of the 24/7 Internet environment from one data center to another and then later from Apache/Resin to OAS 10</w:t>
       </w:r>
       <w:r>
         <w:rPr>
@@ -6687,12 +6615,12 @@
           <w:sz w:val="20"/>
           <w:szCs w:val="20"/>
         </w:rPr>
-        <w:t xml:space="preserve">to the HSBC Websphere environment. </w:t>
+        <w:t xml:space="preserve">g platform. After HSBC acquisition, led the migration of the Metris web applications from OAS 10g to the HSBC Websphere environment. </w:t>
       </w:r>
     </w:p>
     <w:p>
       <w:pPr>
-        <w:divId w:val="2141723550"/>
+        <w:divId w:val="1208958259"/>
         <w:rPr>
           <w:rFonts w:ascii="Arial" w:eastAsia="Times New Roman" w:hAnsi="Arial" w:cs="Arial"/>
           <w:vanish/>
@@ -6709,12 +6637,22 @@
           <w:sz w:val="20"/>
           <w:szCs w:val="20"/>
         </w:rPr>
-        <w:t xml:space="preserve">Created fully automated, extendable build and deployment process based on Ant's templated approach and CVS to support release based applications deployments. Administrated the CVS based source code repository. </w:t>
+        <w:t>Created fully automated, extendable build and deployment process based on Ant's templated approach and CVS to support rele</w:t>
+      </w:r>
+      <w:r>
+        <w:rPr>
+          <w:rFonts w:ascii="Arial" w:eastAsia="Times New Roman" w:hAnsi="Arial" w:cs="Arial"/>
+          <w:vanish/>
+          <w:color w:val="000000"/>
+          <w:sz w:val="20"/>
+          <w:szCs w:val="20"/>
+        </w:rPr>
+        <w:t xml:space="preserve">ase based applications deployments. Administrated the CVS based source code repository. </w:t>
       </w:r>
     </w:p>
     <w:p>
       <w:pPr>
-        <w:divId w:val="35354411"/>
+        <w:divId w:val="1997302899"/>
         <w:rPr>
           <w:rFonts w:ascii="Arial" w:eastAsia="Times New Roman" w:hAnsi="Arial" w:cs="Arial"/>
           <w:vanish/>
@@ -6731,7 +6669,7 @@
           <w:sz w:val="20"/>
           <w:szCs w:val="20"/>
         </w:rPr>
-        <w:t>Installed</w:t>
+        <w:t>Installed, configured and administrated Bugzilla, a defect tracking software used by the development, QA and business teams. Installed and administrated the MySQL data</w:t>
       </w:r>
       <w:r>
         <w:rPr>
@@ -6741,12 +6679,12 @@
           <w:sz w:val="20"/>
           <w:szCs w:val="20"/>
         </w:rPr>
-        <w:t xml:space="preserve">, configured and administrated Bugzilla, a defect tracking software used by the development, QA and business teams. Installed and administrated the MySQL database server required by Bugzilla. </w:t>
+        <w:t xml:space="preserve">base server required by Bugzilla. </w:t>
       </w:r>
     </w:p>
     <w:p>
       <w:pPr>
-        <w:divId w:val="1490441959"/>
+        <w:divId w:val="521865313"/>
         <w:rPr>
           <w:rFonts w:ascii="Arial" w:eastAsia="Times New Roman" w:hAnsi="Arial" w:cs="Arial"/>
           <w:vanish/>
@@ -6795,7 +6733,7 @@
       <w:tr>
         <w:trPr>
           <w:gridAfter w:val="1"/>
-          <w:divId w:val="1582593398"/>
+          <w:divId w:val="1798336305"/>
           <w:tblCellSpacing w:w="0" w:type="dxa"/>
         </w:trPr>
         <w:tc>
@@ -6832,7 +6770,7 @@
       </w:tr>
       <w:tr>
         <w:trPr>
-          <w:divId w:val="1582593398"/>
+          <w:divId w:val="1798336305"/>
           <w:tblCellSpacing w:w="0" w:type="dxa"/>
         </w:trPr>
         <w:tc>
@@ -6884,7 +6822,7 @@
     </w:tbl>
     <w:p>
       <w:pPr>
-        <w:divId w:val="318727106"/>
+        <w:divId w:val="1647667523"/>
         <w:rPr>
           <w:rFonts w:ascii="Arial" w:eastAsia="Times New Roman" w:hAnsi="Arial" w:cs="Arial"/>
           <w:color w:val="000000"/>
@@ -6938,7 +6876,7 @@
       </w:tblGrid>
       <w:tr>
         <w:trPr>
-          <w:divId w:val="318727106"/>
+          <w:divId w:val="1647667523"/>
           <w:tblCellSpacing w:w="0" w:type="dxa"/>
         </w:trPr>
         <w:tc>
@@ -7026,7 +6964,7 @@
       </w:tr>
       <w:tr>
         <w:trPr>
-          <w:divId w:val="318727106"/>
+          <w:divId w:val="1647667523"/>
           <w:tblCellSpacing w:w="0" w:type="dxa"/>
         </w:trPr>
         <w:tc>
@@ -7115,7 +7053,7 @@
     </w:tbl>
     <w:p>
       <w:pPr>
-        <w:divId w:val="1832869048"/>
+        <w:divId w:val="1838030703"/>
         <w:rPr>
           <w:rFonts w:ascii="Arial" w:eastAsia="Times New Roman" w:hAnsi="Arial" w:cs="Arial"/>
           <w:color w:val="000000"/>
@@ -7130,96 +7068,107 @@
           <w:sz w:val="20"/>
           <w:szCs w:val="20"/>
         </w:rPr>
-        <w:t xml:space="preserve">Redesigned old web based </w:t>
-      </w:r>
-      <w:hyperlink r:id="rId23" w:tgtFrame="_blank" w:history="1">
+        <w:t xml:space="preserve">Redesigned old web based Health Assessment application to make it more flexible, data driven. New application had been deployed under </w:t>
+      </w:r>
+      <w:proofErr w:type="spellStart"/>
+      <w:r>
+        <w:rPr>
+          <w:rFonts w:ascii="Arial" w:eastAsia="Times New Roman" w:hAnsi="Arial" w:cs="Arial"/>
+          <w:color w:val="000000"/>
+          <w:sz w:val="20"/>
+          <w:szCs w:val="20"/>
+        </w:rPr>
+        <w:t>Weblogic</w:t>
+      </w:r>
+      <w:proofErr w:type="spellEnd"/>
+      <w:r>
+        <w:rPr>
+          <w:rFonts w:ascii="Arial" w:eastAsia="Times New Roman" w:hAnsi="Arial" w:cs="Arial"/>
+          <w:color w:val="000000"/>
+          <w:sz w:val="20"/>
+          <w:szCs w:val="20"/>
+        </w:rPr>
+        <w:t xml:space="preserve"> app</w:t>
+      </w:r>
+      <w:r>
+        <w:rPr>
+          <w:rFonts w:ascii="Arial" w:eastAsia="Times New Roman" w:hAnsi="Arial" w:cs="Arial"/>
+          <w:color w:val="000000"/>
+          <w:sz w:val="20"/>
+          <w:szCs w:val="20"/>
+        </w:rPr>
+        <w:t xml:space="preserve">lication server and used Oracle database as the data source. Health Assessment application had been then refactored to work under HealthPartners custom portal environment. </w:t>
+      </w:r>
+    </w:p>
+    <w:p>
+      <w:pPr>
+        <w:divId w:val="2005819478"/>
+        <w:rPr>
+          <w:rFonts w:ascii="Arial" w:eastAsia="Times New Roman" w:hAnsi="Arial" w:cs="Arial"/>
+          <w:vanish/>
+          <w:color w:val="000000"/>
+          <w:sz w:val="20"/>
+          <w:szCs w:val="20"/>
+        </w:rPr>
+      </w:pPr>
+      <w:r>
+        <w:rPr>
+          <w:rFonts w:ascii="Arial" w:eastAsia="Times New Roman" w:hAnsi="Arial" w:cs="Arial"/>
+          <w:vanish/>
+          <w:color w:val="000000"/>
+          <w:sz w:val="20"/>
+          <w:szCs w:val="20"/>
+        </w:rPr>
+        <w:t>Created new web based application to collect and process data for the Weight Manage</w:t>
+      </w:r>
+      <w:r>
+        <w:rPr>
+          <w:rFonts w:ascii="Arial" w:eastAsia="Times New Roman" w:hAnsi="Arial" w:cs="Arial"/>
+          <w:vanish/>
+          <w:color w:val="000000"/>
+          <w:sz w:val="20"/>
+          <w:szCs w:val="20"/>
+        </w:rPr>
+        <w:t xml:space="preserve">ment Preferred Provider Program. Application had been deployed under Tomcat application server and used MySQL and MS SQL server database as the data source. Both applications were created using Struts framework. </w:t>
+      </w:r>
+    </w:p>
+    <w:p>
+      <w:pPr>
+        <w:divId w:val="1684546857"/>
+        <w:rPr>
+          <w:rFonts w:ascii="Arial" w:eastAsia="Times New Roman" w:hAnsi="Arial" w:cs="Arial"/>
+          <w:vanish/>
+          <w:color w:val="000000"/>
+          <w:sz w:val="20"/>
+          <w:szCs w:val="20"/>
+        </w:rPr>
+      </w:pPr>
+      <w:hyperlink w:history="1">
         <w:r>
           <w:rPr>
             <w:rStyle w:val="Hyperlink"/>
             <w:rFonts w:ascii="Arial" w:eastAsia="Times New Roman" w:hAnsi="Arial" w:cs="Arial"/>
-            <w:color w:val="000000"/>
+            <w:vanish/>
             <w:sz w:val="20"/>
             <w:szCs w:val="20"/>
-            <w:u w:val="none"/>
           </w:rPr>
-          <w:t>Health Assessment application</w:t>
+          <w:t>Hide details</w:t>
         </w:r>
       </w:hyperlink>
       <w:r>
         <w:rPr>
           <w:rFonts w:ascii="Arial" w:eastAsia="Times New Roman" w:hAnsi="Arial" w:cs="Arial"/>
-          <w:color w:val="000000"/>
-          <w:sz w:val="20"/>
-          <w:szCs w:val="20"/>
-        </w:rPr>
-        <w:t xml:space="preserve"> to make it more flexible, data driven. New application had been deployed under </w:t>
-      </w:r>
-      <w:proofErr w:type="spellStart"/>
-      <w:r>
-        <w:rPr>
-          <w:rFonts w:ascii="Arial" w:eastAsia="Times New Roman" w:hAnsi="Arial" w:cs="Arial"/>
-          <w:color w:val="000000"/>
-          <w:sz w:val="20"/>
-          <w:szCs w:val="20"/>
-        </w:rPr>
-        <w:t>Weblogic</w:t>
-      </w:r>
-      <w:proofErr w:type="spellEnd"/>
-      <w:r>
-        <w:rPr>
-          <w:rFonts w:ascii="Arial" w:eastAsia="Times New Roman" w:hAnsi="Arial" w:cs="Arial"/>
-          <w:color w:val="000000"/>
-          <w:sz w:val="20"/>
-          <w:szCs w:val="20"/>
-        </w:rPr>
-        <w:t xml:space="preserve"> application server and used Oracle database as the </w:t>
-      </w:r>
-      <w:r>
-        <w:rPr>
-          <w:rFonts w:ascii="Arial" w:eastAsia="Times New Roman" w:hAnsi="Arial" w:cs="Arial"/>
-          <w:color w:val="000000"/>
-          <w:sz w:val="20"/>
-          <w:szCs w:val="20"/>
-        </w:rPr>
-        <w:t xml:space="preserve">data source. Later HA application had been refactored to work under HealthPartners custom portal environment. Also created a new web based application to collect and process data for the </w:t>
-      </w:r>
-      <w:hyperlink r:id="rId24" w:tgtFrame="_blank" w:history="1">
-        <w:r>
-          <w:rPr>
-            <w:rStyle w:val="Hyperlink"/>
-            <w:rFonts w:ascii="Arial" w:eastAsia="Times New Roman" w:hAnsi="Arial" w:cs="Arial"/>
-            <w:color w:val="000000"/>
-            <w:sz w:val="20"/>
-            <w:szCs w:val="20"/>
-            <w:u w:val="none"/>
-          </w:rPr>
-          <w:t>Weight Management Pre</w:t>
-        </w:r>
-        <w:r>
-          <w:rPr>
-            <w:rStyle w:val="Hyperlink"/>
-            <w:rFonts w:ascii="Arial" w:eastAsia="Times New Roman" w:hAnsi="Arial" w:cs="Arial"/>
-            <w:color w:val="000000"/>
-            <w:sz w:val="20"/>
-            <w:szCs w:val="20"/>
-            <w:u w:val="none"/>
-          </w:rPr>
-          <w:t>ferred Provider Program</w:t>
-        </w:r>
-      </w:hyperlink>
-      <w:r>
-        <w:rPr>
-          <w:rFonts w:ascii="Arial" w:eastAsia="Times New Roman" w:hAnsi="Arial" w:cs="Arial"/>
-          <w:color w:val="000000"/>
-          <w:sz w:val="20"/>
-          <w:szCs w:val="20"/>
-        </w:rPr>
-        <w:t xml:space="preserve">. Application had been deployed under Tomcat application server and used MySQL and MS SQL server database as the data source. Both applications were created using Struts framework. </w:t>
+          <w:vanish/>
+          <w:color w:val="000000"/>
+          <w:sz w:val="20"/>
+          <w:szCs w:val="20"/>
+        </w:rPr>
+        <w:t xml:space="preserve"> </w:t>
       </w:r>
     </w:p>
     <w:p>
       <w:pPr>
-        <w:divId w:val="490214409"/>
+        <w:divId w:val="1188983408"/>
         <w:rPr>
           <w:rFonts w:ascii="Arial" w:eastAsia="Times New Roman" w:hAnsi="Arial" w:cs="Arial"/>
           <w:color w:val="000000"/>
@@ -7227,7 +7176,7 @@
           <w:szCs w:val="20"/>
         </w:rPr>
       </w:pPr>
-      <w:hyperlink r:id="rId25" w:history="1">
+      <w:hyperlink r:id="rId23" w:history="1">
         <w:r>
           <w:rPr>
             <w:rStyle w:val="Hyperlink"/>
@@ -7235,16 +7184,7 @@
             <w:sz w:val="22"/>
             <w:szCs w:val="22"/>
           </w:rPr>
-          <w:t xml:space="preserve">Compuware </w:t>
-        </w:r>
-        <w:r>
-          <w:rPr>
-            <w:rStyle w:val="Hyperlink"/>
-            <w:rFonts w:ascii="Arial" w:eastAsia="Times New Roman" w:hAnsi="Arial" w:cs="Arial"/>
-            <w:sz w:val="22"/>
-            <w:szCs w:val="22"/>
-          </w:rPr>
-          <w:t>Product Division</w:t>
+          <w:t>Compuware Product Division</w:t>
         </w:r>
       </w:hyperlink>
       <w:r>
@@ -7282,7 +7222,7 @@
       </w:tblGrid>
       <w:tr>
         <w:trPr>
-          <w:divId w:val="490214409"/>
+          <w:divId w:val="1188983408"/>
           <w:tblCellSpacing w:w="0" w:type="dxa"/>
         </w:trPr>
         <w:tc>
@@ -7350,7 +7290,7 @@
       </w:tr>
       <w:tr>
         <w:trPr>
-          <w:divId w:val="490214409"/>
+          <w:divId w:val="1188983408"/>
           <w:tblCellSpacing w:w="0" w:type="dxa"/>
         </w:trPr>
         <w:tc>
@@ -7439,7 +7379,7 @@
     </w:tbl>
     <w:p>
       <w:pPr>
-        <w:divId w:val="80563523"/>
+        <w:divId w:val="1424182406"/>
         <w:rPr>
           <w:rFonts w:ascii="Arial" w:eastAsia="Times New Roman" w:hAnsi="Arial" w:cs="Arial"/>
           <w:color w:val="000000"/>
@@ -7455,7 +7395,7 @@
           <w:sz w:val="20"/>
           <w:szCs w:val="20"/>
         </w:rPr>
-        <w:t>Created a generic communication driver to send data between Java client and Mainframe server.</w:t>
+        <w:t>Created a TCP/IP communication driver to exchange data between Java client and Mainframe server.</w:t>
       </w:r>
       <w:proofErr w:type="gramEnd"/>
       <w:r>
@@ -7465,61 +7405,12 @@
           <w:sz w:val="20"/>
           <w:szCs w:val="20"/>
         </w:rPr>
-        <w:t xml:space="preserve"> This driver, written in Java, was designed to be used by multiple software products for the client-server communication. The data was sent and received via TCP/IP</w:t>
-      </w:r>
-      <w:r>
-        <w:rPr>
-          <w:rFonts w:ascii="Arial" w:eastAsia="Times New Roman" w:hAnsi="Arial" w:cs="Arial"/>
-          <w:color w:val="000000"/>
-          <w:sz w:val="20"/>
-          <w:szCs w:val="20"/>
-        </w:rPr>
-        <w:t xml:space="preserve"> in XML format and Apache's </w:t>
-      </w:r>
-      <w:proofErr w:type="spellStart"/>
-      <w:r>
-        <w:rPr>
-          <w:rFonts w:ascii="Arial" w:eastAsia="Times New Roman" w:hAnsi="Arial" w:cs="Arial"/>
-          <w:color w:val="000000"/>
-          <w:sz w:val="20"/>
-          <w:szCs w:val="20"/>
-        </w:rPr>
-        <w:t>Xerces</w:t>
-      </w:r>
-      <w:proofErr w:type="spellEnd"/>
-      <w:r>
-        <w:rPr>
-          <w:rFonts w:ascii="Arial" w:eastAsia="Times New Roman" w:hAnsi="Arial" w:cs="Arial"/>
-          <w:color w:val="000000"/>
-          <w:sz w:val="20"/>
-          <w:szCs w:val="20"/>
-        </w:rPr>
-        <w:t xml:space="preserve"> was used for XML processing. </w:t>
-      </w:r>
-      <w:proofErr w:type="gramStart"/>
-      <w:r>
-        <w:rPr>
-          <w:rFonts w:ascii="Arial" w:eastAsia="Times New Roman" w:hAnsi="Arial" w:cs="Arial"/>
-          <w:color w:val="000000"/>
-          <w:sz w:val="20"/>
-          <w:szCs w:val="20"/>
-        </w:rPr>
-        <w:t>Created the graphical request/response processing tool based on Java Swing and JDOM.</w:t>
-      </w:r>
-      <w:proofErr w:type="gramEnd"/>
-      <w:r>
-        <w:rPr>
-          <w:rFonts w:ascii="Arial" w:eastAsia="Times New Roman" w:hAnsi="Arial" w:cs="Arial"/>
-          <w:color w:val="000000"/>
-          <w:sz w:val="20"/>
-          <w:szCs w:val="20"/>
-        </w:rPr>
-        <w:t xml:space="preserve"> </w:t>
+        <w:t xml:space="preserve"> This driver, written in Java, was designed to be used by multiple software products for the client-server communication. </w:t>
       </w:r>
     </w:p>
     <w:p>
       <w:pPr>
-        <w:divId w:val="611741870"/>
+        <w:divId w:val="469715512"/>
         <w:rPr>
           <w:rFonts w:ascii="Arial" w:eastAsia="Times New Roman" w:hAnsi="Arial" w:cs="Arial"/>
           <w:color w:val="000000"/>
@@ -7527,7 +7418,7 @@
           <w:szCs w:val="20"/>
         </w:rPr>
       </w:pPr>
-      <w:hyperlink r:id="rId26" w:history="1">
+      <w:hyperlink r:id="rId24" w:history="1">
         <w:r>
           <w:rPr>
             <w:rStyle w:val="Hyperlink"/>
@@ -7573,7 +7464,7 @@
       </w:tblGrid>
       <w:tr>
         <w:trPr>
-          <w:divId w:val="611741870"/>
+          <w:divId w:val="469715512"/>
           <w:tblCellSpacing w:w="0" w:type="dxa"/>
         </w:trPr>
         <w:tc>
@@ -7661,7 +7552,7 @@
       </w:tr>
       <w:tr>
         <w:trPr>
-          <w:divId w:val="611741870"/>
+          <w:divId w:val="469715512"/>
           <w:tblCellSpacing w:w="0" w:type="dxa"/>
         </w:trPr>
         <w:tc>
@@ -7790,7 +7681,7 @@
     </w:tbl>
     <w:p>
       <w:pPr>
-        <w:divId w:val="1834301335"/>
+        <w:divId w:val="2061591044"/>
         <w:rPr>
           <w:rFonts w:ascii="Arial" w:eastAsia="Times New Roman" w:hAnsi="Arial" w:cs="Arial"/>
           <w:color w:val="000000"/>
@@ -7805,21 +7696,21 @@
           <w:sz w:val="20"/>
           <w:szCs w:val="20"/>
         </w:rPr>
-        <w:t>Designed and developed an extendible framework for the intranet-based data retrieval system in the J2EE architecture environment on the SUN Solaris and Windows NT platforms. The main goal of the framework was to provide a consistent way of presenting e-com</w:t>
-      </w:r>
-      <w:r>
-        <w:rPr>
-          <w:rFonts w:ascii="Arial" w:eastAsia="Times New Roman" w:hAnsi="Arial" w:cs="Arial"/>
-          <w:color w:val="000000"/>
-          <w:sz w:val="20"/>
-          <w:szCs w:val="20"/>
-        </w:rPr>
-        <w:t xml:space="preserve">merce financial information on the intranet in different formats such as HTML, Excel as well as graphics. </w:t>
+        <w:t xml:space="preserve">Designed and developed an extendable framework for the intranet-based data retrieval and reporting system. The main goal </w:t>
+      </w:r>
+      <w:r>
+        <w:rPr>
+          <w:rFonts w:ascii="Arial" w:eastAsia="Times New Roman" w:hAnsi="Arial" w:cs="Arial"/>
+          <w:color w:val="000000"/>
+          <w:sz w:val="20"/>
+          <w:szCs w:val="20"/>
+        </w:rPr>
+        <w:t xml:space="preserve">of the framework was to provide a consistent way of presenting e-commerce financial information on the intranet in different formats such as HTML, Excel as well as graphics. </w:t>
       </w:r>
     </w:p>
     <w:p>
       <w:pPr>
-        <w:divId w:val="717125599"/>
+        <w:divId w:val="1490831906"/>
         <w:rPr>
           <w:rFonts w:ascii="Arial" w:eastAsia="Times New Roman" w:hAnsi="Arial" w:cs="Arial"/>
           <w:vanish/>
@@ -7836,7 +7727,7 @@
           <w:sz w:val="20"/>
           <w:szCs w:val="20"/>
         </w:rPr>
-        <w:t>Concentrated on the middle tier design and development. Created new and enhanced existing components including generic servlet controller, business a</w:t>
+        <w:t>Focused on the middle tier design and development. Created new and enhanced exist</w:t>
       </w:r>
       <w:r>
         <w:rPr>
@@ -7846,12 +7737,12 @@
           <w:sz w:val="20"/>
           <w:szCs w:val="20"/>
         </w:rPr>
-        <w:t xml:space="preserve">nd data access objects. </w:t>
+        <w:t xml:space="preserve">ing components including generic servlet controller, business and data access objects. </w:t>
       </w:r>
     </w:p>
     <w:p>
       <w:pPr>
-        <w:divId w:val="1472291242"/>
+        <w:divId w:val="621351439"/>
         <w:rPr>
           <w:rFonts w:ascii="Arial" w:eastAsia="Times New Roman" w:hAnsi="Arial" w:cs="Arial"/>
           <w:vanish/>
@@ -7868,7 +7759,7 @@
           <w:sz w:val="20"/>
           <w:szCs w:val="20"/>
         </w:rPr>
-        <w:t>Created a generic cache engine to improve the application performance by reading reusable data from any storage and keeping it in the memory of the application server with a generic interface to view, modify and remove the cached c</w:t>
+        <w:t>Created a generic cache engine to improve the application performance by reading reusable data from any storage and keeping it in the memory of the application server w</w:t>
       </w:r>
       <w:r>
         <w:rPr>
@@ -7878,12 +7769,12 @@
           <w:sz w:val="20"/>
           <w:szCs w:val="20"/>
         </w:rPr>
-        <w:t xml:space="preserve">ontent. </w:t>
+        <w:t xml:space="preserve">ith a generic interface to view, modify and remove the cached content. </w:t>
       </w:r>
     </w:p>
     <w:p>
       <w:pPr>
-        <w:divId w:val="1339962881"/>
+        <w:divId w:val="1149902296"/>
         <w:rPr>
           <w:rFonts w:ascii="Arial" w:eastAsia="Times New Roman" w:hAnsi="Arial" w:cs="Arial"/>
           <w:vanish/>
@@ -7900,12 +7791,22 @@
           <w:sz w:val="20"/>
           <w:szCs w:val="20"/>
         </w:rPr>
-        <w:t xml:space="preserve">Developed the generic parameter form based on Java applet technology to dynamically create complex parameter screens. Also created a number of Java Server Pages (JSP) to provide the graphical web based user interface. </w:t>
+        <w:t>Developed the generic parameter form based on Java applet technology to dynamically create complex parameter screens. Also created a number of Java Server Pages (JSP) to provide the gr</w:t>
+      </w:r>
+      <w:r>
+        <w:rPr>
+          <w:rFonts w:ascii="Arial" w:eastAsia="Times New Roman" w:hAnsi="Arial" w:cs="Arial"/>
+          <w:vanish/>
+          <w:color w:val="000000"/>
+          <w:sz w:val="20"/>
+          <w:szCs w:val="20"/>
+        </w:rPr>
+        <w:t xml:space="preserve">aphical web based user interface. </w:t>
       </w:r>
     </w:p>
     <w:p>
       <w:pPr>
-        <w:divId w:val="1259170023"/>
+        <w:divId w:val="33972270"/>
         <w:rPr>
           <w:rFonts w:ascii="Arial" w:eastAsia="Times New Roman" w:hAnsi="Arial" w:cs="Arial"/>
           <w:vanish/>
@@ -7922,22 +7823,12 @@
           <w:sz w:val="20"/>
           <w:szCs w:val="20"/>
         </w:rPr>
-        <w:t>Set up the build process bas</w:t>
-      </w:r>
-      <w:r>
-        <w:rPr>
-          <w:rFonts w:ascii="Arial" w:eastAsia="Times New Roman" w:hAnsi="Arial" w:cs="Arial"/>
-          <w:vanish/>
-          <w:color w:val="000000"/>
-          <w:sz w:val="20"/>
-          <w:szCs w:val="20"/>
-        </w:rPr>
-        <w:t xml:space="preserve">ed on GNU Make that compiled all the source code, created jar files and the final war file for the deployment. Created an alternative build process using Ant. </w:t>
+        <w:t xml:space="preserve">Set up the build process based on GNU Make that compiled all the source code, created jar files and the final war file for the deployment. Created an alternative build process using Ant. </w:t>
       </w:r>
     </w:p>
     <w:p>
       <w:pPr>
-        <w:divId w:val="232396758"/>
+        <w:divId w:val="2026054269"/>
         <w:rPr>
           <w:rFonts w:ascii="Arial" w:eastAsia="Times New Roman" w:hAnsi="Arial" w:cs="Arial"/>
           <w:vanish/>
@@ -7986,7 +7877,7 @@
       <w:tr>
         <w:trPr>
           <w:gridAfter w:val="1"/>
-          <w:divId w:val="750388920"/>
+          <w:divId w:val="1936865790"/>
           <w:tblCellSpacing w:w="0" w:type="dxa"/>
         </w:trPr>
         <w:tc>
@@ -8002,7 +7893,7 @@
                 <w:color w:val="000000"/>
               </w:rPr>
             </w:pPr>
-            <w:hyperlink r:id="rId27" w:history="1">
+            <w:hyperlink r:id="rId25" w:history="1">
               <w:r>
                 <w:rPr>
                   <w:rStyle w:val="Hyperlink"/>
@@ -8039,7 +7930,7 @@
       </w:tr>
       <w:tr>
         <w:trPr>
-          <w:divId w:val="750388920"/>
+          <w:divId w:val="1936865790"/>
           <w:tblCellSpacing w:w="0" w:type="dxa"/>
         </w:trPr>
         <w:tc>
@@ -8091,7 +7982,7 @@
     </w:tbl>
     <w:p>
       <w:pPr>
-        <w:divId w:val="356008697"/>
+        <w:divId w:val="797991724"/>
         <w:rPr>
           <w:rFonts w:ascii="Arial" w:eastAsia="Times New Roman" w:hAnsi="Arial" w:cs="Arial"/>
           <w:color w:val="000000"/>
@@ -8099,7 +7990,7 @@
           <w:szCs w:val="20"/>
         </w:rPr>
       </w:pPr>
-      <w:hyperlink r:id="rId28" w:history="1">
+      <w:hyperlink r:id="rId26" w:history="1">
         <w:proofErr w:type="spellStart"/>
         <w:r>
           <w:rPr>
@@ -8167,7 +8058,7 @@
       </w:tblGrid>
       <w:tr>
         <w:trPr>
-          <w:divId w:val="356008697"/>
+          <w:divId w:val="797991724"/>
           <w:tblCellSpacing w:w="0" w:type="dxa"/>
         </w:trPr>
         <w:tc>
@@ -8255,7 +8146,7 @@
       </w:tr>
       <w:tr>
         <w:trPr>
-          <w:divId w:val="356008697"/>
+          <w:divId w:val="797991724"/>
           <w:tblCellSpacing w:w="0" w:type="dxa"/>
         </w:trPr>
         <w:tc>
@@ -8404,7 +8295,7 @@
     </w:tbl>
     <w:p>
       <w:pPr>
-        <w:divId w:val="25375988"/>
+        <w:divId w:val="1314288985"/>
         <w:rPr>
           <w:rFonts w:ascii="Arial" w:eastAsia="Times New Roman" w:hAnsi="Arial" w:cs="Arial"/>
           <w:color w:val="000000"/>
@@ -8419,21 +8310,12 @@
           <w:sz w:val="20"/>
           <w:szCs w:val="20"/>
         </w:rPr>
-        <w:t>Designed and developed Enterprise Java Beans in the</w:t>
-      </w:r>
-      <w:r>
-        <w:rPr>
-          <w:rFonts w:ascii="Arial" w:eastAsia="Times New Roman" w:hAnsi="Arial" w:cs="Arial"/>
-          <w:color w:val="000000"/>
-          <w:sz w:val="20"/>
-          <w:szCs w:val="20"/>
-        </w:rPr>
-        <w:t xml:space="preserve"> J2EE multi-tier architecture environment on the SUN Solaris and Windows NT platforms for the new web site builder tool. This new application provided a web based user interface for the clients to make changes to their web sites. </w:t>
+        <w:t xml:space="preserve">Designed and developed enterprise services for new web site builder tool. This application provided a web based user interface for the clients to make changes to their web sites. </w:t>
       </w:r>
     </w:p>
     <w:p>
       <w:pPr>
-        <w:divId w:val="295836916"/>
+        <w:divId w:val="1967657162"/>
         <w:rPr>
           <w:rFonts w:ascii="Arial" w:eastAsia="Times New Roman" w:hAnsi="Arial" w:cs="Arial"/>
           <w:vanish/>
@@ -8450,7 +8332,7 @@
           <w:sz w:val="20"/>
           <w:szCs w:val="20"/>
         </w:rPr>
-        <w:t>Concentrated on the desig</w:t>
+        <w:t>Focused on the design and development of the middle tier business logic serv</w:t>
       </w:r>
       <w:r>
         <w:rPr>
@@ -8460,22 +8342,12 @@
           <w:sz w:val="20"/>
           <w:szCs w:val="20"/>
         </w:rPr>
-        <w:t>n and development of the middle tier business logic services and the data access objects. Used both, the XML SAX 1.0 parsing and the DOM object model APIs. Created a number of servlets and Java Server Pages (JSP) to provide the graphical web based user int</w:t>
-      </w:r>
-      <w:r>
-        <w:rPr>
-          <w:rFonts w:ascii="Arial" w:eastAsia="Times New Roman" w:hAnsi="Arial" w:cs="Arial"/>
-          <w:vanish/>
-          <w:color w:val="000000"/>
-          <w:sz w:val="20"/>
-          <w:szCs w:val="20"/>
-        </w:rPr>
-        <w:t xml:space="preserve">erface. </w:t>
+        <w:t xml:space="preserve">ices and the data access layer. Used both, the XML SAX 1.0 parsing and the DOM object model APIs. Created a number of servlets and Java Server Pages (JSP) to provide the graphical web based user interface. </w:t>
       </w:r>
     </w:p>
     <w:p>
       <w:pPr>
-        <w:divId w:val="1362366173"/>
+        <w:divId w:val="577132491"/>
         <w:rPr>
           <w:rFonts w:ascii="Arial" w:eastAsia="Times New Roman" w:hAnsi="Arial" w:cs="Arial"/>
           <w:vanish/>
@@ -8492,7 +8364,7 @@
           <w:sz w:val="20"/>
           <w:szCs w:val="20"/>
         </w:rPr>
-        <w:t xml:space="preserve">Created the build process based on GNU make that compiled all the java code and created the final jar file for deployment. Also created a bean code generation tool that generated the code for RMI and Home interfaces, the entity bean itself, value </w:t>
+        <w:t xml:space="preserve">Created the build process based on GNU make that </w:t>
       </w:r>
       <w:r>
         <w:rPr>
@@ -8502,12 +8374,22 @@
           <w:sz w:val="20"/>
           <w:szCs w:val="20"/>
         </w:rPr>
-        <w:t xml:space="preserve">object and the respective portions of xml deployment descriptors based on the single property file. </w:t>
+        <w:t>compiled all the java code and created the final jar file for deployment. Also created a bean code generation tool that generated the code for RMI and Home interfaces, the entity bean itself, value object and the respective portions of xml deployment descr</w:t>
+      </w:r>
+      <w:r>
+        <w:rPr>
+          <w:rFonts w:ascii="Arial" w:eastAsia="Times New Roman" w:hAnsi="Arial" w:cs="Arial"/>
+          <w:vanish/>
+          <w:color w:val="000000"/>
+          <w:sz w:val="20"/>
+          <w:szCs w:val="20"/>
+        </w:rPr>
+        <w:t xml:space="preserve">iptors based on the single property file. </w:t>
       </w:r>
     </w:p>
     <w:p>
       <w:pPr>
-        <w:divId w:val="837228658"/>
+        <w:divId w:val="540173796"/>
         <w:rPr>
           <w:rFonts w:ascii="Arial" w:eastAsia="Times New Roman" w:hAnsi="Arial" w:cs="Arial"/>
           <w:vanish/>
@@ -8524,22 +8406,12 @@
           <w:sz w:val="20"/>
           <w:szCs w:val="20"/>
         </w:rPr>
-        <w:t>As a background task installed and configured Bugzilla, a defect tracking software used for the project. Installed and administrated the MySQL database ser</w:t>
-      </w:r>
-      <w:r>
-        <w:rPr>
-          <w:rFonts w:ascii="Arial" w:eastAsia="Times New Roman" w:hAnsi="Arial" w:cs="Arial"/>
-          <w:vanish/>
-          <w:color w:val="000000"/>
-          <w:sz w:val="20"/>
-          <w:szCs w:val="20"/>
-        </w:rPr>
-        <w:t xml:space="preserve">ver required by Bugzilla. </w:t>
+        <w:t xml:space="preserve">As a background task installed and configured Bugzilla, a defect tracking software used for the project. Installed and administrated the MySQL database server required by Bugzilla. </w:t>
       </w:r>
     </w:p>
     <w:p>
       <w:pPr>
-        <w:divId w:val="1290089518"/>
+        <w:divId w:val="2001426134"/>
         <w:rPr>
           <w:rFonts w:ascii="Arial" w:eastAsia="Times New Roman" w:hAnsi="Arial" w:cs="Arial"/>
           <w:vanish/>
@@ -8573,7 +8445,7 @@
     </w:p>
     <w:p>
       <w:pPr>
-        <w:divId w:val="2059237824"/>
+        <w:divId w:val="1817214570"/>
         <w:rPr>
           <w:rFonts w:ascii="Arial" w:eastAsia="Times New Roman" w:hAnsi="Arial" w:cs="Arial"/>
           <w:color w:val="000000"/>
@@ -8581,7 +8453,7 @@
           <w:szCs w:val="20"/>
         </w:rPr>
       </w:pPr>
-      <w:hyperlink r:id="rId29" w:history="1">
+      <w:hyperlink r:id="rId27" w:history="1">
         <w:r>
           <w:rPr>
             <w:rStyle w:val="Hyperlink"/>
@@ -8638,7 +8510,7 @@
       </w:tblGrid>
       <w:tr>
         <w:trPr>
-          <w:divId w:val="2059237824"/>
+          <w:divId w:val="1817214570"/>
           <w:tblCellSpacing w:w="0" w:type="dxa"/>
         </w:trPr>
         <w:tc>
@@ -8726,7 +8598,7 @@
       </w:tr>
       <w:tr>
         <w:trPr>
-          <w:divId w:val="2059237824"/>
+          <w:divId w:val="1817214570"/>
           <w:tblCellSpacing w:w="0" w:type="dxa"/>
         </w:trPr>
         <w:tc>
@@ -8875,7 +8747,7 @@
     </w:tbl>
     <w:p>
       <w:pPr>
-        <w:divId w:val="177547782"/>
+        <w:divId w:val="1845364381"/>
         <w:rPr>
           <w:rFonts w:ascii="Arial" w:eastAsia="Times New Roman" w:hAnsi="Arial" w:cs="Arial"/>
           <w:color w:val="000000"/>
@@ -8890,16 +8762,7 @@
           <w:sz w:val="20"/>
           <w:szCs w:val="20"/>
         </w:rPr>
-        <w:t>Designed and developed Enterprise Java Beans in the J2EE multi-tier architectu</w:t>
-      </w:r>
-      <w:r>
-        <w:rPr>
-          <w:rFonts w:ascii="Arial" w:eastAsia="Times New Roman" w:hAnsi="Arial" w:cs="Arial"/>
-          <w:color w:val="000000"/>
-          <w:sz w:val="20"/>
-          <w:szCs w:val="20"/>
-        </w:rPr>
-        <w:t xml:space="preserve">re environment on the SUN Solaris and Windows NT platforms for new </w:t>
+        <w:t xml:space="preserve">Designed and developed enterprise services for new </w:t>
       </w:r>
       <w:proofErr w:type="spellStart"/>
       <w:r>
@@ -8919,21 +8782,21 @@
           <w:sz w:val="20"/>
           <w:szCs w:val="20"/>
         </w:rPr>
-        <w:t xml:space="preserve"> Unified Financial Module. This module was the server side business logic package that provided all the financial services for the international corporate use by any J2EE complaint</w:t>
-      </w:r>
-      <w:r>
-        <w:rPr>
-          <w:rFonts w:ascii="Arial" w:eastAsia="Times New Roman" w:hAnsi="Arial" w:cs="Arial"/>
-          <w:color w:val="000000"/>
-          <w:sz w:val="20"/>
-          <w:szCs w:val="20"/>
-        </w:rPr>
-        <w:t xml:space="preserve"> services or applications. </w:t>
+        <w:t xml:space="preserve"> Unified Financial</w:t>
+      </w:r>
+      <w:r>
+        <w:rPr>
+          <w:rFonts w:ascii="Arial" w:eastAsia="Times New Roman" w:hAnsi="Arial" w:cs="Arial"/>
+          <w:color w:val="000000"/>
+          <w:sz w:val="20"/>
+          <w:szCs w:val="20"/>
+        </w:rPr>
+        <w:t xml:space="preserve"> Module. This module was the server side business logic package that provided financial services for the international corporate use by other J2EE complaint services and applications. </w:t>
       </w:r>
     </w:p>
     <w:p>
       <w:pPr>
-        <w:divId w:val="885336170"/>
+        <w:divId w:val="1319770832"/>
         <w:rPr>
           <w:rFonts w:ascii="Arial" w:eastAsia="Times New Roman" w:hAnsi="Arial" w:cs="Arial"/>
           <w:vanish/>
@@ -8950,12 +8813,22 @@
           <w:sz w:val="20"/>
           <w:szCs w:val="20"/>
         </w:rPr>
-        <w:t xml:space="preserve">Concentrated on the design and development of the middle tier business logic services and the data access objects. Also created the graphical user interfaces using Swing and JSP/Servlets. </w:t>
+        <w:t xml:space="preserve">Concentrated on the design and development of the middle tier business </w:t>
+      </w:r>
+      <w:r>
+        <w:rPr>
+          <w:rFonts w:ascii="Arial" w:eastAsia="Times New Roman" w:hAnsi="Arial" w:cs="Arial"/>
+          <w:vanish/>
+          <w:color w:val="000000"/>
+          <w:sz w:val="20"/>
+          <w:szCs w:val="20"/>
+        </w:rPr>
+        <w:t xml:space="preserve">logic services and the data access objects. Also created the graphical user interfaces using Swing and JSP/Servlets. </w:t>
       </w:r>
     </w:p>
     <w:p>
       <w:pPr>
-        <w:divId w:val="261843581"/>
+        <w:divId w:val="927540459"/>
         <w:rPr>
           <w:rFonts w:ascii="Arial" w:eastAsia="Times New Roman" w:hAnsi="Arial" w:cs="Arial"/>
           <w:vanish/>
@@ -8972,7 +8845,7 @@
           <w:sz w:val="20"/>
           <w:szCs w:val="20"/>
         </w:rPr>
-        <w:t>Created a generic data load utility (si</w:t>
+        <w:t xml:space="preserve">Created a generic data load utility (similar to Oracle SQLLOAD) for loading the data into Sybase database using Perl 5 with Sybase::DBlib </w:t>
       </w:r>
       <w:r>
         <w:rPr>
@@ -8982,22 +8855,12 @@
           <w:sz w:val="20"/>
           <w:szCs w:val="20"/>
         </w:rPr>
-        <w:t xml:space="preserve">milar to Oracle SQLLOAD) for loading the data into Sybase database using Perl 5 with Sybase::DBlib and Sybase::Sybperl packages. Administrated the Sybase development server. Created the KSH scripts and crontab jobs to perform the backup. Designed a number </w:t>
-      </w:r>
-      <w:r>
-        <w:rPr>
-          <w:rFonts w:ascii="Arial" w:eastAsia="Times New Roman" w:hAnsi="Arial" w:cs="Arial"/>
-          <w:vanish/>
-          <w:color w:val="000000"/>
-          <w:sz w:val="20"/>
-          <w:szCs w:val="20"/>
-        </w:rPr>
-        <w:t xml:space="preserve">of the database sub-models using Sybase Power Designer 6.1. </w:t>
+        <w:t xml:space="preserve">and Sybase::Sybperl packages. Administrated the Sybase development server. Created the KSH scripts and crontab jobs to perform the backup. Designed a number of the database sub-models using Sybase Power Designer 6.1. </w:t>
       </w:r>
     </w:p>
     <w:p>
       <w:pPr>
-        <w:divId w:val="1607955277"/>
+        <w:divId w:val="1773620339"/>
         <w:rPr>
           <w:rFonts w:ascii="Arial" w:eastAsia="Times New Roman" w:hAnsi="Arial" w:cs="Arial"/>
           <w:vanish/>
@@ -9014,7 +8877,7 @@
           <w:sz w:val="20"/>
           <w:szCs w:val="20"/>
         </w:rPr>
-        <w:t>As a background task installed and made a number of enhancement changes in Perl CGI scripts of Bugzilla, a defect tracking software used for the project. Installed and administrated the MySQL dat</w:t>
+        <w:t>As a background task installed and mad</w:t>
       </w:r>
       <w:r>
         <w:rPr>
@@ -9024,12 +8887,22 @@
           <w:sz w:val="20"/>
           <w:szCs w:val="20"/>
         </w:rPr>
-        <w:t xml:space="preserve">abase server required by Bugzilla. Installed and administrated Apache HTTP Server 1.3 and Samba 2.0.0. Created a number of static HTML pages for the project's web site. Modified and created new rules of the build process for GNU make. </w:t>
+        <w:t>e a number of enhancement changes in Perl CGI scripts of Bugzilla, a defect tracking software used for the project. Installed and administrated the MySQL database server required by Bugzilla. Installed and administrated Apache HTTP Server 1.3 and Samba 2.0</w:t>
+      </w:r>
+      <w:r>
+        <w:rPr>
+          <w:rFonts w:ascii="Arial" w:eastAsia="Times New Roman" w:hAnsi="Arial" w:cs="Arial"/>
+          <w:vanish/>
+          <w:color w:val="000000"/>
+          <w:sz w:val="20"/>
+          <w:szCs w:val="20"/>
+        </w:rPr>
+        <w:t xml:space="preserve">.0. Created a number of static HTML pages for the project's web site. Modified and created new rules of the build process for GNU make. </w:t>
       </w:r>
     </w:p>
     <w:p>
       <w:pPr>
-        <w:divId w:val="1826120342"/>
+        <w:divId w:val="1870332998"/>
         <w:rPr>
           <w:rFonts w:ascii="Arial" w:eastAsia="Times New Roman" w:hAnsi="Arial" w:cs="Arial"/>
           <w:vanish/>
@@ -9063,7 +8936,7 @@
     </w:p>
     <w:p>
       <w:pPr>
-        <w:divId w:val="1836530465"/>
+        <w:divId w:val="1555122187"/>
         <w:rPr>
           <w:rFonts w:ascii="Arial" w:eastAsia="Times New Roman" w:hAnsi="Arial" w:cs="Arial"/>
           <w:color w:val="000000"/>
@@ -9071,7 +8944,7 @@
           <w:szCs w:val="20"/>
         </w:rPr>
       </w:pPr>
-      <w:hyperlink r:id="rId30" w:history="1">
+      <w:hyperlink r:id="rId28" w:history="1">
         <w:r>
           <w:rPr>
             <w:rStyle w:val="Hyperlink"/>
@@ -9117,7 +8990,7 @@
       </w:tblGrid>
       <w:tr>
         <w:trPr>
-          <w:divId w:val="1836530465"/>
+          <w:divId w:val="1555122187"/>
           <w:tblCellSpacing w:w="0" w:type="dxa"/>
         </w:trPr>
         <w:tc>
@@ -9185,7 +9058,7 @@
       </w:tr>
       <w:tr>
         <w:trPr>
-          <w:divId w:val="1836530465"/>
+          <w:divId w:val="1555122187"/>
           <w:tblCellSpacing w:w="0" w:type="dxa"/>
         </w:trPr>
         <w:tc>
@@ -9254,7 +9127,7 @@
     </w:tbl>
     <w:p>
       <w:pPr>
-        <w:divId w:val="1251505640"/>
+        <w:divId w:val="569343737"/>
         <w:rPr>
           <w:rFonts w:ascii="Arial" w:eastAsia="Times New Roman" w:hAnsi="Arial" w:cs="Arial"/>
           <w:color w:val="000000"/>
@@ -9269,49 +9142,86 @@
           <w:sz w:val="20"/>
           <w:szCs w:val="20"/>
         </w:rPr>
-        <w:t xml:space="preserve">Created a number of data transfer processes under UNIX AIX 4.*, Oracle environment. Created new and modified existing C/PRO*C code, KSH scripts, SQL*PLUS scripts, SQL and PL/SQL code, SQL*LOADER control files to meet new requirements. Created generic Perl </w:t>
-      </w:r>
-      <w:r>
-        <w:rPr>
-          <w:rFonts w:ascii="Arial" w:eastAsia="Times New Roman" w:hAnsi="Arial" w:cs="Arial"/>
-          <w:color w:val="000000"/>
-          <w:sz w:val="20"/>
-          <w:szCs w:val="20"/>
-        </w:rPr>
-        <w:t xml:space="preserve">CGI programs to replace old application interfaces with WEB based ones. </w:t>
-      </w:r>
-      <w:proofErr w:type="gramStart"/>
-      <w:r>
-        <w:rPr>
-          <w:rFonts w:ascii="Arial" w:eastAsia="Times New Roman" w:hAnsi="Arial" w:cs="Arial"/>
-          <w:color w:val="000000"/>
-          <w:sz w:val="20"/>
-          <w:szCs w:val="20"/>
-        </w:rPr>
-        <w:t>Responsible for the Revision Control System (Unix RCS) administration.</w:t>
-      </w:r>
-      <w:proofErr w:type="gramEnd"/>
-      <w:r>
-        <w:rPr>
-          <w:rFonts w:ascii="Arial" w:eastAsia="Times New Roman" w:hAnsi="Arial" w:cs="Arial"/>
-          <w:color w:val="000000"/>
-          <w:sz w:val="20"/>
-          <w:szCs w:val="20"/>
-        </w:rPr>
-        <w:t xml:space="preserve"> </w:t>
+        <w:t xml:space="preserve">Created a number of data transfer processes in UNIX AIX 4.*, Oracle environment. </w:t>
       </w:r>
     </w:p>
     <w:p>
       <w:pPr>
-        <w:divId w:val="1815175920"/>
-        <w:rPr>
-          <w:rFonts w:ascii="Arial" w:eastAsia="Times New Roman" w:hAnsi="Arial" w:cs="Arial"/>
+        <w:divId w:val="1399554027"/>
+        <w:rPr>
+          <w:rFonts w:ascii="Arial" w:eastAsia="Times New Roman" w:hAnsi="Arial" w:cs="Arial"/>
+          <w:vanish/>
           <w:color w:val="000000"/>
           <w:sz w:val="20"/>
           <w:szCs w:val="20"/>
         </w:rPr>
       </w:pPr>
-      <w:hyperlink r:id="rId31" w:history="1">
+      <w:r>
+        <w:rPr>
+          <w:rFonts w:ascii="Arial" w:eastAsia="Times New Roman" w:hAnsi="Arial" w:cs="Arial"/>
+          <w:vanish/>
+          <w:color w:val="000000"/>
+          <w:sz w:val="20"/>
+          <w:szCs w:val="20"/>
+        </w:rPr>
+        <w:t xml:space="preserve">Created new and modified existing C/PRO*C code, KSH scripts, SQL*PLUS scripts, SQL and PL/SQL code, SQL*LOADER control files to meet new requirements. Created generic Perl CGI programs to replace old application interfaces with WEB based ones. Responsible </w:t>
+      </w:r>
+      <w:r>
+        <w:rPr>
+          <w:rFonts w:ascii="Arial" w:eastAsia="Times New Roman" w:hAnsi="Arial" w:cs="Arial"/>
+          <w:vanish/>
+          <w:color w:val="000000"/>
+          <w:sz w:val="20"/>
+          <w:szCs w:val="20"/>
+        </w:rPr>
+        <w:t xml:space="preserve">for the Revision Control System (Unix RCS) administration. </w:t>
+      </w:r>
+    </w:p>
+    <w:p>
+      <w:pPr>
+        <w:divId w:val="297537926"/>
+        <w:rPr>
+          <w:rFonts w:ascii="Arial" w:eastAsia="Times New Roman" w:hAnsi="Arial" w:cs="Arial"/>
+          <w:vanish/>
+          <w:color w:val="000000"/>
+          <w:sz w:val="20"/>
+          <w:szCs w:val="20"/>
+        </w:rPr>
+      </w:pPr>
+      <w:hyperlink w:history="1">
+        <w:r>
+          <w:rPr>
+            <w:rStyle w:val="Hyperlink"/>
+            <w:rFonts w:ascii="Arial" w:eastAsia="Times New Roman" w:hAnsi="Arial" w:cs="Arial"/>
+            <w:vanish/>
+            <w:sz w:val="20"/>
+            <w:szCs w:val="20"/>
+          </w:rPr>
+          <w:t>Hide details</w:t>
+        </w:r>
+      </w:hyperlink>
+      <w:r>
+        <w:rPr>
+          <w:rFonts w:ascii="Arial" w:eastAsia="Times New Roman" w:hAnsi="Arial" w:cs="Arial"/>
+          <w:vanish/>
+          <w:color w:val="000000"/>
+          <w:sz w:val="20"/>
+          <w:szCs w:val="20"/>
+        </w:rPr>
+        <w:t xml:space="preserve"> </w:t>
+      </w:r>
+    </w:p>
+    <w:p>
+      <w:pPr>
+        <w:divId w:val="1845512193"/>
+        <w:rPr>
+          <w:rFonts w:ascii="Arial" w:eastAsia="Times New Roman" w:hAnsi="Arial" w:cs="Arial"/>
+          <w:color w:val="000000"/>
+          <w:sz w:val="20"/>
+          <w:szCs w:val="20"/>
+        </w:rPr>
+      </w:pPr>
+      <w:hyperlink r:id="rId29" w:history="1">
         <w:r>
           <w:rPr>
             <w:rStyle w:val="Hyperlink"/>
@@ -9357,7 +9267,7 @@
       </w:tblGrid>
       <w:tr>
         <w:trPr>
-          <w:divId w:val="1815175920"/>
+          <w:divId w:val="1845512193"/>
           <w:tblCellSpacing w:w="0" w:type="dxa"/>
         </w:trPr>
         <w:tc>
@@ -9425,7 +9335,7 @@
       </w:tr>
       <w:tr>
         <w:trPr>
-          <w:divId w:val="1815175920"/>
+          <w:divId w:val="1845512193"/>
           <w:tblCellSpacing w:w="0" w:type="dxa"/>
         </w:trPr>
         <w:tc>
@@ -9514,7 +9424,7 @@
     </w:tbl>
     <w:p>
       <w:pPr>
-        <w:divId w:val="725371776"/>
+        <w:divId w:val="1052344277"/>
         <w:rPr>
           <w:rFonts w:ascii="Arial" w:eastAsia="Times New Roman" w:hAnsi="Arial" w:cs="Arial"/>
           <w:color w:val="000000"/>
@@ -9531,75 +9441,6 @@
           <w:szCs w:val="20"/>
         </w:rPr>
         <w:t>Responsible for applications software development and optimization in Unix AIX 4.3, Windows 95/NT, Oracle 7.3.3/8.0.3 environment.</w:t>
-      </w:r>
-      <w:proofErr w:type="gramEnd"/>
-      <w:r>
-        <w:rPr>
-          <w:rFonts w:ascii="Arial" w:eastAsia="Times New Roman" w:hAnsi="Arial" w:cs="Arial"/>
-          <w:color w:val="000000"/>
-          <w:sz w:val="20"/>
-          <w:szCs w:val="20"/>
-        </w:rPr>
-        <w:t xml:space="preserve"> </w:t>
-      </w:r>
-      <w:proofErr w:type="gramStart"/>
-      <w:r>
-        <w:rPr>
-          <w:rFonts w:ascii="Arial" w:eastAsia="Times New Roman" w:hAnsi="Arial" w:cs="Arial"/>
-          <w:color w:val="000000"/>
-          <w:sz w:val="20"/>
-          <w:szCs w:val="20"/>
-        </w:rPr>
-        <w:t>Created Java app</w:t>
-      </w:r>
-      <w:r>
-        <w:rPr>
-          <w:rFonts w:ascii="Arial" w:eastAsia="Times New Roman" w:hAnsi="Arial" w:cs="Arial"/>
-          <w:color w:val="000000"/>
-          <w:sz w:val="20"/>
-          <w:szCs w:val="20"/>
-        </w:rPr>
-        <w:t>lets with Oracle JDBC "thin" driver to provide access to the Oracle database via WEB.</w:t>
-      </w:r>
-      <w:proofErr w:type="gramEnd"/>
-      <w:r>
-        <w:rPr>
-          <w:rFonts w:ascii="Arial" w:eastAsia="Times New Roman" w:hAnsi="Arial" w:cs="Arial"/>
-          <w:color w:val="000000"/>
-          <w:sz w:val="20"/>
-          <w:szCs w:val="20"/>
-        </w:rPr>
-        <w:t xml:space="preserve"> Developed a number of data transfers using PL/SQL, SQLPLUS scripting, UNIX KSH scripting and ODBC. </w:t>
-      </w:r>
-      <w:proofErr w:type="gramStart"/>
-      <w:r>
-        <w:rPr>
-          <w:rFonts w:ascii="Arial" w:eastAsia="Times New Roman" w:hAnsi="Arial" w:cs="Arial"/>
-          <w:color w:val="000000"/>
-          <w:sz w:val="20"/>
-          <w:szCs w:val="20"/>
-        </w:rPr>
-        <w:t xml:space="preserve">Improved HTML documents by adding some JavaScript code for MS </w:t>
-      </w:r>
-      <w:proofErr w:type="spellStart"/>
-      <w:r>
-        <w:rPr>
-          <w:rFonts w:ascii="Arial" w:eastAsia="Times New Roman" w:hAnsi="Arial" w:cs="Arial"/>
-          <w:color w:val="000000"/>
-          <w:sz w:val="20"/>
-          <w:szCs w:val="20"/>
-        </w:rPr>
-        <w:t>IExplorer</w:t>
-      </w:r>
-      <w:proofErr w:type="spellEnd"/>
-      <w:r>
-        <w:rPr>
-          <w:rFonts w:ascii="Arial" w:eastAsia="Times New Roman" w:hAnsi="Arial" w:cs="Arial"/>
-          <w:color w:val="000000"/>
-          <w:sz w:val="20"/>
-          <w:szCs w:val="20"/>
-        </w:rPr>
-        <w:t xml:space="preserve"> 4.x and Netscape Navigator 4.x.</w:t>
       </w:r>
       <w:proofErr w:type="gramEnd"/>
       <w:r>
@@ -9614,7 +9455,7 @@
     </w:p>
     <w:p>
       <w:pPr>
-        <w:divId w:val="110519273"/>
+        <w:divId w:val="905452593"/>
         <w:rPr>
           <w:rFonts w:ascii="Arial" w:eastAsia="Times New Roman" w:hAnsi="Arial" w:cs="Arial"/>
           <w:vanish/>
@@ -9631,12 +9472,54 @@
           <w:sz w:val="20"/>
           <w:szCs w:val="20"/>
         </w:rPr>
-        <w:t xml:space="preserve">Responsible for source code repository administration with Visual SourceSafe 5.0. (VSS) and provided VSS and shell scripts to get the source of the particular version of the subproject and install it. </w:t>
+        <w:t>Created Java applets with Oracle JDBC "thin" driver to provide acc</w:t>
+      </w:r>
+      <w:r>
+        <w:rPr>
+          <w:rFonts w:ascii="Arial" w:eastAsia="Times New Roman" w:hAnsi="Arial" w:cs="Arial"/>
+          <w:vanish/>
+          <w:color w:val="000000"/>
+          <w:sz w:val="20"/>
+          <w:szCs w:val="20"/>
+        </w:rPr>
+        <w:t xml:space="preserve">ess to the Oracle database via WEB. Developed a number of data transfers using PL/SQL, SQLPLUS scripting, UNIX KSH scripting and ODBC. Improved HTML documents by adding some JavaScript code for MS IExplorer 4.x and Netscape Navigator 4.x. </w:t>
       </w:r>
     </w:p>
     <w:p>
       <w:pPr>
-        <w:divId w:val="2144957129"/>
+        <w:divId w:val="630988353"/>
+        <w:rPr>
+          <w:rFonts w:ascii="Arial" w:eastAsia="Times New Roman" w:hAnsi="Arial" w:cs="Arial"/>
+          <w:vanish/>
+          <w:color w:val="000000"/>
+          <w:sz w:val="20"/>
+          <w:szCs w:val="20"/>
+        </w:rPr>
+      </w:pPr>
+      <w:r>
+        <w:rPr>
+          <w:rFonts w:ascii="Arial" w:eastAsia="Times New Roman" w:hAnsi="Arial" w:cs="Arial"/>
+          <w:vanish/>
+          <w:color w:val="000000"/>
+          <w:sz w:val="20"/>
+          <w:szCs w:val="20"/>
+        </w:rPr>
+        <w:t xml:space="preserve">Responsible for </w:t>
+      </w:r>
+      <w:r>
+        <w:rPr>
+          <w:rFonts w:ascii="Arial" w:eastAsia="Times New Roman" w:hAnsi="Arial" w:cs="Arial"/>
+          <w:vanish/>
+          <w:color w:val="000000"/>
+          <w:sz w:val="20"/>
+          <w:szCs w:val="20"/>
+        </w:rPr>
+        <w:t xml:space="preserve">source code repository administration with Visual SourceSafe 5.0. (VSS) and provided VSS and shell scripts to get the source of the particular version of the subproject and install it. </w:t>
+      </w:r>
+    </w:p>
+    <w:p>
+      <w:pPr>
+        <w:divId w:val="753671346"/>
         <w:rPr>
           <w:rFonts w:ascii="Arial" w:eastAsia="Times New Roman" w:hAnsi="Arial" w:cs="Arial"/>
           <w:vanish/>
@@ -9654,17 +9537,7 @@
             <w:sz w:val="20"/>
             <w:szCs w:val="20"/>
           </w:rPr>
-          <w:t>Hid</w:t>
-        </w:r>
-        <w:r>
-          <w:rPr>
-            <w:rStyle w:val="Hyperlink"/>
-            <w:rFonts w:ascii="Arial" w:eastAsia="Times New Roman" w:hAnsi="Arial" w:cs="Arial"/>
-            <w:vanish/>
-            <w:sz w:val="20"/>
-            <w:szCs w:val="20"/>
-          </w:rPr>
-          <w:t>e details</w:t>
+          <w:t>Hide details</w:t>
         </w:r>
       </w:hyperlink>
       <w:r>
@@ -9695,7 +9568,7 @@
       <w:tr>
         <w:trPr>
           <w:gridAfter w:val="1"/>
-          <w:divId w:val="929119850"/>
+          <w:divId w:val="478956961"/>
           <w:tblCellSpacing w:w="0" w:type="dxa"/>
         </w:trPr>
         <w:tc>
@@ -9711,7 +9584,7 @@
                 <w:color w:val="000000"/>
               </w:rPr>
             </w:pPr>
-            <w:hyperlink r:id="rId32" w:history="1">
+            <w:hyperlink r:id="rId30" w:history="1">
               <w:r>
                 <w:rPr>
                   <w:rStyle w:val="Hyperlink"/>
@@ -9732,7 +9605,7 @@
       </w:tr>
       <w:tr>
         <w:trPr>
-          <w:divId w:val="929119850"/>
+          <w:divId w:val="478956961"/>
           <w:tblCellSpacing w:w="0" w:type="dxa"/>
         </w:trPr>
         <w:tc>
@@ -9784,7 +9657,7 @@
     </w:tbl>
     <w:p>
       <w:pPr>
-        <w:divId w:val="637566950"/>
+        <w:divId w:val="709961531"/>
         <w:rPr>
           <w:rFonts w:ascii="Arial" w:eastAsia="Times New Roman" w:hAnsi="Arial" w:cs="Arial"/>
           <w:vanish/>
@@ -9810,7 +9683,7 @@
       </w:tblGrid>
       <w:tr>
         <w:trPr>
-          <w:divId w:val="637566950"/>
+          <w:divId w:val="709961531"/>
           <w:tblCellSpacing w:w="0" w:type="dxa"/>
         </w:trPr>
         <w:tc>
@@ -9878,7 +9751,7 @@
       </w:tr>
       <w:tr>
         <w:trPr>
-          <w:divId w:val="637566950"/>
+          <w:divId w:val="709961531"/>
           <w:tblCellSpacing w:w="0" w:type="dxa"/>
         </w:trPr>
         <w:tc>
@@ -9947,7 +9820,7 @@
     </w:tbl>
     <w:p>
       <w:pPr>
-        <w:divId w:val="73860790"/>
+        <w:divId w:val="341586257"/>
         <w:rPr>
           <w:rFonts w:ascii="Arial" w:eastAsia="Times New Roman" w:hAnsi="Arial" w:cs="Arial"/>
           <w:color w:val="000000"/>
@@ -9983,16 +9856,7 @@
           <w:sz w:val="20"/>
           <w:szCs w:val="20"/>
         </w:rPr>
-        <w:t>Served as C and Oracle e</w:t>
-      </w:r>
-      <w:r>
-        <w:rPr>
-          <w:rFonts w:ascii="Arial" w:eastAsia="Times New Roman" w:hAnsi="Arial" w:cs="Arial"/>
-          <w:color w:val="000000"/>
-          <w:sz w:val="20"/>
-          <w:szCs w:val="20"/>
-        </w:rPr>
-        <w:t>xpert for several large-scale projects.</w:t>
+        <w:t>Served as C and Oracle expert for several large-scale projects.</w:t>
       </w:r>
       <w:proofErr w:type="gramEnd"/>
       <w:r>
@@ -10007,7 +9871,7 @@
     </w:p>
     <w:p>
       <w:pPr>
-        <w:divId w:val="1926379607"/>
+        <w:divId w:val="388118288"/>
         <w:rPr>
           <w:rFonts w:ascii="Arial" w:eastAsia="Times New Roman" w:hAnsi="Arial" w:cs="Arial"/>
           <w:vanish/>
@@ -10024,7 +9888,7 @@
           <w:sz w:val="20"/>
           <w:szCs w:val="20"/>
         </w:rPr>
-        <w:t>Performed control processing using C, C++, Pro*C, OCI, PL/SQL and RDBMS packages, KSH, AWK, Perl and SQL*PLUS. Created Universal Pro*C library based on Pro*C method 4. Created the Oracle database access support libr</w:t>
+        <w:t>Performed control processing using C, C++, Pro*C, OCI, PL/SQL and RDBMS packages, KSH, AWK, Perl and SQL*PLUS. Created Universal Pro*C library based on Pro*C method 4. Created the Oracle database access support library for the Motif applications (based o</w:t>
       </w:r>
       <w:r>
         <w:rPr>
@@ -10034,12 +9898,12 @@
           <w:sz w:val="20"/>
           <w:szCs w:val="20"/>
         </w:rPr>
-        <w:t xml:space="preserve">ary for the Motif applications (based on Universal Pro*C library) which included a local archiver based on Oracle export/import. </w:t>
+        <w:t xml:space="preserve">n Universal Pro*C library) which included a local archiver based on Oracle export/import. </w:t>
       </w:r>
     </w:p>
     <w:p>
       <w:pPr>
-        <w:divId w:val="1854144998"/>
+        <w:divId w:val="35785953"/>
         <w:rPr>
           <w:rFonts w:ascii="Arial" w:eastAsia="Times New Roman" w:hAnsi="Arial" w:cs="Arial"/>
           <w:vanish/>
@@ -10056,7 +9920,7 @@
           <w:sz w:val="20"/>
           <w:szCs w:val="20"/>
         </w:rPr>
-        <w:t xml:space="preserve">Developed additional Oracle sub-systems required by a particular project for Spectrum. Designed and developed GUI and console </w:t>
+        <w:t>Developed additional Oracle sub-systems required by a particular project for Spectrum. Designed and developed GUI and console applications along with database object</w:t>
       </w:r>
       <w:r>
         <w:rPr>
@@ -10066,7 +9930,7 @@
           <w:sz w:val="20"/>
           <w:szCs w:val="20"/>
         </w:rPr>
-        <w:t>applications along with database objects and stored procedures. Calculated the storage parameters values for Oracle tables and indices. Developed Oracle server side installation procedures for all Oracle objects of new sub-systems using SQL*PLUS, KSH, Perl</w:t>
+        <w:t>s and stored procedures. Calculated the storage parameters values for Oracle tables and indices. Developed Oracle server side installation procedures for all Oracle objects of new sub-systems using SQL*PLUS, KSH, Perl and AWK. Managed database table spaces</w:t>
       </w:r>
       <w:r>
         <w:rPr>
@@ -10076,12 +9940,12 @@
           <w:sz w:val="20"/>
           <w:szCs w:val="20"/>
         </w:rPr>
-        <w:t xml:space="preserve"> and AWK. Managed database table spaces and files. </w:t>
+        <w:t xml:space="preserve"> and files. </w:t>
       </w:r>
     </w:p>
     <w:p>
       <w:pPr>
-        <w:divId w:val="1631742364"/>
+        <w:divId w:val="446658270"/>
         <w:rPr>
           <w:rFonts w:ascii="Arial" w:eastAsia="Times New Roman" w:hAnsi="Arial" w:cs="Arial"/>
           <w:vanish/>
@@ -10103,7 +9967,7 @@
     </w:p>
     <w:p>
       <w:pPr>
-        <w:divId w:val="962658991"/>
+        <w:divId w:val="1211577168"/>
         <w:rPr>
           <w:rFonts w:ascii="Arial" w:eastAsia="Times New Roman" w:hAnsi="Arial" w:cs="Arial"/>
           <w:vanish/>
@@ -10152,7 +10016,7 @@
       <w:tr>
         <w:trPr>
           <w:gridAfter w:val="1"/>
-          <w:divId w:val="855971342"/>
+          <w:divId w:val="79110783"/>
           <w:tblCellSpacing w:w="0" w:type="dxa"/>
         </w:trPr>
         <w:tc>
@@ -10168,7 +10032,7 @@
                 <w:color w:val="000000"/>
               </w:rPr>
             </w:pPr>
-            <w:hyperlink r:id="rId33" w:history="1">
+            <w:hyperlink r:id="rId31" w:history="1">
               <w:r>
                 <w:rPr>
                   <w:rStyle w:val="Hyperlink"/>
@@ -10189,7 +10053,7 @@
       </w:tr>
       <w:tr>
         <w:trPr>
-          <w:divId w:val="855971342"/>
+          <w:divId w:val="79110783"/>
           <w:tblCellSpacing w:w="0" w:type="dxa"/>
         </w:trPr>
         <w:tc>
@@ -10210,14 +10074,7 @@
                 <w:rFonts w:ascii="Arial" w:eastAsia="Times New Roman" w:hAnsi="Arial" w:cs="Arial"/>
                 <w:color w:val="000000"/>
               </w:rPr>
-              <w:t>Lead Software Develop</w:t>
-            </w:r>
-            <w:r>
-              <w:rPr>
-                <w:rFonts w:ascii="Arial" w:eastAsia="Times New Roman" w:hAnsi="Arial" w:cs="Arial"/>
-                <w:color w:val="000000"/>
-              </w:rPr>
-              <w:t>er</w:t>
+              <w:t>Lead Software Developer</w:t>
             </w:r>
           </w:p>
         </w:tc>
@@ -10248,7 +10105,7 @@
     </w:tbl>
     <w:p>
       <w:pPr>
-        <w:divId w:val="1903715536"/>
+        <w:divId w:val="1141070654"/>
         <w:rPr>
           <w:rFonts w:ascii="Arial" w:eastAsia="Times New Roman" w:hAnsi="Arial" w:cs="Arial"/>
           <w:vanish/>
@@ -10274,7 +10131,7 @@
       </w:tblGrid>
       <w:tr>
         <w:trPr>
-          <w:divId w:val="1903715536"/>
+          <w:divId w:val="1141070654"/>
           <w:tblCellSpacing w:w="0" w:type="dxa"/>
         </w:trPr>
         <w:tc>
@@ -10362,7 +10219,7 @@
       </w:tr>
       <w:tr>
         <w:trPr>
-          <w:divId w:val="1903715536"/>
+          <w:divId w:val="1141070654"/>
           <w:tblCellSpacing w:w="0" w:type="dxa"/>
         </w:trPr>
         <w:tc>
@@ -10431,7 +10288,7 @@
     </w:tbl>
     <w:p>
       <w:pPr>
-        <w:divId w:val="1955598620"/>
+        <w:divId w:val="100884575"/>
         <w:rPr>
           <w:rFonts w:ascii="Arial" w:eastAsia="Times New Roman" w:hAnsi="Arial" w:cs="Arial"/>
           <w:color w:val="000000"/>
@@ -10439,163 +10296,19 @@
           <w:szCs w:val="20"/>
         </w:rPr>
       </w:pPr>
-      <w:proofErr w:type="gramStart"/>
-      <w:r>
-        <w:rPr>
-          <w:rFonts w:ascii="Arial" w:eastAsia="Times New Roman" w:hAnsi="Arial" w:cs="Arial"/>
-          <w:color w:val="000000"/>
-          <w:sz w:val="20"/>
-          <w:szCs w:val="20"/>
-        </w:rPr>
-        <w:t>Responsible for technical and team leadership in design, development and deployment of large scale financial applications for banking industry.</w:t>
-      </w:r>
-      <w:proofErr w:type="gramEnd"/>
-      <w:r>
-        <w:rPr>
-          <w:rFonts w:ascii="Arial" w:eastAsia="Times New Roman" w:hAnsi="Arial" w:cs="Arial"/>
-          <w:color w:val="000000"/>
-          <w:sz w:val="20"/>
-          <w:szCs w:val="20"/>
-        </w:rPr>
-        <w:t xml:space="preserve"> Major projects included Integrated Bank System and Smart Credit/Debit Card Payment System, "Golden Grown" distri</w:t>
-      </w:r>
-      <w:r>
-        <w:rPr>
-          <w:rFonts w:ascii="Arial" w:eastAsia="Times New Roman" w:hAnsi="Arial" w:cs="Arial"/>
-          <w:color w:val="000000"/>
-          <w:sz w:val="20"/>
-          <w:szCs w:val="20"/>
-        </w:rPr>
-        <w:t xml:space="preserve">buted to over 150 banks </w:t>
-      </w:r>
-      <w:proofErr w:type="spellStart"/>
-      <w:r>
-        <w:rPr>
-          <w:rFonts w:ascii="Arial" w:eastAsia="Times New Roman" w:hAnsi="Arial" w:cs="Arial"/>
-          <w:color w:val="000000"/>
-          <w:sz w:val="20"/>
-          <w:szCs w:val="20"/>
-        </w:rPr>
-        <w:t>nation wide</w:t>
-      </w:r>
-      <w:proofErr w:type="spellEnd"/>
-      <w:r>
-        <w:rPr>
-          <w:rFonts w:ascii="Arial" w:eastAsia="Times New Roman" w:hAnsi="Arial" w:cs="Arial"/>
-          <w:color w:val="000000"/>
-          <w:sz w:val="20"/>
-          <w:szCs w:val="20"/>
-        </w:rPr>
-        <w:t xml:space="preserve">. </w:t>
+      <w:r>
+        <w:rPr>
+          <w:rFonts w:ascii="Arial" w:eastAsia="Times New Roman" w:hAnsi="Arial" w:cs="Arial"/>
+          <w:color w:val="000000"/>
+          <w:sz w:val="20"/>
+          <w:szCs w:val="20"/>
+        </w:rPr>
+        <w:t xml:space="preserve">Responsible for technical leadership in design, development and deployment of large scale financial applications for banking industry. </w:t>
       </w:r>
     </w:p>
-    <w:tbl>
-      <w:tblPr>
-        <w:tblW w:w="4750" w:type="pct"/>
-        <w:tblCellSpacing w:w="0" w:type="dxa"/>
-        <w:tblCellMar>
-          <w:left w:w="0" w:type="dxa"/>
-          <w:right w:w="0" w:type="dxa"/>
-        </w:tblCellMar>
-        <w:tblLook w:val="04A0" w:firstRow="1" w:lastRow="0" w:firstColumn="1" w:lastColumn="0" w:noHBand="0" w:noVBand="1"/>
-      </w:tblPr>
-      <w:tblGrid>
-        <w:gridCol w:w="5829"/>
-        <w:gridCol w:w="3063"/>
-      </w:tblGrid>
-      <w:tr>
-        <w:trPr>
-          <w:gridAfter w:val="1"/>
-          <w:divId w:val="1931234992"/>
-          <w:tblCellSpacing w:w="0" w:type="dxa"/>
-        </w:trPr>
-        <w:tc>
-          <w:tcPr>
-            <w:tcW w:w="0" w:type="auto"/>
-            <w:vAlign w:val="center"/>
-            <w:hideMark/>
-          </w:tcPr>
-          <w:p>
-            <w:pPr>
-              <w:rPr>
-                <w:rFonts w:ascii="Arial" w:eastAsia="Times New Roman" w:hAnsi="Arial" w:cs="Arial"/>
-                <w:color w:val="000000"/>
-              </w:rPr>
-            </w:pPr>
-            <w:hyperlink r:id="rId34" w:history="1">
-              <w:r>
-                <w:rPr>
-                  <w:rStyle w:val="Hyperlink"/>
-                  <w:rFonts w:ascii="Arial" w:eastAsia="Times New Roman" w:hAnsi="Arial" w:cs="Arial"/>
-                </w:rPr>
-                <w:t>Interface Inc.</w:t>
-              </w:r>
-            </w:hyperlink>
-            <w:r>
-              <w:rPr>
-                <w:rFonts w:ascii="Arial" w:eastAsia="Times New Roman" w:hAnsi="Arial" w:cs="Arial"/>
-                <w:color w:val="000000"/>
-              </w:rPr>
-              <w:t>, Application Software</w:t>
-            </w:r>
-          </w:p>
-        </w:tc>
-      </w:tr>
-      <w:tr>
-        <w:trPr>
-          <w:divId w:val="1931234992"/>
-          <w:tblCellSpacing w:w="0" w:type="dxa"/>
-        </w:trPr>
-        <w:tc>
-          <w:tcPr>
-            <w:tcW w:w="0" w:type="auto"/>
-            <w:vAlign w:val="center"/>
-            <w:hideMark/>
-          </w:tcPr>
-          <w:p>
-            <w:pPr>
-              <w:rPr>
-                <w:rFonts w:ascii="Arial" w:eastAsia="Times New Roman" w:hAnsi="Arial" w:cs="Arial"/>
-                <w:color w:val="000000"/>
-              </w:rPr>
-            </w:pPr>
-            <w:r>
-              <w:rPr>
-                <w:rFonts w:ascii="Arial" w:eastAsia="Times New Roman" w:hAnsi="Arial" w:cs="Arial"/>
-                <w:color w:val="000000"/>
-              </w:rPr>
-              <w:t>Software Engineer</w:t>
-            </w:r>
-          </w:p>
-        </w:tc>
-        <w:tc>
-          <w:tcPr>
-            <w:tcW w:w="0" w:type="auto"/>
-            <w:vAlign w:val="center"/>
-            <w:hideMark/>
-          </w:tcPr>
-          <w:p>
-            <w:pPr>
-              <w:jc w:val="right"/>
-              <w:rPr>
-                <w:rFonts w:ascii="Arial" w:eastAsia="Times New Roman" w:hAnsi="Arial" w:cs="Arial"/>
-                <w:color w:val="000000"/>
-              </w:rPr>
-            </w:pPr>
-            <w:r>
-              <w:rPr>
-                <w:rFonts w:ascii="Arial" w:eastAsia="Times New Roman" w:hAnsi="Arial" w:cs="Arial"/>
-                <w:color w:val="000000"/>
-              </w:rPr>
-              <w:t>09/1992 - 03/1993</w:t>
-            </w:r>
-          </w:p>
-        </w:tc>
-      </w:tr>
-    </w:tbl>
     <w:p>
       <w:pPr>
-        <w:divId w:val="390036425"/>
+        <w:divId w:val="873812297"/>
         <w:rPr>
           <w:rFonts w:ascii="Arial" w:eastAsia="Times New Roman" w:hAnsi="Arial" w:cs="Arial"/>
           <w:vanish/>
@@ -10604,182 +10317,65 @@
           <w:szCs w:val="20"/>
         </w:rPr>
       </w:pPr>
+      <w:r>
+        <w:rPr>
+          <w:rFonts w:ascii="Arial" w:eastAsia="Times New Roman" w:hAnsi="Arial" w:cs="Arial"/>
+          <w:vanish/>
+          <w:color w:val="000000"/>
+          <w:sz w:val="20"/>
+          <w:szCs w:val="20"/>
+        </w:rPr>
+        <w:t>Major projects included Integrated Bank System and Smart Credit/Debit Card Payment System, "Golden Grown" distributed to</w:t>
+      </w:r>
+      <w:r>
+        <w:rPr>
+          <w:rFonts w:ascii="Arial" w:eastAsia="Times New Roman" w:hAnsi="Arial" w:cs="Arial"/>
+          <w:vanish/>
+          <w:color w:val="000000"/>
+          <w:sz w:val="20"/>
+          <w:szCs w:val="20"/>
+        </w:rPr>
+        <w:t xml:space="preserve"> over 150 banks nation wide. </w:t>
+      </w:r>
     </w:p>
-    <w:tbl>
-      <w:tblPr>
-        <w:tblW w:w="0" w:type="auto"/>
-        <w:tblCellSpacing w:w="0" w:type="dxa"/>
-        <w:tblCellMar>
-          <w:left w:w="0" w:type="dxa"/>
-          <w:right w:w="0" w:type="dxa"/>
-        </w:tblCellMar>
-        <w:tblLook w:val="04A0" w:firstRow="1" w:lastRow="0" w:firstColumn="1" w:lastColumn="0" w:noHBand="0" w:noVBand="1"/>
-      </w:tblPr>
-      <w:tblGrid>
-        <w:gridCol w:w="1345"/>
-        <w:gridCol w:w="1579"/>
-      </w:tblGrid>
-      <w:tr>
-        <w:trPr>
-          <w:divId w:val="390036425"/>
-          <w:tblCellSpacing w:w="0" w:type="dxa"/>
-        </w:trPr>
-        <w:tc>
-          <w:tcPr>
-            <w:tcW w:w="0" w:type="auto"/>
-            <w:hideMark/>
-          </w:tcPr>
-          <w:p>
-            <w:pPr>
-              <w:jc w:val="right"/>
-              <w:rPr>
-                <w:rFonts w:ascii="Arial" w:eastAsia="Times New Roman" w:hAnsi="Arial" w:cs="Arial"/>
-                <w:color w:val="000000"/>
-                <w:sz w:val="20"/>
-                <w:szCs w:val="20"/>
-              </w:rPr>
-            </w:pPr>
-            <w:r>
-              <w:rPr>
-                <w:rFonts w:ascii="Arial" w:eastAsia="Times New Roman" w:hAnsi="Arial" w:cs="Arial"/>
-                <w:b/>
-                <w:bCs/>
-                <w:color w:val="000000"/>
-                <w:sz w:val="20"/>
-                <w:szCs w:val="20"/>
-              </w:rPr>
-              <w:t>Environment:</w:t>
-            </w:r>
-            <w:r>
-              <w:rPr>
-                <w:rFonts w:ascii="Arial" w:eastAsia="Times New Roman" w:hAnsi="Arial" w:cs="Arial"/>
-                <w:color w:val="000000"/>
-                <w:sz w:val="20"/>
-                <w:szCs w:val="20"/>
-              </w:rPr>
-              <w:t> </w:t>
-            </w:r>
-          </w:p>
-        </w:tc>
-        <w:tc>
-          <w:tcPr>
-            <w:tcW w:w="0" w:type="auto"/>
-            <w:hideMark/>
-          </w:tcPr>
-          <w:p>
-            <w:pPr>
-              <w:rPr>
-                <w:rFonts w:ascii="Arial" w:eastAsia="Times New Roman" w:hAnsi="Arial" w:cs="Arial"/>
-                <w:color w:val="000000"/>
-                <w:sz w:val="20"/>
-                <w:szCs w:val="20"/>
-              </w:rPr>
-            </w:pPr>
-            <w:r>
-              <w:rPr>
-                <w:rFonts w:ascii="Arial" w:eastAsia="Times New Roman" w:hAnsi="Arial" w:cs="Arial"/>
-                <w:color w:val="000000"/>
-                <w:sz w:val="20"/>
-                <w:szCs w:val="20"/>
-              </w:rPr>
-              <w:t xml:space="preserve">DOS, Novell </w:t>
-            </w:r>
-          </w:p>
-        </w:tc>
-      </w:tr>
-      <w:tr>
-        <w:trPr>
-          <w:divId w:val="390036425"/>
-          <w:tblCellSpacing w:w="0" w:type="dxa"/>
-        </w:trPr>
-        <w:tc>
-          <w:tcPr>
-            <w:tcW w:w="0" w:type="auto"/>
-            <w:hideMark/>
-          </w:tcPr>
-          <w:p>
-            <w:pPr>
-              <w:jc w:val="right"/>
-              <w:rPr>
-                <w:rFonts w:ascii="Arial" w:eastAsia="Times New Roman" w:hAnsi="Arial" w:cs="Arial"/>
-                <w:color w:val="000000"/>
-                <w:sz w:val="20"/>
-                <w:szCs w:val="20"/>
-              </w:rPr>
-            </w:pPr>
-            <w:r>
-              <w:rPr>
-                <w:rFonts w:ascii="Arial" w:eastAsia="Times New Roman" w:hAnsi="Arial" w:cs="Arial"/>
-                <w:b/>
-                <w:bCs/>
-                <w:color w:val="000000"/>
-                <w:sz w:val="20"/>
-                <w:szCs w:val="20"/>
-              </w:rPr>
-              <w:t>Tools:</w:t>
-            </w:r>
-            <w:r>
-              <w:rPr>
-                <w:rFonts w:ascii="Arial" w:eastAsia="Times New Roman" w:hAnsi="Arial" w:cs="Arial"/>
-                <w:color w:val="000000"/>
-                <w:sz w:val="20"/>
-                <w:szCs w:val="20"/>
-              </w:rPr>
-              <w:t> </w:t>
-            </w:r>
-          </w:p>
-        </w:tc>
-        <w:tc>
-          <w:tcPr>
-            <w:tcW w:w="0" w:type="auto"/>
-            <w:hideMark/>
-          </w:tcPr>
-          <w:p>
-            <w:pPr>
-              <w:rPr>
-                <w:rFonts w:ascii="Arial" w:eastAsia="Times New Roman" w:hAnsi="Arial" w:cs="Arial"/>
-                <w:color w:val="000000"/>
-                <w:sz w:val="20"/>
-                <w:szCs w:val="20"/>
-              </w:rPr>
-            </w:pPr>
-            <w:r>
-              <w:rPr>
-                <w:rFonts w:ascii="Arial" w:eastAsia="Times New Roman" w:hAnsi="Arial" w:cs="Arial"/>
-                <w:color w:val="000000"/>
-                <w:sz w:val="20"/>
-                <w:szCs w:val="20"/>
-              </w:rPr>
-              <w:t xml:space="preserve">C, FoxPro, dBase </w:t>
-            </w:r>
-          </w:p>
-        </w:tc>
-      </w:tr>
-    </w:tbl>
     <w:p>
       <w:pPr>
-        <w:divId w:val="721517634"/>
-        <w:rPr>
-          <w:rFonts w:ascii="Arial" w:eastAsia="Times New Roman" w:hAnsi="Arial" w:cs="Arial"/>
+        <w:divId w:val="2082554313"/>
+        <w:rPr>
+          <w:rFonts w:ascii="Arial" w:eastAsia="Times New Roman" w:hAnsi="Arial" w:cs="Arial"/>
+          <w:vanish/>
           <w:color w:val="000000"/>
           <w:sz w:val="20"/>
           <w:szCs w:val="20"/>
         </w:rPr>
       </w:pPr>
-      <w:r>
-        <w:rPr>
-          <w:rFonts w:ascii="Arial" w:eastAsia="Times New Roman" w:hAnsi="Arial" w:cs="Arial"/>
-          <w:color w:val="000000"/>
-          <w:sz w:val="20"/>
-          <w:szCs w:val="20"/>
-        </w:rPr>
-        <w:t xml:space="preserve">Designed, developed, deployed and supported automated auctions maintenance system for Energy Management Equipment Stock Exchange. </w:t>
+      <w:hyperlink w:history="1">
+        <w:r>
+          <w:rPr>
+            <w:rStyle w:val="Hyperlink"/>
+            <w:rFonts w:ascii="Arial" w:eastAsia="Times New Roman" w:hAnsi="Arial" w:cs="Arial"/>
+            <w:vanish/>
+            <w:sz w:val="20"/>
+            <w:szCs w:val="20"/>
+          </w:rPr>
+          <w:t>Hide details</w:t>
+        </w:r>
+      </w:hyperlink>
+      <w:r>
+        <w:rPr>
+          <w:rFonts w:ascii="Arial" w:eastAsia="Times New Roman" w:hAnsi="Arial" w:cs="Arial"/>
+          <w:vanish/>
+          <w:color w:val="000000"/>
+          <w:sz w:val="20"/>
+          <w:szCs w:val="20"/>
+        </w:rPr>
+        <w:t xml:space="preserve"> </w:t>
       </w:r>
     </w:p>
     <w:p>
       <w:pPr>
         <w:pStyle w:val="Heading2"/>
-        <w:divId w:val="1381788427"/>
+        <w:divId w:val="1992053975"/>
         <w:rPr>
           <w:rFonts w:eastAsia="Times New Roman"/>
           <w:color w:val="000000"/>
@@ -10795,7 +10391,7 @@
     </w:p>
     <w:p>
       <w:pPr>
-        <w:divId w:val="85274508"/>
+        <w:divId w:val="543255870"/>
         <w:rPr>
           <w:rFonts w:ascii="Arial" w:eastAsia="Times New Roman" w:hAnsi="Arial" w:cs="Arial"/>
           <w:color w:val="000000"/>
@@ -10803,7 +10399,7 @@
           <w:szCs w:val="20"/>
         </w:rPr>
       </w:pPr>
-      <w:hyperlink r:id="rId35" w:history="1">
+      <w:hyperlink r:id="rId32" w:history="1">
         <w:r>
           <w:rPr>
             <w:rStyle w:val="Hyperlink"/>
@@ -10841,18 +10437,7 @@
           <w:sz w:val="20"/>
           <w:szCs w:val="20"/>
         </w:rPr>
-        <w:t xml:space="preserve">M.S. in Computer Science </w:t>
-      </w:r>
-      <w:r>
-        <w:rPr>
-          <w:rFonts w:ascii="Arial" w:eastAsia="Times New Roman" w:hAnsi="Arial" w:cs="Arial"/>
-          <w:b/>
-          <w:bCs/>
-          <w:color w:val="000000"/>
-          <w:sz w:val="20"/>
-          <w:szCs w:val="20"/>
-        </w:rPr>
-        <w:t>and B.S. in Mathematics, 1992</w:t>
+        <w:t>M.S. in Computer Science and B.S. in Mathematics, 1992</w:t>
       </w:r>
       <w:r>
         <w:rPr>
@@ -10871,12 +10456,21 @@
           <w:szCs w:val="20"/>
         </w:rPr>
         <w:br/>
-        <w:t xml:space="preserve">Evaluated by International Education Evaluation, Inc. (March 10, 1997. REF # 116-0369) </w:t>
+        <w:t>Evaluated by International Education Ev</w:t>
+      </w:r>
+      <w:r>
+        <w:rPr>
+          <w:rFonts w:ascii="Arial" w:eastAsia="Times New Roman" w:hAnsi="Arial" w:cs="Arial"/>
+          <w:color w:val="000000"/>
+          <w:sz w:val="20"/>
+          <w:szCs w:val="20"/>
+        </w:rPr>
+        <w:t xml:space="preserve">aluation, Inc. (March 10, 1997. REF # 116-0369) </w:t>
       </w:r>
     </w:p>
     <w:p>
       <w:pPr>
-        <w:divId w:val="379327891"/>
+        <w:divId w:val="277378678"/>
         <w:rPr>
           <w:rFonts w:ascii="Arial" w:eastAsia="Times New Roman" w:hAnsi="Arial" w:cs="Arial"/>
           <w:color w:val="000000"/>
@@ -10884,67 +10478,7 @@
           <w:szCs w:val="20"/>
         </w:rPr>
       </w:pPr>
-      <w:hyperlink r:id="rId36" w:history="1">
-        <w:r>
-          <w:rPr>
-            <w:rStyle w:val="Hyperlink"/>
-            <w:rFonts w:ascii="Arial" w:eastAsia="Times New Roman" w:hAnsi="Arial" w:cs="Arial"/>
-            <w:sz w:val="20"/>
-            <w:szCs w:val="20"/>
-          </w:rPr>
-          <w:t>Oracle University</w:t>
-        </w:r>
-      </w:hyperlink>
-      <w:r>
-        <w:rPr>
-          <w:rFonts w:ascii="Arial" w:eastAsia="Times New Roman" w:hAnsi="Arial" w:cs="Arial"/>
-          <w:color w:val="000000"/>
-          <w:sz w:val="20"/>
-          <w:szCs w:val="20"/>
-        </w:rPr>
-        <w:t xml:space="preserve"> </w:t>
-      </w:r>
-      <w:r>
-        <w:rPr>
-          <w:rFonts w:ascii="Arial" w:eastAsia="Times New Roman" w:hAnsi="Arial" w:cs="Arial"/>
-          <w:color w:val="000000"/>
-          <w:sz w:val="20"/>
-          <w:szCs w:val="20"/>
-        </w:rPr>
-        <w:br/>
-      </w:r>
-      <w:r>
-        <w:rPr>
-          <w:rFonts w:ascii="Arial" w:eastAsia="Times New Roman" w:hAnsi="Arial" w:cs="Arial"/>
-          <w:b/>
-          <w:bCs/>
-          <w:color w:val="000000"/>
-          <w:sz w:val="20"/>
-          <w:szCs w:val="20"/>
-        </w:rPr>
-        <w:t>Oracle Application Server Administration course, 2005</w:t>
-      </w:r>
-      <w:r>
-        <w:rPr>
-          <w:rFonts w:ascii="Arial" w:eastAsia="Times New Roman" w:hAnsi="Arial" w:cs="Arial"/>
-          <w:color w:val="000000"/>
-          <w:sz w:val="20"/>
-          <w:szCs w:val="20"/>
-        </w:rPr>
-        <w:t xml:space="preserve"> </w:t>
-      </w:r>
-    </w:p>
-    <w:p>
-      <w:pPr>
-        <w:divId w:val="824591272"/>
-        <w:rPr>
-          <w:rFonts w:ascii="Arial" w:eastAsia="Times New Roman" w:hAnsi="Arial" w:cs="Arial"/>
-          <w:color w:val="000000"/>
-          <w:sz w:val="20"/>
-          <w:szCs w:val="20"/>
-        </w:rPr>
-      </w:pPr>
-      <w:hyperlink r:id="rId37" w:history="1">
+      <w:hyperlink r:id="rId33" w:history="1">
         <w:r>
           <w:rPr>
             <w:rStyle w:val="Hyperlink"/>
@@ -10982,7 +10516,7 @@
           <w:sz w:val="20"/>
           <w:szCs w:val="20"/>
         </w:rPr>
-        <w:t>RH033 - Red Hat Linux Essentials, Red Hat Enterprise Linux 4 course, 2005</w:t>
+        <w:t>RH133 - System Administration, Red Hat Enterprise Linux 4 course, 2005</w:t>
       </w:r>
       <w:r>
         <w:rPr>
@@ -10992,11 +10526,49 @@
           <w:szCs w:val="20"/>
         </w:rPr>
         <w:t xml:space="preserve"> </w:t>
+      </w:r>
+      <w:r>
+        <w:rPr>
+          <w:rFonts w:ascii="Arial" w:eastAsia="Times New Roman" w:hAnsi="Arial" w:cs="Arial"/>
+          <w:color w:val="000000"/>
+          <w:sz w:val="20"/>
+          <w:szCs w:val="20"/>
+        </w:rPr>
+        <w:br/>
+      </w:r>
+      <w:proofErr w:type="gramStart"/>
+      <w:r>
+        <w:rPr>
+          <w:rFonts w:ascii="Arial" w:eastAsia="Times New Roman" w:hAnsi="Arial" w:cs="Arial"/>
+          <w:color w:val="000000"/>
+          <w:sz w:val="20"/>
+          <w:szCs w:val="20"/>
+        </w:rPr>
+        <w:t>Successfully</w:t>
+      </w:r>
+      <w:proofErr w:type="gramEnd"/>
+      <w:r>
+        <w:rPr>
+          <w:rFonts w:ascii="Arial" w:eastAsia="Times New Roman" w:hAnsi="Arial" w:cs="Arial"/>
+          <w:color w:val="000000"/>
+          <w:sz w:val="20"/>
+          <w:szCs w:val="20"/>
+        </w:rPr>
+        <w:t xml:space="preserve"> completed all Red Hat Certified Technician program requirements and </w:t>
+      </w:r>
+      <w:r>
+        <w:rPr>
+          <w:rFonts w:ascii="Arial" w:eastAsia="Times New Roman" w:hAnsi="Arial" w:cs="Arial"/>
+          <w:color w:val="000000"/>
+          <w:sz w:val="20"/>
+          <w:szCs w:val="20"/>
+        </w:rPr>
+        <w:t xml:space="preserve">is certified as a Red Hat Certified Technician, Red Hat Enterprise Linux 4. </w:t>
       </w:r>
     </w:p>
     <w:p>
       <w:pPr>
-        <w:divId w:val="760372814"/>
+        <w:divId w:val="716590522"/>
         <w:rPr>
           <w:rFonts w:ascii="Arial" w:eastAsia="Times New Roman" w:hAnsi="Arial" w:cs="Arial"/>
           <w:color w:val="000000"/>
@@ -11004,96 +10576,7 @@
           <w:szCs w:val="20"/>
         </w:rPr>
       </w:pPr>
-      <w:hyperlink r:id="rId38" w:history="1">
-        <w:r>
-          <w:rPr>
-            <w:rStyle w:val="Hyperlink"/>
-            <w:rFonts w:ascii="Arial" w:eastAsia="Times New Roman" w:hAnsi="Arial" w:cs="Arial"/>
-            <w:sz w:val="20"/>
-            <w:szCs w:val="20"/>
-          </w:rPr>
-          <w:t>Red Hat, Inc.</w:t>
-        </w:r>
-      </w:hyperlink>
-      <w:r>
-        <w:rPr>
-          <w:rFonts w:ascii="Arial" w:eastAsia="Times New Roman" w:hAnsi="Arial" w:cs="Arial"/>
-          <w:color w:val="000000"/>
-          <w:sz w:val="20"/>
-          <w:szCs w:val="20"/>
-        </w:rPr>
-        <w:t xml:space="preserve"> </w:t>
-      </w:r>
-      <w:r>
-        <w:rPr>
-          <w:rFonts w:ascii="Arial" w:eastAsia="Times New Roman" w:hAnsi="Arial" w:cs="Arial"/>
-          <w:color w:val="000000"/>
-          <w:sz w:val="20"/>
-          <w:szCs w:val="20"/>
-        </w:rPr>
-        <w:br/>
-      </w:r>
-      <w:r>
-        <w:rPr>
-          <w:rFonts w:ascii="Arial" w:eastAsia="Times New Roman" w:hAnsi="Arial" w:cs="Arial"/>
-          <w:b/>
-          <w:bCs/>
-          <w:color w:val="000000"/>
-          <w:sz w:val="20"/>
-          <w:szCs w:val="20"/>
-        </w:rPr>
-        <w:t>RH133 - System Administration, Red Hat Enterprise Linux 4 course, 2005</w:t>
-      </w:r>
-      <w:r>
-        <w:rPr>
-          <w:rFonts w:ascii="Arial" w:eastAsia="Times New Roman" w:hAnsi="Arial" w:cs="Arial"/>
-          <w:color w:val="000000"/>
-          <w:sz w:val="20"/>
-          <w:szCs w:val="20"/>
-        </w:rPr>
-        <w:t xml:space="preserve"> </w:t>
-      </w:r>
-      <w:r>
-        <w:rPr>
-          <w:rFonts w:ascii="Arial" w:eastAsia="Times New Roman" w:hAnsi="Arial" w:cs="Arial"/>
-          <w:color w:val="000000"/>
-          <w:sz w:val="20"/>
-          <w:szCs w:val="20"/>
-        </w:rPr>
-        <w:br/>
-      </w:r>
-      <w:proofErr w:type="gramStart"/>
-      <w:r>
-        <w:rPr>
-          <w:rFonts w:ascii="Arial" w:eastAsia="Times New Roman" w:hAnsi="Arial" w:cs="Arial"/>
-          <w:color w:val="000000"/>
-          <w:sz w:val="20"/>
-          <w:szCs w:val="20"/>
-        </w:rPr>
-        <w:t>Successfully</w:t>
-      </w:r>
-      <w:proofErr w:type="gramEnd"/>
-      <w:r>
-        <w:rPr>
-          <w:rFonts w:ascii="Arial" w:eastAsia="Times New Roman" w:hAnsi="Arial" w:cs="Arial"/>
-          <w:color w:val="000000"/>
-          <w:sz w:val="20"/>
-          <w:szCs w:val="20"/>
-        </w:rPr>
-        <w:t xml:space="preserve"> completed all Red Hat Certified Technician program requirements and is certified as a Red Hat Certified Technician, Red Hat Enterprise Linux 4. </w:t>
-      </w:r>
-    </w:p>
-    <w:p>
-      <w:pPr>
-        <w:divId w:val="2078748817"/>
-        <w:rPr>
-          <w:rFonts w:ascii="Arial" w:eastAsia="Times New Roman" w:hAnsi="Arial" w:cs="Arial"/>
-          <w:color w:val="000000"/>
-          <w:sz w:val="20"/>
-          <w:szCs w:val="20"/>
-        </w:rPr>
-      </w:pPr>
-      <w:hyperlink r:id="rId39" w:history="1">
+      <w:hyperlink r:id="rId34" w:history="1">
         <w:r>
           <w:rPr>
             <w:rStyle w:val="Hyperlink"/>
@@ -11131,18 +10614,7 @@
           <w:sz w:val="20"/>
           <w:szCs w:val="20"/>
         </w:rPr>
-        <w:t xml:space="preserve">Managing </w:t>
-      </w:r>
-      <w:r>
-        <w:rPr>
-          <w:rFonts w:ascii="Arial" w:eastAsia="Times New Roman" w:hAnsi="Arial" w:cs="Arial"/>
-          <w:b/>
-          <w:bCs/>
-          <w:color w:val="000000"/>
-          <w:sz w:val="20"/>
-          <w:szCs w:val="20"/>
-        </w:rPr>
-        <w:t>IT Projects course, 2006</w:t>
+        <w:t>Managing IT Projects course, 2006</w:t>
       </w:r>
       <w:r>
         <w:rPr>
@@ -11156,7 +10628,7 @@
     </w:p>
     <w:p>
       <w:pPr>
-        <w:divId w:val="1229149148"/>
+        <w:divId w:val="105387339"/>
         <w:rPr>
           <w:rFonts w:ascii="Arial" w:eastAsia="Times New Roman" w:hAnsi="Arial" w:cs="Arial"/>
           <w:color w:val="000000"/>
@@ -11164,7 +10636,7 @@
           <w:szCs w:val="20"/>
         </w:rPr>
       </w:pPr>
-      <w:hyperlink r:id="rId40" w:history="1">
+      <w:hyperlink r:id="rId35" w:history="1">
         <w:r>
           <w:rPr>
             <w:rStyle w:val="Hyperlink"/>
@@ -11172,7 +10644,16 @@
             <w:sz w:val="20"/>
             <w:szCs w:val="20"/>
           </w:rPr>
-          <w:t>The George Washington University School of Business</w:t>
+          <w:t>The George Washing</w:t>
+        </w:r>
+        <w:r>
+          <w:rPr>
+            <w:rStyle w:val="Hyperlink"/>
+            <w:rFonts w:ascii="Arial" w:eastAsia="Times New Roman" w:hAnsi="Arial" w:cs="Arial"/>
+            <w:sz w:val="20"/>
+            <w:szCs w:val="20"/>
+          </w:rPr>
+          <w:t>ton University School of Business</w:t>
         </w:r>
       </w:hyperlink>
       <w:r>
@@ -11216,7 +10697,7 @@
     </w:p>
     <w:p>
       <w:pPr>
-        <w:divId w:val="1275940978"/>
+        <w:divId w:val="2076393249"/>
         <w:rPr>
           <w:rFonts w:ascii="Arial" w:eastAsia="Times New Roman" w:hAnsi="Arial" w:cs="Arial"/>
           <w:color w:val="000000"/>
@@ -11224,7 +10705,7 @@
           <w:szCs w:val="20"/>
         </w:rPr>
       </w:pPr>
-      <w:hyperlink r:id="rId41" w:history="1">
+      <w:hyperlink r:id="rId36" w:history="1">
         <w:r>
           <w:rPr>
             <w:rStyle w:val="Hyperlink"/>
@@ -11298,7 +10779,7 @@
     <w:p>
       <w:pPr>
         <w:jc w:val="center"/>
-        <w:divId w:val="764957208"/>
+        <w:divId w:val="1539512277"/>
         <w:rPr>
           <w:rFonts w:ascii="Arial" w:eastAsia="Times New Roman" w:hAnsi="Arial" w:cs="Arial"/>
           <w:i/>
@@ -11317,7 +10798,7 @@
           <w:sz w:val="20"/>
           <w:szCs w:val="20"/>
         </w:rPr>
-        <w:t xml:space="preserve">Last modified: 2016/03/09 </w:t>
+        <w:t xml:space="preserve">Last modified: 2016/04/03 </w:t>
       </w:r>
     </w:p>
     <w:sectPr>
@@ -11333,9 +10814,9 @@
 <file path=word/numbering.xml><?xml version="1.0" encoding="utf-8"?>
 <w:numbering xmlns:wpc="http://schemas.microsoft.com/office/word/2010/wordprocessingCanvas" xmlns:mc="http://schemas.openxmlformats.org/markup-compatibility/2006" xmlns:o="urn:schemas-microsoft-com:office:office" xmlns:r="http://schemas.openxmlformats.org/officeDocument/2006/relationships" xmlns:m="http://schemas.openxmlformats.org/officeDocument/2006/math" xmlns:v="urn:schemas-microsoft-com:vml" xmlns:wp14="http://schemas.microsoft.com/office/word/2010/wordprocessingDrawing" xmlns:wp="http://schemas.openxmlformats.org/drawingml/2006/wordprocessingDrawing" xmlns:w10="urn:schemas-microsoft-com:office:word" xmlns:w="http://schemas.openxmlformats.org/wordprocessingml/2006/main" xmlns:w14="http://schemas.microsoft.com/office/word/2010/wordml" xmlns:wpg="http://schemas.microsoft.com/office/word/2010/wordprocessingGroup" xmlns:wpi="http://schemas.microsoft.com/office/word/2010/wordprocessingInk" xmlns:wne="http://schemas.microsoft.com/office/word/2006/wordml" xmlns:wps="http://schemas.microsoft.com/office/word/2010/wordprocessingShape" mc:Ignorable="w14 wp14">
   <w:abstractNum w:abstractNumId="0">
-    <w:nsid w:val="4F4F456F"/>
+    <w:nsid w:val="4F8F7986"/>
     <w:multiLevelType w:val="multilevel"/>
-    <w:tmpl w:val="E37EEE46"/>
+    <w:tmpl w:val="D346C10C"/>
     <w:lvl w:ilvl="0">
       <w:start w:val="1"/>
       <w:numFmt w:val="bullet"/>

</xml_diff>

<commit_message>
McKesson edit - removed assistance with jira.
</commit_message>
<xml_diff>
--- a/web/resume/resume.html.docx
+++ b/web/resume/resume.html.docx
@@ -15,6 +15,7 @@
           <w:szCs w:val="32"/>
         </w:rPr>
       </w:pPr>
+      <w:proofErr w:type="spellStart"/>
       <w:r>
         <w:rPr>
           <w:rFonts w:ascii="Arial" w:eastAsia="Times New Roman" w:hAnsi="Arial" w:cs="Arial"/>
@@ -23,8 +24,31 @@
           <w:sz w:val="32"/>
           <w:szCs w:val="32"/>
         </w:rPr>
-        <w:t>Pavel V. Fomin</w:t>
-      </w:r>
+        <w:t>Pavel</w:t>
+      </w:r>
+      <w:proofErr w:type="spellEnd"/>
+      <w:r>
+        <w:rPr>
+          <w:rFonts w:ascii="Arial" w:eastAsia="Times New Roman" w:hAnsi="Arial" w:cs="Arial"/>
+          <w:color w:val="000000"/>
+          <w:kern w:val="36"/>
+          <w:sz w:val="32"/>
+          <w:szCs w:val="32"/>
+        </w:rPr>
+        <w:t xml:space="preserve"> V. </w:t>
+      </w:r>
+      <w:proofErr w:type="spellStart"/>
+      <w:r>
+        <w:rPr>
+          <w:rFonts w:ascii="Arial" w:eastAsia="Times New Roman" w:hAnsi="Arial" w:cs="Arial"/>
+          <w:color w:val="000000"/>
+          <w:kern w:val="36"/>
+          <w:sz w:val="32"/>
+          <w:szCs w:val="32"/>
+        </w:rPr>
+        <w:t>Fomin</w:t>
+      </w:r>
+      <w:proofErr w:type="spellEnd"/>
     </w:p>
     <w:p>
       <w:pPr>
@@ -175,7 +199,7 @@
       <w:pPr>
         <w:numPr>
           <w:ilvl w:val="0"/>
-          <w:numId w:val="3"/>
+          <w:numId w:val="4"/>
         </w:numPr>
         <w:spacing w:before="100" w:beforeAutospacing="1" w:after="100" w:afterAutospacing="1" w:line="240" w:lineRule="auto"/>
         <w:rPr>
@@ -195,7 +219,7 @@
       <w:pPr>
         <w:numPr>
           <w:ilvl w:val="0"/>
-          <w:numId w:val="3"/>
+          <w:numId w:val="4"/>
         </w:numPr>
         <w:spacing w:before="100" w:beforeAutospacing="1" w:after="100" w:afterAutospacing="1" w:line="240" w:lineRule="auto"/>
         <w:rPr>
@@ -215,7 +239,7 @@
       <w:pPr>
         <w:numPr>
           <w:ilvl w:val="0"/>
-          <w:numId w:val="3"/>
+          <w:numId w:val="4"/>
         </w:numPr>
         <w:spacing w:before="100" w:beforeAutospacing="1" w:after="100" w:afterAutospacing="1" w:line="240" w:lineRule="auto"/>
         <w:rPr>
@@ -228,7 +252,23 @@
           <w:rFonts w:ascii="Arial" w:eastAsia="Times New Roman" w:hAnsi="Arial" w:cs="Arial"/>
           <w:color w:val="000000"/>
         </w:rPr>
-        <w:t>Solid RDBMS and NoSQL background</w:t>
+        <w:t xml:space="preserve">Solid RDBMS and </w:t>
+      </w:r>
+      <w:proofErr w:type="spellStart"/>
+      <w:r>
+        <w:rPr>
+          <w:rFonts w:ascii="Arial" w:eastAsia="Times New Roman" w:hAnsi="Arial" w:cs="Arial"/>
+          <w:color w:val="000000"/>
+        </w:rPr>
+        <w:t>NoSQL</w:t>
+      </w:r>
+      <w:proofErr w:type="spellEnd"/>
+      <w:r>
+        <w:rPr>
+          <w:rFonts w:ascii="Arial" w:eastAsia="Times New Roman" w:hAnsi="Arial" w:cs="Arial"/>
+          <w:color w:val="000000"/>
+        </w:rPr>
+        <w:t xml:space="preserve"> background</w:t>
       </w:r>
     </w:p>
     <w:p>
@@ -319,7 +359,25 @@
                 <w:sz w:val="20"/>
                 <w:szCs w:val="20"/>
               </w:rPr>
-              <w:t>Linux (Mint, Ubuntu, Redhat, SUSE), Unix (Solaris, AIX, SCO), Mac OS X, MS Windows </w:t>
+              <w:t xml:space="preserve">Linux (Mint, Ubuntu, </w:t>
+            </w:r>
+            <w:proofErr w:type="spellStart"/>
+            <w:r>
+              <w:rPr>
+                <w:rFonts w:ascii="Arial" w:eastAsia="Times New Roman" w:hAnsi="Arial" w:cs="Arial"/>
+                <w:sz w:val="20"/>
+                <w:szCs w:val="20"/>
+              </w:rPr>
+              <w:t>Redhat</w:t>
+            </w:r>
+            <w:proofErr w:type="spellEnd"/>
+            <w:r>
+              <w:rPr>
+                <w:rFonts w:ascii="Arial" w:eastAsia="Times New Roman" w:hAnsi="Arial" w:cs="Arial"/>
+                <w:sz w:val="20"/>
+                <w:szCs w:val="20"/>
+              </w:rPr>
+              <w:t>, SUSE), Unix (Solaris, AIX, SCO), Mac OS X, MS Windows </w:t>
             </w:r>
           </w:p>
         </w:tc>
@@ -467,7 +525,25 @@
                 <w:sz w:val="20"/>
                 <w:szCs w:val="20"/>
               </w:rPr>
-              <w:t> Spring Core 2/3/4, MVC, JDBC Template, Security, Web Services, Rest Template, AMQP, Spring Data, Spring Data Solr </w:t>
+              <w:t xml:space="preserve"> Spring Core 2/3/4, MVC, JDBC Template, Security, Web Services, Rest Template, AMQP, Spring Data, Spring Data </w:t>
+            </w:r>
+            <w:proofErr w:type="spellStart"/>
+            <w:r>
+              <w:rPr>
+                <w:rFonts w:ascii="Arial" w:eastAsia="Times New Roman" w:hAnsi="Arial" w:cs="Arial"/>
+                <w:sz w:val="20"/>
+                <w:szCs w:val="20"/>
+              </w:rPr>
+              <w:t>Solr</w:t>
+            </w:r>
+            <w:proofErr w:type="spellEnd"/>
+            <w:r>
+              <w:rPr>
+                <w:rFonts w:ascii="Arial" w:eastAsia="Times New Roman" w:hAnsi="Arial" w:cs="Arial"/>
+                <w:sz w:val="20"/>
+                <w:szCs w:val="20"/>
+              </w:rPr>
+              <w:t> </w:t>
             </w:r>
           </w:p>
         </w:tc>
@@ -517,6 +593,7 @@
                 <w:szCs w:val="20"/>
               </w:rPr>
             </w:pPr>
+            <w:proofErr w:type="spellStart"/>
             <w:r>
               <w:rPr>
                 <w:rFonts w:ascii="Arial" w:eastAsia="Times New Roman" w:hAnsi="Arial" w:cs="Arial"/>
@@ -525,15 +602,62 @@
                 <w:sz w:val="20"/>
                 <w:szCs w:val="20"/>
               </w:rPr>
-              <w:t>NoSQL:</w:t>
-            </w:r>
-            <w:r>
-              <w:rPr>
-                <w:rFonts w:ascii="Arial" w:eastAsia="Times New Roman" w:hAnsi="Arial" w:cs="Arial"/>
-                <w:sz w:val="20"/>
-                <w:szCs w:val="20"/>
-              </w:rPr>
-              <w:t> Riak, MongoDB </w:t>
+              <w:t>NoSQL</w:t>
+            </w:r>
+            <w:proofErr w:type="spellEnd"/>
+            <w:r>
+              <w:rPr>
+                <w:rFonts w:ascii="Arial" w:eastAsia="Times New Roman" w:hAnsi="Arial" w:cs="Arial"/>
+                <w:b/>
+                <w:bCs/>
+                <w:sz w:val="20"/>
+                <w:szCs w:val="20"/>
+              </w:rPr>
+              <w:t>:</w:t>
+            </w:r>
+            <w:r>
+              <w:rPr>
+                <w:rFonts w:ascii="Arial" w:eastAsia="Times New Roman" w:hAnsi="Arial" w:cs="Arial"/>
+                <w:sz w:val="20"/>
+                <w:szCs w:val="20"/>
+              </w:rPr>
+              <w:t> </w:t>
+            </w:r>
+            <w:proofErr w:type="spellStart"/>
+            <w:r>
+              <w:rPr>
+                <w:rFonts w:ascii="Arial" w:eastAsia="Times New Roman" w:hAnsi="Arial" w:cs="Arial"/>
+                <w:sz w:val="20"/>
+                <w:szCs w:val="20"/>
+              </w:rPr>
+              <w:t>Riak</w:t>
+            </w:r>
+            <w:proofErr w:type="spellEnd"/>
+            <w:r>
+              <w:rPr>
+                <w:rFonts w:ascii="Arial" w:eastAsia="Times New Roman" w:hAnsi="Arial" w:cs="Arial"/>
+                <w:sz w:val="20"/>
+                <w:szCs w:val="20"/>
+              </w:rPr>
+              <w:t xml:space="preserve">, </w:t>
+            </w:r>
+            <w:proofErr w:type="spellStart"/>
+            <w:r>
+              <w:rPr>
+                <w:rFonts w:ascii="Arial" w:eastAsia="Times New Roman" w:hAnsi="Arial" w:cs="Arial"/>
+                <w:sz w:val="20"/>
+                <w:szCs w:val="20"/>
+              </w:rPr>
+              <w:t>MongoDB</w:t>
+            </w:r>
+            <w:proofErr w:type="spellEnd"/>
+            <w:r>
+              <w:rPr>
+                <w:rFonts w:ascii="Arial" w:eastAsia="Times New Roman" w:hAnsi="Arial" w:cs="Arial"/>
+                <w:sz w:val="20"/>
+                <w:szCs w:val="20"/>
+              </w:rPr>
+              <w:t> </w:t>
             </w:r>
             <w:r>
               <w:rPr>
@@ -615,7 +739,61 @@
                 <w:sz w:val="20"/>
                 <w:szCs w:val="20"/>
               </w:rPr>
-              <w:t>Tomcat 3/4/5/6/7, Liferay Portal Server 6.2, IBM Websphere Application Server 4/5/6/7, IBM Websphere Portal Server 6.1, OAS 10g, Resin, </w:t>
+              <w:t xml:space="preserve">Tomcat 3/4/5/6/7/8, </w:t>
+            </w:r>
+            <w:proofErr w:type="spellStart"/>
+            <w:r>
+              <w:rPr>
+                <w:rFonts w:ascii="Arial" w:eastAsia="Times New Roman" w:hAnsi="Arial" w:cs="Arial"/>
+                <w:sz w:val="20"/>
+                <w:szCs w:val="20"/>
+              </w:rPr>
+              <w:t>Liferay</w:t>
+            </w:r>
+            <w:proofErr w:type="spellEnd"/>
+            <w:r>
+              <w:rPr>
+                <w:rFonts w:ascii="Arial" w:eastAsia="Times New Roman" w:hAnsi="Arial" w:cs="Arial"/>
+                <w:sz w:val="20"/>
+                <w:szCs w:val="20"/>
+              </w:rPr>
+              <w:t xml:space="preserve"> Portal Server 6.2, IBM </w:t>
+            </w:r>
+            <w:proofErr w:type="spellStart"/>
+            <w:r>
+              <w:rPr>
+                <w:rFonts w:ascii="Arial" w:eastAsia="Times New Roman" w:hAnsi="Arial" w:cs="Arial"/>
+                <w:sz w:val="20"/>
+                <w:szCs w:val="20"/>
+              </w:rPr>
+              <w:t>Websphere</w:t>
+            </w:r>
+            <w:proofErr w:type="spellEnd"/>
+            <w:r>
+              <w:rPr>
+                <w:rFonts w:ascii="Arial" w:eastAsia="Times New Roman" w:hAnsi="Arial" w:cs="Arial"/>
+                <w:sz w:val="20"/>
+                <w:szCs w:val="20"/>
+              </w:rPr>
+              <w:t xml:space="preserve"> Application Server 4/5/6/7, IBM </w:t>
+            </w:r>
+            <w:proofErr w:type="spellStart"/>
+            <w:r>
+              <w:rPr>
+                <w:rFonts w:ascii="Arial" w:eastAsia="Times New Roman" w:hAnsi="Arial" w:cs="Arial"/>
+                <w:sz w:val="20"/>
+                <w:szCs w:val="20"/>
+              </w:rPr>
+              <w:t>Websphere</w:t>
+            </w:r>
+            <w:proofErr w:type="spellEnd"/>
+            <w:r>
+              <w:rPr>
+                <w:rFonts w:ascii="Arial" w:eastAsia="Times New Roman" w:hAnsi="Arial" w:cs="Arial"/>
+                <w:sz w:val="20"/>
+                <w:szCs w:val="20"/>
+              </w:rPr>
+              <w:t xml:space="preserve"> Portal Server 6.1, OAS 10g, Resin, </w:t>
             </w:r>
             <w:hyperlink r:id="rId7" w:tgtFrame="_blank" w:history="1">
               <w:r>
@@ -625,7 +803,27 @@
                   <w:sz w:val="20"/>
                   <w:szCs w:val="20"/>
                 </w:rPr>
-                <w:t>BEA Weblogic 4.5.1/5.1/6.1</w:t>
+                <w:t xml:space="preserve">BEA </w:t>
+              </w:r>
+              <w:proofErr w:type="spellStart"/>
+              <w:r>
+                <w:rPr>
+                  <w:rFonts w:ascii="Arial" w:eastAsia="Times New Roman" w:hAnsi="Arial" w:cs="Arial"/>
+                  <w:color w:val="000000"/>
+                  <w:sz w:val="20"/>
+                  <w:szCs w:val="20"/>
+                </w:rPr>
+                <w:t>Weblogic</w:t>
+              </w:r>
+              <w:proofErr w:type="spellEnd"/>
+              <w:r>
+                <w:rPr>
+                  <w:rFonts w:ascii="Arial" w:eastAsia="Times New Roman" w:hAnsi="Arial" w:cs="Arial"/>
+                  <w:color w:val="000000"/>
+                  <w:sz w:val="20"/>
+                  <w:szCs w:val="20"/>
+                </w:rPr>
+                <w:t xml:space="preserve"> 4.5.1/5.1/6.1</w:t>
               </w:r>
             </w:hyperlink>
             <w:r>
@@ -644,7 +842,27 @@
                   <w:sz w:val="20"/>
                   <w:szCs w:val="20"/>
                 </w:rPr>
-                <w:t>Borland Inprise Application Server 4.x</w:t>
+                <w:t xml:space="preserve">Borland </w:t>
+              </w:r>
+              <w:proofErr w:type="spellStart"/>
+              <w:r>
+                <w:rPr>
+                  <w:rFonts w:ascii="Arial" w:eastAsia="Times New Roman" w:hAnsi="Arial" w:cs="Arial"/>
+                  <w:color w:val="000000"/>
+                  <w:sz w:val="20"/>
+                  <w:szCs w:val="20"/>
+                </w:rPr>
+                <w:t>Inprise</w:t>
+              </w:r>
+              <w:proofErr w:type="spellEnd"/>
+              <w:r>
+                <w:rPr>
+                  <w:rFonts w:ascii="Arial" w:eastAsia="Times New Roman" w:hAnsi="Arial" w:cs="Arial"/>
+                  <w:color w:val="000000"/>
+                  <w:sz w:val="20"/>
+                  <w:szCs w:val="20"/>
+                </w:rPr>
+                <w:t xml:space="preserve"> Application Server 4.x</w:t>
               </w:r>
             </w:hyperlink>
             <w:r>
@@ -653,7 +871,25 @@
                 <w:sz w:val="20"/>
                 <w:szCs w:val="20"/>
               </w:rPr>
-              <w:t>, JBoss, Apache Web Server, Oracle Web Server 2.1.1 </w:t>
+              <w:t xml:space="preserve">, </w:t>
+            </w:r>
+            <w:proofErr w:type="spellStart"/>
+            <w:r>
+              <w:rPr>
+                <w:rFonts w:ascii="Arial" w:eastAsia="Times New Roman" w:hAnsi="Arial" w:cs="Arial"/>
+                <w:sz w:val="20"/>
+                <w:szCs w:val="20"/>
+              </w:rPr>
+              <w:t>JBoss</w:t>
+            </w:r>
+            <w:proofErr w:type="spellEnd"/>
+            <w:r>
+              <w:rPr>
+                <w:rFonts w:ascii="Arial" w:eastAsia="Times New Roman" w:hAnsi="Arial" w:cs="Arial"/>
+                <w:sz w:val="20"/>
+                <w:szCs w:val="20"/>
+              </w:rPr>
+              <w:t>, Apache Web Server, Oracle Web Server 2.1.1 </w:t>
             </w:r>
           </w:p>
         </w:tc>
@@ -719,7 +955,43 @@
                 <w:sz w:val="20"/>
                 <w:szCs w:val="20"/>
               </w:rPr>
-              <w:t> Eclipse, Intellij, Emacs </w:t>
+              <w:t xml:space="preserve"> Eclipse, </w:t>
+            </w:r>
+            <w:proofErr w:type="spellStart"/>
+            <w:r>
+              <w:rPr>
+                <w:rFonts w:ascii="Arial" w:eastAsia="Times New Roman" w:hAnsi="Arial" w:cs="Arial"/>
+                <w:sz w:val="20"/>
+                <w:szCs w:val="20"/>
+              </w:rPr>
+              <w:t>Intellij</w:t>
+            </w:r>
+            <w:proofErr w:type="spellEnd"/>
+            <w:r>
+              <w:rPr>
+                <w:rFonts w:ascii="Arial" w:eastAsia="Times New Roman" w:hAnsi="Arial" w:cs="Arial"/>
+                <w:sz w:val="20"/>
+                <w:szCs w:val="20"/>
+              </w:rPr>
+              <w:t xml:space="preserve">, </w:t>
+            </w:r>
+            <w:proofErr w:type="spellStart"/>
+            <w:r>
+              <w:rPr>
+                <w:rFonts w:ascii="Arial" w:eastAsia="Times New Roman" w:hAnsi="Arial" w:cs="Arial"/>
+                <w:sz w:val="20"/>
+                <w:szCs w:val="20"/>
+              </w:rPr>
+              <w:t>Emacs</w:t>
+            </w:r>
+            <w:proofErr w:type="spellEnd"/>
+            <w:r>
+              <w:rPr>
+                <w:rFonts w:ascii="Arial" w:eastAsia="Times New Roman" w:hAnsi="Arial" w:cs="Arial"/>
+                <w:sz w:val="20"/>
+                <w:szCs w:val="20"/>
+              </w:rPr>
+              <w:t> </w:t>
             </w:r>
           </w:p>
         </w:tc>
@@ -1073,7 +1345,7 @@
                 <w:sz w:val="20"/>
                 <w:szCs w:val="20"/>
               </w:rPr>
-              <w:t>Tomcat 7.x, Oracle 11g, Azure and private VMware cloud platforms, Linux, Windows 7</w:t>
+              <w:t>Tomcat 7/8, Oracle 11g, Azure and private VMware cloud platforms, Linux, Windows 7</w:t>
             </w:r>
           </w:p>
         </w:tc>
@@ -1137,8 +1409,108 @@
                 <w:sz w:val="20"/>
                 <w:szCs w:val="20"/>
               </w:rPr>
-              <w:t>JDK 1.8, Spring Boot 1.5, Spring 4.x, Maven, Gradle, Eclipse (Mars), Emacs, Git, Bamboo, Oracle VirtualBox, Jira, DynaTrace</w:t>
-            </w:r>
+              <w:t xml:space="preserve">JDK 1.8, Spring Boot 1.5, Spring 4.x, Maven, </w:t>
+            </w:r>
+            <w:proofErr w:type="spellStart"/>
+            <w:r>
+              <w:rPr>
+                <w:rFonts w:ascii="Arial" w:eastAsia="Times New Roman" w:hAnsi="Arial" w:cs="Arial"/>
+                <w:sz w:val="20"/>
+                <w:szCs w:val="20"/>
+              </w:rPr>
+              <w:t>Gradle</w:t>
+            </w:r>
+            <w:proofErr w:type="spellEnd"/>
+            <w:r>
+              <w:rPr>
+                <w:rFonts w:ascii="Arial" w:eastAsia="Times New Roman" w:hAnsi="Arial" w:cs="Arial"/>
+                <w:sz w:val="20"/>
+                <w:szCs w:val="20"/>
+              </w:rPr>
+              <w:t xml:space="preserve">, Eclipse (Mars), </w:t>
+            </w:r>
+            <w:proofErr w:type="spellStart"/>
+            <w:r>
+              <w:rPr>
+                <w:rFonts w:ascii="Arial" w:eastAsia="Times New Roman" w:hAnsi="Arial" w:cs="Arial"/>
+                <w:sz w:val="20"/>
+                <w:szCs w:val="20"/>
+              </w:rPr>
+              <w:t>Emacs</w:t>
+            </w:r>
+            <w:proofErr w:type="spellEnd"/>
+            <w:r>
+              <w:rPr>
+                <w:rFonts w:ascii="Arial" w:eastAsia="Times New Roman" w:hAnsi="Arial" w:cs="Arial"/>
+                <w:sz w:val="20"/>
+                <w:szCs w:val="20"/>
+              </w:rPr>
+              <w:t xml:space="preserve">, </w:t>
+            </w:r>
+            <w:proofErr w:type="spellStart"/>
+            <w:r>
+              <w:rPr>
+                <w:rFonts w:ascii="Arial" w:eastAsia="Times New Roman" w:hAnsi="Arial" w:cs="Arial"/>
+                <w:sz w:val="20"/>
+                <w:szCs w:val="20"/>
+              </w:rPr>
+              <w:t>Git</w:t>
+            </w:r>
+            <w:proofErr w:type="spellEnd"/>
+            <w:r>
+              <w:rPr>
+                <w:rFonts w:ascii="Arial" w:eastAsia="Times New Roman" w:hAnsi="Arial" w:cs="Arial"/>
+                <w:sz w:val="20"/>
+                <w:szCs w:val="20"/>
+              </w:rPr>
+              <w:t xml:space="preserve">, Bamboo, Oracle </w:t>
+            </w:r>
+            <w:proofErr w:type="spellStart"/>
+            <w:r>
+              <w:rPr>
+                <w:rFonts w:ascii="Arial" w:eastAsia="Times New Roman" w:hAnsi="Arial" w:cs="Arial"/>
+                <w:sz w:val="20"/>
+                <w:szCs w:val="20"/>
+              </w:rPr>
+              <w:t>VirtualBox</w:t>
+            </w:r>
+            <w:proofErr w:type="spellEnd"/>
+            <w:r>
+              <w:rPr>
+                <w:rFonts w:ascii="Arial" w:eastAsia="Times New Roman" w:hAnsi="Arial" w:cs="Arial"/>
+                <w:sz w:val="20"/>
+                <w:szCs w:val="20"/>
+              </w:rPr>
+              <w:t xml:space="preserve">, </w:t>
+            </w:r>
+            <w:proofErr w:type="spellStart"/>
+            <w:r>
+              <w:rPr>
+                <w:rFonts w:ascii="Arial" w:eastAsia="Times New Roman" w:hAnsi="Arial" w:cs="Arial"/>
+                <w:sz w:val="20"/>
+                <w:szCs w:val="20"/>
+              </w:rPr>
+              <w:t>Jira</w:t>
+            </w:r>
+            <w:proofErr w:type="spellEnd"/>
+            <w:r>
+              <w:rPr>
+                <w:rFonts w:ascii="Arial" w:eastAsia="Times New Roman" w:hAnsi="Arial" w:cs="Arial"/>
+                <w:sz w:val="20"/>
+                <w:szCs w:val="20"/>
+              </w:rPr>
+              <w:t xml:space="preserve">, </w:t>
+            </w:r>
+            <w:proofErr w:type="spellStart"/>
+            <w:r>
+              <w:rPr>
+                <w:rFonts w:ascii="Arial" w:eastAsia="Times New Roman" w:hAnsi="Arial" w:cs="Arial"/>
+                <w:sz w:val="20"/>
+                <w:szCs w:val="20"/>
+              </w:rPr>
+              <w:t>DynaTrace</w:t>
+            </w:r>
+            <w:proofErr w:type="spellEnd"/>
           </w:p>
         </w:tc>
       </w:tr>
@@ -1180,19 +1552,48 @@
           <w:sz w:val="20"/>
           <w:szCs w:val="20"/>
         </w:rPr>
-        <w:t xml:space="preserve"> Completed Docker Swarm, Kubernetes and Cloud Foundry POCs using Azure and private VMware cloud platforms helping with the cloud deployment strategy selection. </w:t>
-      </w:r>
-      <w:proofErr w:type="gramStart"/>
-      <w:r>
-        <w:rPr>
-          <w:rFonts w:ascii="Arial" w:eastAsia="Times New Roman" w:hAnsi="Arial" w:cs="Arial"/>
-          <w:color w:val="000000"/>
-          <w:sz w:val="20"/>
-          <w:szCs w:val="20"/>
-        </w:rPr>
-        <w:t>Assisted in running agile projects using SCRUM methodology and taking full advantage of Jira.</w:t>
-      </w:r>
-      <w:proofErr w:type="gramEnd"/>
+        <w:t xml:space="preserve"> Completed </w:t>
+      </w:r>
+      <w:proofErr w:type="spellStart"/>
+      <w:r>
+        <w:rPr>
+          <w:rFonts w:ascii="Arial" w:eastAsia="Times New Roman" w:hAnsi="Arial" w:cs="Arial"/>
+          <w:color w:val="000000"/>
+          <w:sz w:val="20"/>
+          <w:szCs w:val="20"/>
+        </w:rPr>
+        <w:t>Docker</w:t>
+      </w:r>
+      <w:proofErr w:type="spellEnd"/>
+      <w:r>
+        <w:rPr>
+          <w:rFonts w:ascii="Arial" w:eastAsia="Times New Roman" w:hAnsi="Arial" w:cs="Arial"/>
+          <w:color w:val="000000"/>
+          <w:sz w:val="20"/>
+          <w:szCs w:val="20"/>
+        </w:rPr>
+        <w:t xml:space="preserve"> Swarm, </w:t>
+      </w:r>
+      <w:proofErr w:type="spellStart"/>
+      <w:r>
+        <w:rPr>
+          <w:rFonts w:ascii="Arial" w:eastAsia="Times New Roman" w:hAnsi="Arial" w:cs="Arial"/>
+          <w:color w:val="000000"/>
+          <w:sz w:val="20"/>
+          <w:szCs w:val="20"/>
+        </w:rPr>
+        <w:t>Kubernetes</w:t>
+      </w:r>
+      <w:proofErr w:type="spellEnd"/>
+      <w:r>
+        <w:rPr>
+          <w:rFonts w:ascii="Arial" w:eastAsia="Times New Roman" w:hAnsi="Arial" w:cs="Arial"/>
+          <w:color w:val="000000"/>
+          <w:sz w:val="20"/>
+          <w:szCs w:val="20"/>
+        </w:rPr>
+        <w:t xml:space="preserve"> and Cloud Foundry POCs using Azure and private VMware cloud platforms helping with the cloud deployment strategy selection.</w:t>
+      </w:r>
     </w:p>
     <w:p>
       <w:pPr>
@@ -1295,7 +1696,79 @@
                 <w:sz w:val="20"/>
                 <w:szCs w:val="20"/>
               </w:rPr>
-              <w:t>Tomcat 7.x, Riak, Memcached, Ehcache, Amazon EC2, OpenStack, Akamai, Linux, Mac OS X</w:t>
+              <w:t xml:space="preserve">Tomcat 7.x, </w:t>
+            </w:r>
+            <w:proofErr w:type="spellStart"/>
+            <w:r>
+              <w:rPr>
+                <w:rFonts w:ascii="Arial" w:eastAsia="Times New Roman" w:hAnsi="Arial" w:cs="Arial"/>
+                <w:sz w:val="20"/>
+                <w:szCs w:val="20"/>
+              </w:rPr>
+              <w:t>Riak</w:t>
+            </w:r>
+            <w:proofErr w:type="spellEnd"/>
+            <w:r>
+              <w:rPr>
+                <w:rFonts w:ascii="Arial" w:eastAsia="Times New Roman" w:hAnsi="Arial" w:cs="Arial"/>
+                <w:sz w:val="20"/>
+                <w:szCs w:val="20"/>
+              </w:rPr>
+              <w:t xml:space="preserve">, </w:t>
+            </w:r>
+            <w:proofErr w:type="spellStart"/>
+            <w:r>
+              <w:rPr>
+                <w:rFonts w:ascii="Arial" w:eastAsia="Times New Roman" w:hAnsi="Arial" w:cs="Arial"/>
+                <w:sz w:val="20"/>
+                <w:szCs w:val="20"/>
+              </w:rPr>
+              <w:t>Memcached</w:t>
+            </w:r>
+            <w:proofErr w:type="spellEnd"/>
+            <w:r>
+              <w:rPr>
+                <w:rFonts w:ascii="Arial" w:eastAsia="Times New Roman" w:hAnsi="Arial" w:cs="Arial"/>
+                <w:sz w:val="20"/>
+                <w:szCs w:val="20"/>
+              </w:rPr>
+              <w:t xml:space="preserve">, </w:t>
+            </w:r>
+            <w:proofErr w:type="spellStart"/>
+            <w:r>
+              <w:rPr>
+                <w:rFonts w:ascii="Arial" w:eastAsia="Times New Roman" w:hAnsi="Arial" w:cs="Arial"/>
+                <w:sz w:val="20"/>
+                <w:szCs w:val="20"/>
+              </w:rPr>
+              <w:t>Ehcache</w:t>
+            </w:r>
+            <w:proofErr w:type="spellEnd"/>
+            <w:r>
+              <w:rPr>
+                <w:rFonts w:ascii="Arial" w:eastAsia="Times New Roman" w:hAnsi="Arial" w:cs="Arial"/>
+                <w:sz w:val="20"/>
+                <w:szCs w:val="20"/>
+              </w:rPr>
+              <w:t xml:space="preserve">, Amazon EC2, </w:t>
+            </w:r>
+            <w:proofErr w:type="spellStart"/>
+            <w:r>
+              <w:rPr>
+                <w:rFonts w:ascii="Arial" w:eastAsia="Times New Roman" w:hAnsi="Arial" w:cs="Arial"/>
+                <w:sz w:val="20"/>
+                <w:szCs w:val="20"/>
+              </w:rPr>
+              <w:t>OpenStack</w:t>
+            </w:r>
+            <w:proofErr w:type="spellEnd"/>
+            <w:r>
+              <w:rPr>
+                <w:rFonts w:ascii="Arial" w:eastAsia="Times New Roman" w:hAnsi="Arial" w:cs="Arial"/>
+                <w:sz w:val="20"/>
+                <w:szCs w:val="20"/>
+              </w:rPr>
+              <w:t>, Akamai, Linux, Mac OS X</w:t>
             </w:r>
           </w:p>
         </w:tc>
@@ -1359,8 +1832,108 @@
                 <w:sz w:val="20"/>
                 <w:szCs w:val="20"/>
               </w:rPr>
-              <w:t>JDK 1.7 / 1.8, Spring 4.x, Groovy, Spock, Intellij, Emacs, Git, Maven, Gradle, Jenkins, Oracle VirtualBox, Jira</w:t>
-            </w:r>
+              <w:t xml:space="preserve">JDK 1.7 / 1.8, Spring 4.x, Groovy, Spock, </w:t>
+            </w:r>
+            <w:proofErr w:type="spellStart"/>
+            <w:r>
+              <w:rPr>
+                <w:rFonts w:ascii="Arial" w:eastAsia="Times New Roman" w:hAnsi="Arial" w:cs="Arial"/>
+                <w:sz w:val="20"/>
+                <w:szCs w:val="20"/>
+              </w:rPr>
+              <w:t>Intellij</w:t>
+            </w:r>
+            <w:proofErr w:type="spellEnd"/>
+            <w:r>
+              <w:rPr>
+                <w:rFonts w:ascii="Arial" w:eastAsia="Times New Roman" w:hAnsi="Arial" w:cs="Arial"/>
+                <w:sz w:val="20"/>
+                <w:szCs w:val="20"/>
+              </w:rPr>
+              <w:t xml:space="preserve">, </w:t>
+            </w:r>
+            <w:proofErr w:type="spellStart"/>
+            <w:r>
+              <w:rPr>
+                <w:rFonts w:ascii="Arial" w:eastAsia="Times New Roman" w:hAnsi="Arial" w:cs="Arial"/>
+                <w:sz w:val="20"/>
+                <w:szCs w:val="20"/>
+              </w:rPr>
+              <w:t>Emacs</w:t>
+            </w:r>
+            <w:proofErr w:type="spellEnd"/>
+            <w:r>
+              <w:rPr>
+                <w:rFonts w:ascii="Arial" w:eastAsia="Times New Roman" w:hAnsi="Arial" w:cs="Arial"/>
+                <w:sz w:val="20"/>
+                <w:szCs w:val="20"/>
+              </w:rPr>
+              <w:t xml:space="preserve">, </w:t>
+            </w:r>
+            <w:proofErr w:type="spellStart"/>
+            <w:r>
+              <w:rPr>
+                <w:rFonts w:ascii="Arial" w:eastAsia="Times New Roman" w:hAnsi="Arial" w:cs="Arial"/>
+                <w:sz w:val="20"/>
+                <w:szCs w:val="20"/>
+              </w:rPr>
+              <w:t>Git</w:t>
+            </w:r>
+            <w:proofErr w:type="spellEnd"/>
+            <w:r>
+              <w:rPr>
+                <w:rFonts w:ascii="Arial" w:eastAsia="Times New Roman" w:hAnsi="Arial" w:cs="Arial"/>
+                <w:sz w:val="20"/>
+                <w:szCs w:val="20"/>
+              </w:rPr>
+              <w:t xml:space="preserve">, Maven, </w:t>
+            </w:r>
+            <w:proofErr w:type="spellStart"/>
+            <w:r>
+              <w:rPr>
+                <w:rFonts w:ascii="Arial" w:eastAsia="Times New Roman" w:hAnsi="Arial" w:cs="Arial"/>
+                <w:sz w:val="20"/>
+                <w:szCs w:val="20"/>
+              </w:rPr>
+              <w:t>Gradle</w:t>
+            </w:r>
+            <w:proofErr w:type="spellEnd"/>
+            <w:r>
+              <w:rPr>
+                <w:rFonts w:ascii="Arial" w:eastAsia="Times New Roman" w:hAnsi="Arial" w:cs="Arial"/>
+                <w:sz w:val="20"/>
+                <w:szCs w:val="20"/>
+              </w:rPr>
+              <w:t xml:space="preserve">, Jenkins, Oracle </w:t>
+            </w:r>
+            <w:proofErr w:type="spellStart"/>
+            <w:r>
+              <w:rPr>
+                <w:rFonts w:ascii="Arial" w:eastAsia="Times New Roman" w:hAnsi="Arial" w:cs="Arial"/>
+                <w:sz w:val="20"/>
+                <w:szCs w:val="20"/>
+              </w:rPr>
+              <w:t>VirtualBox</w:t>
+            </w:r>
+            <w:proofErr w:type="spellEnd"/>
+            <w:r>
+              <w:rPr>
+                <w:rFonts w:ascii="Arial" w:eastAsia="Times New Roman" w:hAnsi="Arial" w:cs="Arial"/>
+                <w:sz w:val="20"/>
+                <w:szCs w:val="20"/>
+              </w:rPr>
+              <w:t xml:space="preserve">, </w:t>
+            </w:r>
+            <w:proofErr w:type="spellStart"/>
+            <w:r>
+              <w:rPr>
+                <w:rFonts w:ascii="Arial" w:eastAsia="Times New Roman" w:hAnsi="Arial" w:cs="Arial"/>
+                <w:sz w:val="20"/>
+                <w:szCs w:val="20"/>
+              </w:rPr>
+              <w:t>Jira</w:t>
+            </w:r>
+            <w:proofErr w:type="spellEnd"/>
           </w:p>
         </w:tc>
       </w:tr>
@@ -1413,7 +1986,27 @@
           <w:sz w:val="20"/>
           <w:szCs w:val="20"/>
         </w:rPr>
-        <w:t xml:space="preserve"> framework in Amazon EC2 and OpenStack cloud environments. Used Akamai CDN and Edge Side Includes to offload edge traffic while providing configurable cache expiration and flushing capabilities of page fragments. </w:t>
+        <w:t xml:space="preserve"> framework in Amazon EC2 and </w:t>
+      </w:r>
+      <w:proofErr w:type="spellStart"/>
+      <w:r>
+        <w:rPr>
+          <w:rFonts w:ascii="Arial" w:eastAsia="Times New Roman" w:hAnsi="Arial" w:cs="Arial"/>
+          <w:color w:val="000000"/>
+          <w:sz w:val="20"/>
+          <w:szCs w:val="20"/>
+        </w:rPr>
+        <w:t>OpenStack</w:t>
+      </w:r>
+      <w:proofErr w:type="spellEnd"/>
+      <w:r>
+        <w:rPr>
+          <w:rFonts w:ascii="Arial" w:eastAsia="Times New Roman" w:hAnsi="Arial" w:cs="Arial"/>
+          <w:color w:val="000000"/>
+          <w:sz w:val="20"/>
+          <w:szCs w:val="20"/>
+        </w:rPr>
+        <w:t xml:space="preserve"> cloud environments. Used Akamai CDN and Edge Side Includes to offload edge traffic while providing configurable cache expiration and flushing capabilities of page fragments. </w:t>
       </w:r>
       <w:proofErr w:type="gramStart"/>
       <w:r>
@@ -1423,7 +2016,47 @@
           <w:sz w:val="20"/>
           <w:szCs w:val="20"/>
         </w:rPr>
-        <w:t>Utilized Memcached and Ehcache to increase performance of the services tier.</w:t>
+        <w:t xml:space="preserve">Utilized </w:t>
+      </w:r>
+      <w:proofErr w:type="spellStart"/>
+      <w:r>
+        <w:rPr>
+          <w:rFonts w:ascii="Arial" w:eastAsia="Times New Roman" w:hAnsi="Arial" w:cs="Arial"/>
+          <w:color w:val="000000"/>
+          <w:sz w:val="20"/>
+          <w:szCs w:val="20"/>
+        </w:rPr>
+        <w:t>Memcached</w:t>
+      </w:r>
+      <w:proofErr w:type="spellEnd"/>
+      <w:r>
+        <w:rPr>
+          <w:rFonts w:ascii="Arial" w:eastAsia="Times New Roman" w:hAnsi="Arial" w:cs="Arial"/>
+          <w:color w:val="000000"/>
+          <w:sz w:val="20"/>
+          <w:szCs w:val="20"/>
+        </w:rPr>
+        <w:t xml:space="preserve"> and </w:t>
+      </w:r>
+      <w:proofErr w:type="spellStart"/>
+      <w:r>
+        <w:rPr>
+          <w:rFonts w:ascii="Arial" w:eastAsia="Times New Roman" w:hAnsi="Arial" w:cs="Arial"/>
+          <w:color w:val="000000"/>
+          <w:sz w:val="20"/>
+          <w:szCs w:val="20"/>
+        </w:rPr>
+        <w:t>Ehcache</w:t>
+      </w:r>
+      <w:proofErr w:type="spellEnd"/>
+      <w:r>
+        <w:rPr>
+          <w:rFonts w:ascii="Arial" w:eastAsia="Times New Roman" w:hAnsi="Arial" w:cs="Arial"/>
+          <w:color w:val="000000"/>
+          <w:sz w:val="20"/>
+          <w:szCs w:val="20"/>
+        </w:rPr>
+        <w:t xml:space="preserve"> to increase performance of the services tier.</w:t>
       </w:r>
       <w:proofErr w:type="gramEnd"/>
     </w:p>
@@ -1522,13 +2155,23 @@
                 <w:szCs w:val="20"/>
               </w:rPr>
             </w:pPr>
-            <w:r>
-              <w:rPr>
-                <w:rFonts w:ascii="Arial" w:eastAsia="Times New Roman" w:hAnsi="Arial" w:cs="Arial"/>
-                <w:sz w:val="20"/>
-                <w:szCs w:val="20"/>
-              </w:rPr>
-              <w:t>Liferay 6.2 EE, Tomcat 7.x, Oracle 11g, Windows 7, Linux</w:t>
+            <w:proofErr w:type="spellStart"/>
+            <w:r>
+              <w:rPr>
+                <w:rFonts w:ascii="Arial" w:eastAsia="Times New Roman" w:hAnsi="Arial" w:cs="Arial"/>
+                <w:sz w:val="20"/>
+                <w:szCs w:val="20"/>
+              </w:rPr>
+              <w:t>Liferay</w:t>
+            </w:r>
+            <w:proofErr w:type="spellEnd"/>
+            <w:r>
+              <w:rPr>
+                <w:rFonts w:ascii="Arial" w:eastAsia="Times New Roman" w:hAnsi="Arial" w:cs="Arial"/>
+                <w:sz w:val="20"/>
+                <w:szCs w:val="20"/>
+              </w:rPr>
+              <w:t xml:space="preserve"> 6.2 EE, Tomcat 7.x, Oracle 11g, Windows 7, Linux</w:t>
             </w:r>
           </w:p>
         </w:tc>
@@ -1592,8 +2235,144 @@
                 <w:sz w:val="20"/>
                 <w:szCs w:val="20"/>
               </w:rPr>
-              <w:t>JDK 1.7, Spring 4.0, Solr, Nutch, JSP, Freemarker, jQuery, Sass, Bourbon with Bitters and Neat, Maven, Eclipse (Luna), Emacs, CVS, Git, Jenkins, Jira, DynaTrace</w:t>
-            </w:r>
+              <w:t xml:space="preserve">JDK 1.7, Spring 4.0, </w:t>
+            </w:r>
+            <w:proofErr w:type="spellStart"/>
+            <w:r>
+              <w:rPr>
+                <w:rFonts w:ascii="Arial" w:eastAsia="Times New Roman" w:hAnsi="Arial" w:cs="Arial"/>
+                <w:sz w:val="20"/>
+                <w:szCs w:val="20"/>
+              </w:rPr>
+              <w:t>Solr</w:t>
+            </w:r>
+            <w:proofErr w:type="spellEnd"/>
+            <w:r>
+              <w:rPr>
+                <w:rFonts w:ascii="Arial" w:eastAsia="Times New Roman" w:hAnsi="Arial" w:cs="Arial"/>
+                <w:sz w:val="20"/>
+                <w:szCs w:val="20"/>
+              </w:rPr>
+              <w:t xml:space="preserve">, </w:t>
+            </w:r>
+            <w:proofErr w:type="spellStart"/>
+            <w:r>
+              <w:rPr>
+                <w:rFonts w:ascii="Arial" w:eastAsia="Times New Roman" w:hAnsi="Arial" w:cs="Arial"/>
+                <w:sz w:val="20"/>
+                <w:szCs w:val="20"/>
+              </w:rPr>
+              <w:t>Nutch</w:t>
+            </w:r>
+            <w:proofErr w:type="spellEnd"/>
+            <w:r>
+              <w:rPr>
+                <w:rFonts w:ascii="Arial" w:eastAsia="Times New Roman" w:hAnsi="Arial" w:cs="Arial"/>
+                <w:sz w:val="20"/>
+                <w:szCs w:val="20"/>
+              </w:rPr>
+              <w:t xml:space="preserve">, JSP, </w:t>
+            </w:r>
+            <w:proofErr w:type="spellStart"/>
+            <w:r>
+              <w:rPr>
+                <w:rFonts w:ascii="Arial" w:eastAsia="Times New Roman" w:hAnsi="Arial" w:cs="Arial"/>
+                <w:sz w:val="20"/>
+                <w:szCs w:val="20"/>
+              </w:rPr>
+              <w:t>Freemarker</w:t>
+            </w:r>
+            <w:proofErr w:type="spellEnd"/>
+            <w:r>
+              <w:rPr>
+                <w:rFonts w:ascii="Arial" w:eastAsia="Times New Roman" w:hAnsi="Arial" w:cs="Arial"/>
+                <w:sz w:val="20"/>
+                <w:szCs w:val="20"/>
+              </w:rPr>
+              <w:t xml:space="preserve">, </w:t>
+            </w:r>
+            <w:proofErr w:type="spellStart"/>
+            <w:r>
+              <w:rPr>
+                <w:rFonts w:ascii="Arial" w:eastAsia="Times New Roman" w:hAnsi="Arial" w:cs="Arial"/>
+                <w:sz w:val="20"/>
+                <w:szCs w:val="20"/>
+              </w:rPr>
+              <w:t>jQuery</w:t>
+            </w:r>
+            <w:proofErr w:type="spellEnd"/>
+            <w:r>
+              <w:rPr>
+                <w:rFonts w:ascii="Arial" w:eastAsia="Times New Roman" w:hAnsi="Arial" w:cs="Arial"/>
+                <w:sz w:val="20"/>
+                <w:szCs w:val="20"/>
+              </w:rPr>
+              <w:t xml:space="preserve">, Sass, Bourbon with Bitters and Neat, Maven, Eclipse (Luna), </w:t>
+            </w:r>
+            <w:proofErr w:type="spellStart"/>
+            <w:r>
+              <w:rPr>
+                <w:rFonts w:ascii="Arial" w:eastAsia="Times New Roman" w:hAnsi="Arial" w:cs="Arial"/>
+                <w:sz w:val="20"/>
+                <w:szCs w:val="20"/>
+              </w:rPr>
+              <w:t>Emacs</w:t>
+            </w:r>
+            <w:proofErr w:type="spellEnd"/>
+            <w:r>
+              <w:rPr>
+                <w:rFonts w:ascii="Arial" w:eastAsia="Times New Roman" w:hAnsi="Arial" w:cs="Arial"/>
+                <w:sz w:val="20"/>
+                <w:szCs w:val="20"/>
+              </w:rPr>
+              <w:t xml:space="preserve">, CVS, </w:t>
+            </w:r>
+            <w:proofErr w:type="spellStart"/>
+            <w:r>
+              <w:rPr>
+                <w:rFonts w:ascii="Arial" w:eastAsia="Times New Roman" w:hAnsi="Arial" w:cs="Arial"/>
+                <w:sz w:val="20"/>
+                <w:szCs w:val="20"/>
+              </w:rPr>
+              <w:t>Git</w:t>
+            </w:r>
+            <w:proofErr w:type="spellEnd"/>
+            <w:r>
+              <w:rPr>
+                <w:rFonts w:ascii="Arial" w:eastAsia="Times New Roman" w:hAnsi="Arial" w:cs="Arial"/>
+                <w:sz w:val="20"/>
+                <w:szCs w:val="20"/>
+              </w:rPr>
+              <w:t xml:space="preserve">, Jenkins, </w:t>
+            </w:r>
+            <w:proofErr w:type="spellStart"/>
+            <w:r>
+              <w:rPr>
+                <w:rFonts w:ascii="Arial" w:eastAsia="Times New Roman" w:hAnsi="Arial" w:cs="Arial"/>
+                <w:sz w:val="20"/>
+                <w:szCs w:val="20"/>
+              </w:rPr>
+              <w:t>Jira</w:t>
+            </w:r>
+            <w:proofErr w:type="spellEnd"/>
+            <w:r>
+              <w:rPr>
+                <w:rFonts w:ascii="Arial" w:eastAsia="Times New Roman" w:hAnsi="Arial" w:cs="Arial"/>
+                <w:sz w:val="20"/>
+                <w:szCs w:val="20"/>
+              </w:rPr>
+              <w:t xml:space="preserve">, </w:t>
+            </w:r>
+            <w:proofErr w:type="spellStart"/>
+            <w:r>
+              <w:rPr>
+                <w:rFonts w:ascii="Arial" w:eastAsia="Times New Roman" w:hAnsi="Arial" w:cs="Arial"/>
+                <w:sz w:val="20"/>
+                <w:szCs w:val="20"/>
+              </w:rPr>
+              <w:t>DynaTrace</w:t>
+            </w:r>
+            <w:proofErr w:type="spellEnd"/>
           </w:p>
         </w:tc>
       </w:tr>
@@ -1616,7 +2395,27 @@
           <w:sz w:val="20"/>
           <w:szCs w:val="20"/>
         </w:rPr>
-        <w:t>Implemented new public web site for McKesson using Liferay 6.2 EE Portal server enabling content authors to publish changes without application code deployment.</w:t>
+        <w:t xml:space="preserve">Implemented new public web site for McKesson using </w:t>
+      </w:r>
+      <w:proofErr w:type="spellStart"/>
+      <w:r>
+        <w:rPr>
+          <w:rFonts w:ascii="Arial" w:eastAsia="Times New Roman" w:hAnsi="Arial" w:cs="Arial"/>
+          <w:color w:val="000000"/>
+          <w:sz w:val="20"/>
+          <w:szCs w:val="20"/>
+        </w:rPr>
+        <w:t>Liferay</w:t>
+      </w:r>
+      <w:proofErr w:type="spellEnd"/>
+      <w:r>
+        <w:rPr>
+          <w:rFonts w:ascii="Arial" w:eastAsia="Times New Roman" w:hAnsi="Arial" w:cs="Arial"/>
+          <w:color w:val="000000"/>
+          <w:sz w:val="20"/>
+          <w:szCs w:val="20"/>
+        </w:rPr>
+        <w:t xml:space="preserve"> 6.2 EE Portal server enabling content authors to publish changes without application code deployment.</w:t>
       </w:r>
       <w:proofErr w:type="gramEnd"/>
       <w:r>
@@ -1636,7 +2435,47 @@
           <w:sz w:val="20"/>
           <w:szCs w:val="20"/>
         </w:rPr>
-        <w:t>Created several Liferay portal plugins to customize the Liferay implementation for the client.</w:t>
+        <w:t xml:space="preserve">Created several </w:t>
+      </w:r>
+      <w:proofErr w:type="spellStart"/>
+      <w:r>
+        <w:rPr>
+          <w:rFonts w:ascii="Arial" w:eastAsia="Times New Roman" w:hAnsi="Arial" w:cs="Arial"/>
+          <w:color w:val="000000"/>
+          <w:sz w:val="20"/>
+          <w:szCs w:val="20"/>
+        </w:rPr>
+        <w:t>Liferay</w:t>
+      </w:r>
+      <w:proofErr w:type="spellEnd"/>
+      <w:r>
+        <w:rPr>
+          <w:rFonts w:ascii="Arial" w:eastAsia="Times New Roman" w:hAnsi="Arial" w:cs="Arial"/>
+          <w:color w:val="000000"/>
+          <w:sz w:val="20"/>
+          <w:szCs w:val="20"/>
+        </w:rPr>
+        <w:t xml:space="preserve"> portal plugins to customize the </w:t>
+      </w:r>
+      <w:proofErr w:type="spellStart"/>
+      <w:r>
+        <w:rPr>
+          <w:rFonts w:ascii="Arial" w:eastAsia="Times New Roman" w:hAnsi="Arial" w:cs="Arial"/>
+          <w:color w:val="000000"/>
+          <w:sz w:val="20"/>
+          <w:szCs w:val="20"/>
+        </w:rPr>
+        <w:t>Liferay</w:t>
+      </w:r>
+      <w:proofErr w:type="spellEnd"/>
+      <w:r>
+        <w:rPr>
+          <w:rFonts w:ascii="Arial" w:eastAsia="Times New Roman" w:hAnsi="Arial" w:cs="Arial"/>
+          <w:color w:val="000000"/>
+          <w:sz w:val="20"/>
+          <w:szCs w:val="20"/>
+        </w:rPr>
+        <w:t xml:space="preserve"> implementation for the client.</w:t>
       </w:r>
       <w:proofErr w:type="gramEnd"/>
       <w:r>
@@ -1646,7 +2485,67 @@
           <w:sz w:val="20"/>
           <w:szCs w:val="20"/>
         </w:rPr>
-        <w:t xml:space="preserve"> Setup clustered site search using separate Solr server and Liferay Solr plugin. </w:t>
+        <w:t xml:space="preserve"> Setup clustered site search using separate </w:t>
+      </w:r>
+      <w:proofErr w:type="spellStart"/>
+      <w:r>
+        <w:rPr>
+          <w:rFonts w:ascii="Arial" w:eastAsia="Times New Roman" w:hAnsi="Arial" w:cs="Arial"/>
+          <w:color w:val="000000"/>
+          <w:sz w:val="20"/>
+          <w:szCs w:val="20"/>
+        </w:rPr>
+        <w:t>Solr</w:t>
+      </w:r>
+      <w:proofErr w:type="spellEnd"/>
+      <w:r>
+        <w:rPr>
+          <w:rFonts w:ascii="Arial" w:eastAsia="Times New Roman" w:hAnsi="Arial" w:cs="Arial"/>
+          <w:color w:val="000000"/>
+          <w:sz w:val="20"/>
+          <w:szCs w:val="20"/>
+        </w:rPr>
+        <w:t xml:space="preserve"> server and </w:t>
+      </w:r>
+      <w:proofErr w:type="spellStart"/>
+      <w:r>
+        <w:rPr>
+          <w:rFonts w:ascii="Arial" w:eastAsia="Times New Roman" w:hAnsi="Arial" w:cs="Arial"/>
+          <w:color w:val="000000"/>
+          <w:sz w:val="20"/>
+          <w:szCs w:val="20"/>
+        </w:rPr>
+        <w:t>Liferay</w:t>
+      </w:r>
+      <w:proofErr w:type="spellEnd"/>
+      <w:r>
+        <w:rPr>
+          <w:rFonts w:ascii="Arial" w:eastAsia="Times New Roman" w:hAnsi="Arial" w:cs="Arial"/>
+          <w:color w:val="000000"/>
+          <w:sz w:val="20"/>
+          <w:szCs w:val="20"/>
+        </w:rPr>
+        <w:t xml:space="preserve"> </w:t>
+      </w:r>
+      <w:proofErr w:type="spellStart"/>
+      <w:r>
+        <w:rPr>
+          <w:rFonts w:ascii="Arial" w:eastAsia="Times New Roman" w:hAnsi="Arial" w:cs="Arial"/>
+          <w:color w:val="000000"/>
+          <w:sz w:val="20"/>
+          <w:szCs w:val="20"/>
+        </w:rPr>
+        <w:t>Solr</w:t>
+      </w:r>
+      <w:proofErr w:type="spellEnd"/>
+      <w:r>
+        <w:rPr>
+          <w:rFonts w:ascii="Arial" w:eastAsia="Times New Roman" w:hAnsi="Arial" w:cs="Arial"/>
+          <w:color w:val="000000"/>
+          <w:sz w:val="20"/>
+          <w:szCs w:val="20"/>
+        </w:rPr>
+        <w:t xml:space="preserve"> plugin. </w:t>
       </w:r>
       <w:proofErr w:type="gramStart"/>
       <w:r>
@@ -1656,7 +2555,27 @@
           <w:sz w:val="20"/>
           <w:szCs w:val="20"/>
         </w:rPr>
-        <w:t>Used DynaTrace to identify the performance bottlenecks during the load tests.</w:t>
+        <w:t xml:space="preserve">Used </w:t>
+      </w:r>
+      <w:proofErr w:type="spellStart"/>
+      <w:r>
+        <w:rPr>
+          <w:rFonts w:ascii="Arial" w:eastAsia="Times New Roman" w:hAnsi="Arial" w:cs="Arial"/>
+          <w:color w:val="000000"/>
+          <w:sz w:val="20"/>
+          <w:szCs w:val="20"/>
+        </w:rPr>
+        <w:t>DynaTrace</w:t>
+      </w:r>
+      <w:proofErr w:type="spellEnd"/>
+      <w:r>
+        <w:rPr>
+          <w:rFonts w:ascii="Arial" w:eastAsia="Times New Roman" w:hAnsi="Arial" w:cs="Arial"/>
+          <w:color w:val="000000"/>
+          <w:sz w:val="20"/>
+          <w:szCs w:val="20"/>
+        </w:rPr>
+        <w:t xml:space="preserve"> to identify the performance bottlenecks during the load tests.</w:t>
       </w:r>
       <w:proofErr w:type="gramEnd"/>
     </w:p>
@@ -1859,7 +2778,61 @@
                 <w:sz w:val="20"/>
                 <w:szCs w:val="20"/>
               </w:rPr>
-              <w:t>JEE, Tomcat 7.x, MongoDB, MySQL, MS Sql Server, OpenAM, Linux, Windows 7, Amazon EC2</w:t>
+              <w:t xml:space="preserve">JEE, Tomcat 7.x, </w:t>
+            </w:r>
+            <w:proofErr w:type="spellStart"/>
+            <w:r>
+              <w:rPr>
+                <w:rFonts w:ascii="Arial" w:eastAsia="Times New Roman" w:hAnsi="Arial" w:cs="Arial"/>
+                <w:sz w:val="20"/>
+                <w:szCs w:val="20"/>
+              </w:rPr>
+              <w:t>MongoDB</w:t>
+            </w:r>
+            <w:proofErr w:type="spellEnd"/>
+            <w:r>
+              <w:rPr>
+                <w:rFonts w:ascii="Arial" w:eastAsia="Times New Roman" w:hAnsi="Arial" w:cs="Arial"/>
+                <w:sz w:val="20"/>
+                <w:szCs w:val="20"/>
+              </w:rPr>
+              <w:t xml:space="preserve">, MySQL, MS </w:t>
+            </w:r>
+            <w:proofErr w:type="spellStart"/>
+            <w:r>
+              <w:rPr>
+                <w:rFonts w:ascii="Arial" w:eastAsia="Times New Roman" w:hAnsi="Arial" w:cs="Arial"/>
+                <w:sz w:val="20"/>
+                <w:szCs w:val="20"/>
+              </w:rPr>
+              <w:t>Sql</w:t>
+            </w:r>
+            <w:proofErr w:type="spellEnd"/>
+            <w:r>
+              <w:rPr>
+                <w:rFonts w:ascii="Arial" w:eastAsia="Times New Roman" w:hAnsi="Arial" w:cs="Arial"/>
+                <w:sz w:val="20"/>
+                <w:szCs w:val="20"/>
+              </w:rPr>
+              <w:t xml:space="preserve"> Server, </w:t>
+            </w:r>
+            <w:proofErr w:type="spellStart"/>
+            <w:r>
+              <w:rPr>
+                <w:rFonts w:ascii="Arial" w:eastAsia="Times New Roman" w:hAnsi="Arial" w:cs="Arial"/>
+                <w:sz w:val="20"/>
+                <w:szCs w:val="20"/>
+              </w:rPr>
+              <w:t>OpenAM</w:t>
+            </w:r>
+            <w:proofErr w:type="spellEnd"/>
+            <w:r>
+              <w:rPr>
+                <w:rFonts w:ascii="Arial" w:eastAsia="Times New Roman" w:hAnsi="Arial" w:cs="Arial"/>
+                <w:sz w:val="20"/>
+                <w:szCs w:val="20"/>
+              </w:rPr>
+              <w:t>, Linux, Windows 7, Amazon EC2</w:t>
             </w:r>
           </w:p>
         </w:tc>
@@ -1923,8 +2896,144 @@
                 <w:sz w:val="20"/>
                 <w:szCs w:val="20"/>
               </w:rPr>
-              <w:t>JDK 1.7, Spring 3.x, SiteMesh, Groovy, Grails, Node.js, jQuery, Junit, Spock, Eclipse, Emacs, Git, GitHub, Maven, Jenkins, Vagrant, Oracle VirtualBox, Puppet, Jira</w:t>
-            </w:r>
+              <w:t xml:space="preserve">JDK 1.7, Spring 3.x, </w:t>
+            </w:r>
+            <w:proofErr w:type="spellStart"/>
+            <w:r>
+              <w:rPr>
+                <w:rFonts w:ascii="Arial" w:eastAsia="Times New Roman" w:hAnsi="Arial" w:cs="Arial"/>
+                <w:sz w:val="20"/>
+                <w:szCs w:val="20"/>
+              </w:rPr>
+              <w:t>SiteMesh</w:t>
+            </w:r>
+            <w:proofErr w:type="spellEnd"/>
+            <w:r>
+              <w:rPr>
+                <w:rFonts w:ascii="Arial" w:eastAsia="Times New Roman" w:hAnsi="Arial" w:cs="Arial"/>
+                <w:sz w:val="20"/>
+                <w:szCs w:val="20"/>
+              </w:rPr>
+              <w:t xml:space="preserve">, Groovy, Grails, Node.js, </w:t>
+            </w:r>
+            <w:proofErr w:type="spellStart"/>
+            <w:r>
+              <w:rPr>
+                <w:rFonts w:ascii="Arial" w:eastAsia="Times New Roman" w:hAnsi="Arial" w:cs="Arial"/>
+                <w:sz w:val="20"/>
+                <w:szCs w:val="20"/>
+              </w:rPr>
+              <w:t>jQuery</w:t>
+            </w:r>
+            <w:proofErr w:type="spellEnd"/>
+            <w:r>
+              <w:rPr>
+                <w:rFonts w:ascii="Arial" w:eastAsia="Times New Roman" w:hAnsi="Arial" w:cs="Arial"/>
+                <w:sz w:val="20"/>
+                <w:szCs w:val="20"/>
+              </w:rPr>
+              <w:t xml:space="preserve">, </w:t>
+            </w:r>
+            <w:proofErr w:type="spellStart"/>
+            <w:r>
+              <w:rPr>
+                <w:rFonts w:ascii="Arial" w:eastAsia="Times New Roman" w:hAnsi="Arial" w:cs="Arial"/>
+                <w:sz w:val="20"/>
+                <w:szCs w:val="20"/>
+              </w:rPr>
+              <w:t>Junit</w:t>
+            </w:r>
+            <w:proofErr w:type="spellEnd"/>
+            <w:r>
+              <w:rPr>
+                <w:rFonts w:ascii="Arial" w:eastAsia="Times New Roman" w:hAnsi="Arial" w:cs="Arial"/>
+                <w:sz w:val="20"/>
+                <w:szCs w:val="20"/>
+              </w:rPr>
+              <w:t xml:space="preserve">, Spock, Eclipse, </w:t>
+            </w:r>
+            <w:proofErr w:type="spellStart"/>
+            <w:r>
+              <w:rPr>
+                <w:rFonts w:ascii="Arial" w:eastAsia="Times New Roman" w:hAnsi="Arial" w:cs="Arial"/>
+                <w:sz w:val="20"/>
+                <w:szCs w:val="20"/>
+              </w:rPr>
+              <w:t>Emacs</w:t>
+            </w:r>
+            <w:proofErr w:type="spellEnd"/>
+            <w:r>
+              <w:rPr>
+                <w:rFonts w:ascii="Arial" w:eastAsia="Times New Roman" w:hAnsi="Arial" w:cs="Arial"/>
+                <w:sz w:val="20"/>
+                <w:szCs w:val="20"/>
+              </w:rPr>
+              <w:t xml:space="preserve">, </w:t>
+            </w:r>
+            <w:proofErr w:type="spellStart"/>
+            <w:r>
+              <w:rPr>
+                <w:rFonts w:ascii="Arial" w:eastAsia="Times New Roman" w:hAnsi="Arial" w:cs="Arial"/>
+                <w:sz w:val="20"/>
+                <w:szCs w:val="20"/>
+              </w:rPr>
+              <w:t>Git</w:t>
+            </w:r>
+            <w:proofErr w:type="spellEnd"/>
+            <w:r>
+              <w:rPr>
+                <w:rFonts w:ascii="Arial" w:eastAsia="Times New Roman" w:hAnsi="Arial" w:cs="Arial"/>
+                <w:sz w:val="20"/>
+                <w:szCs w:val="20"/>
+              </w:rPr>
+              <w:t xml:space="preserve">, </w:t>
+            </w:r>
+            <w:proofErr w:type="spellStart"/>
+            <w:r>
+              <w:rPr>
+                <w:rFonts w:ascii="Arial" w:eastAsia="Times New Roman" w:hAnsi="Arial" w:cs="Arial"/>
+                <w:sz w:val="20"/>
+                <w:szCs w:val="20"/>
+              </w:rPr>
+              <w:t>GitHub</w:t>
+            </w:r>
+            <w:proofErr w:type="spellEnd"/>
+            <w:r>
+              <w:rPr>
+                <w:rFonts w:ascii="Arial" w:eastAsia="Times New Roman" w:hAnsi="Arial" w:cs="Arial"/>
+                <w:sz w:val="20"/>
+                <w:szCs w:val="20"/>
+              </w:rPr>
+              <w:t xml:space="preserve">, Maven, Jenkins, Vagrant, Oracle </w:t>
+            </w:r>
+            <w:proofErr w:type="spellStart"/>
+            <w:r>
+              <w:rPr>
+                <w:rFonts w:ascii="Arial" w:eastAsia="Times New Roman" w:hAnsi="Arial" w:cs="Arial"/>
+                <w:sz w:val="20"/>
+                <w:szCs w:val="20"/>
+              </w:rPr>
+              <w:t>VirtualBox</w:t>
+            </w:r>
+            <w:proofErr w:type="spellEnd"/>
+            <w:r>
+              <w:rPr>
+                <w:rFonts w:ascii="Arial" w:eastAsia="Times New Roman" w:hAnsi="Arial" w:cs="Arial"/>
+                <w:sz w:val="20"/>
+                <w:szCs w:val="20"/>
+              </w:rPr>
+              <w:t xml:space="preserve">, Puppet, </w:t>
+            </w:r>
+            <w:proofErr w:type="spellStart"/>
+            <w:r>
+              <w:rPr>
+                <w:rFonts w:ascii="Arial" w:eastAsia="Times New Roman" w:hAnsi="Arial" w:cs="Arial"/>
+                <w:sz w:val="20"/>
+                <w:szCs w:val="20"/>
+              </w:rPr>
+              <w:t>Jira</w:t>
+            </w:r>
+            <w:proofErr w:type="spellEnd"/>
           </w:p>
         </w:tc>
       </w:tr>
@@ -2175,7 +3284,25 @@
                 <w:sz w:val="20"/>
                 <w:szCs w:val="20"/>
               </w:rPr>
-              <w:t>JEE, Tomcat 7.x (tcServer), MySQL, Windows 7, Linux</w:t>
+              <w:t>JEE, Tomcat 7.x (</w:t>
+            </w:r>
+            <w:proofErr w:type="spellStart"/>
+            <w:r>
+              <w:rPr>
+                <w:rFonts w:ascii="Arial" w:eastAsia="Times New Roman" w:hAnsi="Arial" w:cs="Arial"/>
+                <w:sz w:val="20"/>
+                <w:szCs w:val="20"/>
+              </w:rPr>
+              <w:t>tcServer</w:t>
+            </w:r>
+            <w:proofErr w:type="spellEnd"/>
+            <w:r>
+              <w:rPr>
+                <w:rFonts w:ascii="Arial" w:eastAsia="Times New Roman" w:hAnsi="Arial" w:cs="Arial"/>
+                <w:sz w:val="20"/>
+                <w:szCs w:val="20"/>
+              </w:rPr>
+              <w:t>), MySQL, Windows 7, Linux</w:t>
             </w:r>
           </w:p>
         </w:tc>
@@ -2239,8 +3366,108 @@
                 <w:sz w:val="20"/>
                 <w:szCs w:val="20"/>
               </w:rPr>
-              <w:t>JDK 1.6, Spring 3.1, JDBC, JSP, Velocity, jQuery, Maven, Log4j, JUnit, Mockito 1.9, Hibernate 3.6, Eclipse (Indigo), Emacs, SVN, Jenkins, Redmine, CodeCollaborator</w:t>
-            </w:r>
+              <w:t xml:space="preserve">JDK 1.6, Spring 3.1, JDBC, JSP, Velocity, </w:t>
+            </w:r>
+            <w:proofErr w:type="spellStart"/>
+            <w:r>
+              <w:rPr>
+                <w:rFonts w:ascii="Arial" w:eastAsia="Times New Roman" w:hAnsi="Arial" w:cs="Arial"/>
+                <w:sz w:val="20"/>
+                <w:szCs w:val="20"/>
+              </w:rPr>
+              <w:t>jQuery</w:t>
+            </w:r>
+            <w:proofErr w:type="spellEnd"/>
+            <w:r>
+              <w:rPr>
+                <w:rFonts w:ascii="Arial" w:eastAsia="Times New Roman" w:hAnsi="Arial" w:cs="Arial"/>
+                <w:sz w:val="20"/>
+                <w:szCs w:val="20"/>
+              </w:rPr>
+              <w:t xml:space="preserve">, Maven, Log4j, </w:t>
+            </w:r>
+            <w:proofErr w:type="spellStart"/>
+            <w:r>
+              <w:rPr>
+                <w:rFonts w:ascii="Arial" w:eastAsia="Times New Roman" w:hAnsi="Arial" w:cs="Arial"/>
+                <w:sz w:val="20"/>
+                <w:szCs w:val="20"/>
+              </w:rPr>
+              <w:t>JUnit</w:t>
+            </w:r>
+            <w:proofErr w:type="spellEnd"/>
+            <w:r>
+              <w:rPr>
+                <w:rFonts w:ascii="Arial" w:eastAsia="Times New Roman" w:hAnsi="Arial" w:cs="Arial"/>
+                <w:sz w:val="20"/>
+                <w:szCs w:val="20"/>
+              </w:rPr>
+              <w:t xml:space="preserve">, </w:t>
+            </w:r>
+            <w:proofErr w:type="spellStart"/>
+            <w:r>
+              <w:rPr>
+                <w:rFonts w:ascii="Arial" w:eastAsia="Times New Roman" w:hAnsi="Arial" w:cs="Arial"/>
+                <w:sz w:val="20"/>
+                <w:szCs w:val="20"/>
+              </w:rPr>
+              <w:t>Mockito</w:t>
+            </w:r>
+            <w:proofErr w:type="spellEnd"/>
+            <w:r>
+              <w:rPr>
+                <w:rFonts w:ascii="Arial" w:eastAsia="Times New Roman" w:hAnsi="Arial" w:cs="Arial"/>
+                <w:sz w:val="20"/>
+                <w:szCs w:val="20"/>
+              </w:rPr>
+              <w:t xml:space="preserve"> 1.9, Hibernate 3.6, Eclipse (Indigo), </w:t>
+            </w:r>
+            <w:proofErr w:type="spellStart"/>
+            <w:r>
+              <w:rPr>
+                <w:rFonts w:ascii="Arial" w:eastAsia="Times New Roman" w:hAnsi="Arial" w:cs="Arial"/>
+                <w:sz w:val="20"/>
+                <w:szCs w:val="20"/>
+              </w:rPr>
+              <w:t>Emacs</w:t>
+            </w:r>
+            <w:proofErr w:type="spellEnd"/>
+            <w:r>
+              <w:rPr>
+                <w:rFonts w:ascii="Arial" w:eastAsia="Times New Roman" w:hAnsi="Arial" w:cs="Arial"/>
+                <w:sz w:val="20"/>
+                <w:szCs w:val="20"/>
+              </w:rPr>
+              <w:t xml:space="preserve">, SVN, Jenkins, </w:t>
+            </w:r>
+            <w:proofErr w:type="spellStart"/>
+            <w:r>
+              <w:rPr>
+                <w:rFonts w:ascii="Arial" w:eastAsia="Times New Roman" w:hAnsi="Arial" w:cs="Arial"/>
+                <w:sz w:val="20"/>
+                <w:szCs w:val="20"/>
+              </w:rPr>
+              <w:t>Redmine</w:t>
+            </w:r>
+            <w:proofErr w:type="spellEnd"/>
+            <w:r>
+              <w:rPr>
+                <w:rFonts w:ascii="Arial" w:eastAsia="Times New Roman" w:hAnsi="Arial" w:cs="Arial"/>
+                <w:sz w:val="20"/>
+                <w:szCs w:val="20"/>
+              </w:rPr>
+              <w:t xml:space="preserve">, </w:t>
+            </w:r>
+            <w:proofErr w:type="spellStart"/>
+            <w:r>
+              <w:rPr>
+                <w:rFonts w:ascii="Arial" w:eastAsia="Times New Roman" w:hAnsi="Arial" w:cs="Arial"/>
+                <w:sz w:val="20"/>
+                <w:szCs w:val="20"/>
+              </w:rPr>
+              <w:t>CodeCollaborator</w:t>
+            </w:r>
+            <w:proofErr w:type="spellEnd"/>
           </w:p>
         </w:tc>
       </w:tr>
@@ -2278,6 +3505,7 @@
         </w:rPr>
       </w:pPr>
       <w:hyperlink r:id="rId16" w:history="1">
+        <w:proofErr w:type="spellStart"/>
         <w:r>
           <w:rPr>
             <w:rFonts w:ascii="Arial" w:eastAsia="Times New Roman" w:hAnsi="Arial" w:cs="Arial"/>
@@ -2286,6 +3514,7 @@
           </w:rPr>
           <w:t>PeopleNet</w:t>
         </w:r>
+        <w:proofErr w:type="spellEnd"/>
       </w:hyperlink>
       <w:r>
         <w:rPr>
@@ -2368,7 +3597,25 @@
                 <w:sz w:val="20"/>
                 <w:szCs w:val="20"/>
               </w:rPr>
-              <w:t>JEE, Tomcat 7.x, MySQL, MS Sql Server, Linux, Windows 7, Amazon EC2</w:t>
+              <w:t xml:space="preserve">JEE, Tomcat 7.x, MySQL, MS </w:t>
+            </w:r>
+            <w:proofErr w:type="spellStart"/>
+            <w:r>
+              <w:rPr>
+                <w:rFonts w:ascii="Arial" w:eastAsia="Times New Roman" w:hAnsi="Arial" w:cs="Arial"/>
+                <w:sz w:val="20"/>
+                <w:szCs w:val="20"/>
+              </w:rPr>
+              <w:t>Sql</w:t>
+            </w:r>
+            <w:proofErr w:type="spellEnd"/>
+            <w:r>
+              <w:rPr>
+                <w:rFonts w:ascii="Arial" w:eastAsia="Times New Roman" w:hAnsi="Arial" w:cs="Arial"/>
+                <w:sz w:val="20"/>
+                <w:szCs w:val="20"/>
+              </w:rPr>
+              <w:t xml:space="preserve"> Server, Linux, Windows 7, Amazon EC2</w:t>
             </w:r>
           </w:p>
         </w:tc>
@@ -2432,7 +3679,79 @@
                 <w:sz w:val="20"/>
                 <w:szCs w:val="20"/>
               </w:rPr>
-              <w:t>JDK 1.6, Spring 3.1, Log4j, JUnit, Mockito 1.9, RabbitMQ, 2lemetry, Eclipse (Indigo), Emacs, SVN, Maven, Jenkins, Version One</w:t>
+              <w:t xml:space="preserve">JDK 1.6, Spring 3.1, Log4j, </w:t>
+            </w:r>
+            <w:proofErr w:type="spellStart"/>
+            <w:r>
+              <w:rPr>
+                <w:rFonts w:ascii="Arial" w:eastAsia="Times New Roman" w:hAnsi="Arial" w:cs="Arial"/>
+                <w:sz w:val="20"/>
+                <w:szCs w:val="20"/>
+              </w:rPr>
+              <w:t>JUnit</w:t>
+            </w:r>
+            <w:proofErr w:type="spellEnd"/>
+            <w:r>
+              <w:rPr>
+                <w:rFonts w:ascii="Arial" w:eastAsia="Times New Roman" w:hAnsi="Arial" w:cs="Arial"/>
+                <w:sz w:val="20"/>
+                <w:szCs w:val="20"/>
+              </w:rPr>
+              <w:t xml:space="preserve">, </w:t>
+            </w:r>
+            <w:proofErr w:type="spellStart"/>
+            <w:r>
+              <w:rPr>
+                <w:rFonts w:ascii="Arial" w:eastAsia="Times New Roman" w:hAnsi="Arial" w:cs="Arial"/>
+                <w:sz w:val="20"/>
+                <w:szCs w:val="20"/>
+              </w:rPr>
+              <w:t>Mockito</w:t>
+            </w:r>
+            <w:proofErr w:type="spellEnd"/>
+            <w:r>
+              <w:rPr>
+                <w:rFonts w:ascii="Arial" w:eastAsia="Times New Roman" w:hAnsi="Arial" w:cs="Arial"/>
+                <w:sz w:val="20"/>
+                <w:szCs w:val="20"/>
+              </w:rPr>
+              <w:t xml:space="preserve"> 1.9, </w:t>
+            </w:r>
+            <w:proofErr w:type="spellStart"/>
+            <w:r>
+              <w:rPr>
+                <w:rFonts w:ascii="Arial" w:eastAsia="Times New Roman" w:hAnsi="Arial" w:cs="Arial"/>
+                <w:sz w:val="20"/>
+                <w:szCs w:val="20"/>
+              </w:rPr>
+              <w:t>RabbitMQ</w:t>
+            </w:r>
+            <w:proofErr w:type="spellEnd"/>
+            <w:r>
+              <w:rPr>
+                <w:rFonts w:ascii="Arial" w:eastAsia="Times New Roman" w:hAnsi="Arial" w:cs="Arial"/>
+                <w:sz w:val="20"/>
+                <w:szCs w:val="20"/>
+              </w:rPr>
+              <w:t xml:space="preserve">, 2lemetry, Eclipse (Indigo), </w:t>
+            </w:r>
+            <w:proofErr w:type="spellStart"/>
+            <w:r>
+              <w:rPr>
+                <w:rFonts w:ascii="Arial" w:eastAsia="Times New Roman" w:hAnsi="Arial" w:cs="Arial"/>
+                <w:sz w:val="20"/>
+                <w:szCs w:val="20"/>
+              </w:rPr>
+              <w:t>Emacs</w:t>
+            </w:r>
+            <w:proofErr w:type="spellEnd"/>
+            <w:r>
+              <w:rPr>
+                <w:rFonts w:ascii="Arial" w:eastAsia="Times New Roman" w:hAnsi="Arial" w:cs="Arial"/>
+                <w:sz w:val="20"/>
+                <w:szCs w:val="20"/>
+              </w:rPr>
+              <w:t>, SVN, Maven, Jenkins, Version One</w:t>
             </w:r>
           </w:p>
         </w:tc>
@@ -2466,8 +3785,29 @@
           <w:sz w:val="20"/>
           <w:szCs w:val="20"/>
         </w:rPr>
-        <w:t xml:space="preserve"> Created RabbitMQ AMQP based guaranteed message delivery queuing Proof-of-Concept solution, deployed to local data center and </w:t>
-      </w:r>
+        <w:t xml:space="preserve"> Created </w:t>
+      </w:r>
+      <w:proofErr w:type="spellStart"/>
+      <w:r>
+        <w:rPr>
+          <w:rFonts w:ascii="Arial" w:eastAsia="Times New Roman" w:hAnsi="Arial" w:cs="Arial"/>
+          <w:color w:val="000000"/>
+          <w:sz w:val="20"/>
+          <w:szCs w:val="20"/>
+        </w:rPr>
+        <w:t>RabbitMQ</w:t>
+      </w:r>
+      <w:proofErr w:type="spellEnd"/>
+      <w:r>
+        <w:rPr>
+          <w:rFonts w:ascii="Arial" w:eastAsia="Times New Roman" w:hAnsi="Arial" w:cs="Arial"/>
+          <w:color w:val="000000"/>
+          <w:sz w:val="20"/>
+          <w:szCs w:val="20"/>
+        </w:rPr>
+        <w:t xml:space="preserve"> AMQP based guaranteed message delivery queuing Proof-of-Concept solution, deployed to local data center and to Amazon EC2 environment. Created facade for 2lemetry m2m rest </w:t>
+      </w:r>
+      <w:proofErr w:type="spellStart"/>
       <w:proofErr w:type="gramStart"/>
       <w:r>
         <w:rPr>
@@ -2476,28 +3816,9 @@
           <w:sz w:val="20"/>
           <w:szCs w:val="20"/>
         </w:rPr>
-        <w:t>to</w:t>
-      </w:r>
-      <w:proofErr w:type="gramEnd"/>
-      <w:r>
-        <w:rPr>
-          <w:rFonts w:ascii="Arial" w:eastAsia="Times New Roman" w:hAnsi="Arial" w:cs="Arial"/>
-          <w:color w:val="000000"/>
-          <w:sz w:val="20"/>
-          <w:szCs w:val="20"/>
-        </w:rPr>
-        <w:t xml:space="preserve"> Amazon EC2 environment. Created facade for 2lemetry m2m rest </w:t>
-      </w:r>
-      <w:proofErr w:type="gramStart"/>
-      <w:r>
-        <w:rPr>
-          <w:rFonts w:ascii="Arial" w:eastAsia="Times New Roman" w:hAnsi="Arial" w:cs="Arial"/>
-          <w:color w:val="000000"/>
-          <w:sz w:val="20"/>
-          <w:szCs w:val="20"/>
-        </w:rPr>
         <w:t>api</w:t>
       </w:r>
+      <w:proofErr w:type="spellEnd"/>
       <w:proofErr w:type="gramEnd"/>
       <w:r>
         <w:rPr>
@@ -2685,8 +4006,180 @@
                 <w:sz w:val="20"/>
                 <w:szCs w:val="20"/>
               </w:rPr>
-              <w:t>JDK 1.6, Spring 3.1, JDBC, JSP, SiteMesh, Freemarker 2.3, jQuery, Memcache, Ivy, Log4j, JUnit, Mockito 1.9, DbUnit 2.4, Groovy, OpenORM, Eclipse (Indigo), Emacs, SVN, Bamboo, Crucible, Jira</w:t>
-            </w:r>
+              <w:t xml:space="preserve">JDK 1.6, Spring 3.1, JDBC, JSP, </w:t>
+            </w:r>
+            <w:proofErr w:type="spellStart"/>
+            <w:r>
+              <w:rPr>
+                <w:rFonts w:ascii="Arial" w:eastAsia="Times New Roman" w:hAnsi="Arial" w:cs="Arial"/>
+                <w:sz w:val="20"/>
+                <w:szCs w:val="20"/>
+              </w:rPr>
+              <w:t>SiteMesh</w:t>
+            </w:r>
+            <w:proofErr w:type="spellEnd"/>
+            <w:r>
+              <w:rPr>
+                <w:rFonts w:ascii="Arial" w:eastAsia="Times New Roman" w:hAnsi="Arial" w:cs="Arial"/>
+                <w:sz w:val="20"/>
+                <w:szCs w:val="20"/>
+              </w:rPr>
+              <w:t xml:space="preserve">, </w:t>
+            </w:r>
+            <w:proofErr w:type="spellStart"/>
+            <w:r>
+              <w:rPr>
+                <w:rFonts w:ascii="Arial" w:eastAsia="Times New Roman" w:hAnsi="Arial" w:cs="Arial"/>
+                <w:sz w:val="20"/>
+                <w:szCs w:val="20"/>
+              </w:rPr>
+              <w:t>Freemarker</w:t>
+            </w:r>
+            <w:proofErr w:type="spellEnd"/>
+            <w:r>
+              <w:rPr>
+                <w:rFonts w:ascii="Arial" w:eastAsia="Times New Roman" w:hAnsi="Arial" w:cs="Arial"/>
+                <w:sz w:val="20"/>
+                <w:szCs w:val="20"/>
+              </w:rPr>
+              <w:t xml:space="preserve"> 2.3, </w:t>
+            </w:r>
+            <w:proofErr w:type="spellStart"/>
+            <w:r>
+              <w:rPr>
+                <w:rFonts w:ascii="Arial" w:eastAsia="Times New Roman" w:hAnsi="Arial" w:cs="Arial"/>
+                <w:sz w:val="20"/>
+                <w:szCs w:val="20"/>
+              </w:rPr>
+              <w:t>jQuery</w:t>
+            </w:r>
+            <w:proofErr w:type="spellEnd"/>
+            <w:r>
+              <w:rPr>
+                <w:rFonts w:ascii="Arial" w:eastAsia="Times New Roman" w:hAnsi="Arial" w:cs="Arial"/>
+                <w:sz w:val="20"/>
+                <w:szCs w:val="20"/>
+              </w:rPr>
+              <w:t xml:space="preserve">, </w:t>
+            </w:r>
+            <w:proofErr w:type="spellStart"/>
+            <w:r>
+              <w:rPr>
+                <w:rFonts w:ascii="Arial" w:eastAsia="Times New Roman" w:hAnsi="Arial" w:cs="Arial"/>
+                <w:sz w:val="20"/>
+                <w:szCs w:val="20"/>
+              </w:rPr>
+              <w:t>Memcache</w:t>
+            </w:r>
+            <w:proofErr w:type="spellEnd"/>
+            <w:r>
+              <w:rPr>
+                <w:rFonts w:ascii="Arial" w:eastAsia="Times New Roman" w:hAnsi="Arial" w:cs="Arial"/>
+                <w:sz w:val="20"/>
+                <w:szCs w:val="20"/>
+              </w:rPr>
+              <w:t xml:space="preserve">, Ivy, Log4j, </w:t>
+            </w:r>
+            <w:proofErr w:type="spellStart"/>
+            <w:r>
+              <w:rPr>
+                <w:rFonts w:ascii="Arial" w:eastAsia="Times New Roman" w:hAnsi="Arial" w:cs="Arial"/>
+                <w:sz w:val="20"/>
+                <w:szCs w:val="20"/>
+              </w:rPr>
+              <w:t>JUnit</w:t>
+            </w:r>
+            <w:proofErr w:type="spellEnd"/>
+            <w:r>
+              <w:rPr>
+                <w:rFonts w:ascii="Arial" w:eastAsia="Times New Roman" w:hAnsi="Arial" w:cs="Arial"/>
+                <w:sz w:val="20"/>
+                <w:szCs w:val="20"/>
+              </w:rPr>
+              <w:t xml:space="preserve">, </w:t>
+            </w:r>
+            <w:proofErr w:type="spellStart"/>
+            <w:r>
+              <w:rPr>
+                <w:rFonts w:ascii="Arial" w:eastAsia="Times New Roman" w:hAnsi="Arial" w:cs="Arial"/>
+                <w:sz w:val="20"/>
+                <w:szCs w:val="20"/>
+              </w:rPr>
+              <w:t>Mockito</w:t>
+            </w:r>
+            <w:proofErr w:type="spellEnd"/>
+            <w:r>
+              <w:rPr>
+                <w:rFonts w:ascii="Arial" w:eastAsia="Times New Roman" w:hAnsi="Arial" w:cs="Arial"/>
+                <w:sz w:val="20"/>
+                <w:szCs w:val="20"/>
+              </w:rPr>
+              <w:t xml:space="preserve"> 1.9, </w:t>
+            </w:r>
+            <w:proofErr w:type="spellStart"/>
+            <w:r>
+              <w:rPr>
+                <w:rFonts w:ascii="Arial" w:eastAsia="Times New Roman" w:hAnsi="Arial" w:cs="Arial"/>
+                <w:sz w:val="20"/>
+                <w:szCs w:val="20"/>
+              </w:rPr>
+              <w:t>DbUnit</w:t>
+            </w:r>
+            <w:proofErr w:type="spellEnd"/>
+            <w:r>
+              <w:rPr>
+                <w:rFonts w:ascii="Arial" w:eastAsia="Times New Roman" w:hAnsi="Arial" w:cs="Arial"/>
+                <w:sz w:val="20"/>
+                <w:szCs w:val="20"/>
+              </w:rPr>
+              <w:t xml:space="preserve"> 2.4, Groovy, </w:t>
+            </w:r>
+            <w:proofErr w:type="spellStart"/>
+            <w:r>
+              <w:rPr>
+                <w:rFonts w:ascii="Arial" w:eastAsia="Times New Roman" w:hAnsi="Arial" w:cs="Arial"/>
+                <w:sz w:val="20"/>
+                <w:szCs w:val="20"/>
+              </w:rPr>
+              <w:t>OpenORM</w:t>
+            </w:r>
+            <w:proofErr w:type="spellEnd"/>
+            <w:r>
+              <w:rPr>
+                <w:rFonts w:ascii="Arial" w:eastAsia="Times New Roman" w:hAnsi="Arial" w:cs="Arial"/>
+                <w:sz w:val="20"/>
+                <w:szCs w:val="20"/>
+              </w:rPr>
+              <w:t xml:space="preserve">, Eclipse (Indigo), </w:t>
+            </w:r>
+            <w:proofErr w:type="spellStart"/>
+            <w:r>
+              <w:rPr>
+                <w:rFonts w:ascii="Arial" w:eastAsia="Times New Roman" w:hAnsi="Arial" w:cs="Arial"/>
+                <w:sz w:val="20"/>
+                <w:szCs w:val="20"/>
+              </w:rPr>
+              <w:t>Emacs</w:t>
+            </w:r>
+            <w:proofErr w:type="spellEnd"/>
+            <w:r>
+              <w:rPr>
+                <w:rFonts w:ascii="Arial" w:eastAsia="Times New Roman" w:hAnsi="Arial" w:cs="Arial"/>
+                <w:sz w:val="20"/>
+                <w:szCs w:val="20"/>
+              </w:rPr>
+              <w:t xml:space="preserve">, SVN, Bamboo, Crucible, </w:t>
+            </w:r>
+            <w:proofErr w:type="spellStart"/>
+            <w:r>
+              <w:rPr>
+                <w:rFonts w:ascii="Arial" w:eastAsia="Times New Roman" w:hAnsi="Arial" w:cs="Arial"/>
+                <w:sz w:val="20"/>
+                <w:szCs w:val="20"/>
+              </w:rPr>
+              <w:t>Jira</w:t>
+            </w:r>
+            <w:proofErr w:type="spellEnd"/>
           </w:p>
         </w:tc>
       </w:tr>
@@ -2749,7 +4242,47 @@
           <w:sz w:val="20"/>
           <w:szCs w:val="20"/>
         </w:rPr>
-        <w:t>Created new and enhanced existing components of the UI layer using HTML, JSP, Freemarker, JavaScript and jQuery.</w:t>
+        <w:t xml:space="preserve">Created new and enhanced existing components of the UI layer using HTML, JSP, </w:t>
+      </w:r>
+      <w:proofErr w:type="spellStart"/>
+      <w:r>
+        <w:rPr>
+          <w:rFonts w:ascii="Arial" w:eastAsia="Times New Roman" w:hAnsi="Arial" w:cs="Arial"/>
+          <w:color w:val="000000"/>
+          <w:sz w:val="20"/>
+          <w:szCs w:val="20"/>
+        </w:rPr>
+        <w:t>Freemarker</w:t>
+      </w:r>
+      <w:proofErr w:type="spellEnd"/>
+      <w:r>
+        <w:rPr>
+          <w:rFonts w:ascii="Arial" w:eastAsia="Times New Roman" w:hAnsi="Arial" w:cs="Arial"/>
+          <w:color w:val="000000"/>
+          <w:sz w:val="20"/>
+          <w:szCs w:val="20"/>
+        </w:rPr>
+        <w:t xml:space="preserve">, JavaScript and </w:t>
+      </w:r>
+      <w:proofErr w:type="spellStart"/>
+      <w:r>
+        <w:rPr>
+          <w:rFonts w:ascii="Arial" w:eastAsia="Times New Roman" w:hAnsi="Arial" w:cs="Arial"/>
+          <w:color w:val="000000"/>
+          <w:sz w:val="20"/>
+          <w:szCs w:val="20"/>
+        </w:rPr>
+        <w:t>jQuery</w:t>
+      </w:r>
+      <w:proofErr w:type="spellEnd"/>
+      <w:r>
+        <w:rPr>
+          <w:rFonts w:ascii="Arial" w:eastAsia="Times New Roman" w:hAnsi="Arial" w:cs="Arial"/>
+          <w:color w:val="000000"/>
+          <w:sz w:val="20"/>
+          <w:szCs w:val="20"/>
+        </w:rPr>
+        <w:t>.</w:t>
       </w:r>
       <w:proofErr w:type="gramEnd"/>
     </w:p>
@@ -2952,7 +4485,43 @@
                 <w:sz w:val="20"/>
                 <w:szCs w:val="20"/>
               </w:rPr>
-              <w:t>JEE, Websphere Application Server 7.x/6.x/5.x, Tomcat 4.x/6.x, Websphere Portal 6.1, Oracle, IBM MQ, Windows XP, Linux</w:t>
+              <w:t xml:space="preserve">JEE, </w:t>
+            </w:r>
+            <w:proofErr w:type="spellStart"/>
+            <w:r>
+              <w:rPr>
+                <w:rFonts w:ascii="Arial" w:eastAsia="Times New Roman" w:hAnsi="Arial" w:cs="Arial"/>
+                <w:sz w:val="20"/>
+                <w:szCs w:val="20"/>
+              </w:rPr>
+              <w:t>Websphere</w:t>
+            </w:r>
+            <w:proofErr w:type="spellEnd"/>
+            <w:r>
+              <w:rPr>
+                <w:rFonts w:ascii="Arial" w:eastAsia="Times New Roman" w:hAnsi="Arial" w:cs="Arial"/>
+                <w:sz w:val="20"/>
+                <w:szCs w:val="20"/>
+              </w:rPr>
+              <w:t xml:space="preserve"> Application Server 7.x/6.x/5.x, Tomcat 4.x/6.x, </w:t>
+            </w:r>
+            <w:proofErr w:type="spellStart"/>
+            <w:r>
+              <w:rPr>
+                <w:rFonts w:ascii="Arial" w:eastAsia="Times New Roman" w:hAnsi="Arial" w:cs="Arial"/>
+                <w:sz w:val="20"/>
+                <w:szCs w:val="20"/>
+              </w:rPr>
+              <w:t>Websphere</w:t>
+            </w:r>
+            <w:proofErr w:type="spellEnd"/>
+            <w:r>
+              <w:rPr>
+                <w:rFonts w:ascii="Arial" w:eastAsia="Times New Roman" w:hAnsi="Arial" w:cs="Arial"/>
+                <w:sz w:val="20"/>
+                <w:szCs w:val="20"/>
+              </w:rPr>
+              <w:t xml:space="preserve"> Portal 6.1, Oracle, IBM MQ, Windows XP, Linux</w:t>
             </w:r>
           </w:p>
         </w:tc>
@@ -3016,8 +4585,162 @@
                 <w:sz w:val="20"/>
                 <w:szCs w:val="20"/>
               </w:rPr>
-              <w:t>JDK 1.4/1.5/1.6, Spring (MVC), JSP, JSF, Portlet, Servlet, Ajax, jQuery, Wicket 1.2, Struts, JAX-WS, Axis 1.4, Ehcache 2, JDBC, XML, Ant, Log4j, JUnit, WSS4J, Castor 0.9/1.2, SoapUI, Eclipse, RAD 6/7/8, Emacs, CVS, Git, UML, Hudson, DokuWiki, Rally, XPlanner</w:t>
-            </w:r>
+              <w:t xml:space="preserve">JDK 1.4/1.5/1.6, Spring (MVC), JSP, JSF, </w:t>
+            </w:r>
+            <w:proofErr w:type="spellStart"/>
+            <w:r>
+              <w:rPr>
+                <w:rFonts w:ascii="Arial" w:eastAsia="Times New Roman" w:hAnsi="Arial" w:cs="Arial"/>
+                <w:sz w:val="20"/>
+                <w:szCs w:val="20"/>
+              </w:rPr>
+              <w:t>Portlet</w:t>
+            </w:r>
+            <w:proofErr w:type="spellEnd"/>
+            <w:r>
+              <w:rPr>
+                <w:rFonts w:ascii="Arial" w:eastAsia="Times New Roman" w:hAnsi="Arial" w:cs="Arial"/>
+                <w:sz w:val="20"/>
+                <w:szCs w:val="20"/>
+              </w:rPr>
+              <w:t xml:space="preserve">, Servlet, Ajax, </w:t>
+            </w:r>
+            <w:proofErr w:type="spellStart"/>
+            <w:r>
+              <w:rPr>
+                <w:rFonts w:ascii="Arial" w:eastAsia="Times New Roman" w:hAnsi="Arial" w:cs="Arial"/>
+                <w:sz w:val="20"/>
+                <w:szCs w:val="20"/>
+              </w:rPr>
+              <w:t>jQuery</w:t>
+            </w:r>
+            <w:proofErr w:type="spellEnd"/>
+            <w:r>
+              <w:rPr>
+                <w:rFonts w:ascii="Arial" w:eastAsia="Times New Roman" w:hAnsi="Arial" w:cs="Arial"/>
+                <w:sz w:val="20"/>
+                <w:szCs w:val="20"/>
+              </w:rPr>
+              <w:t xml:space="preserve">, Wicket 1.2, Struts, JAX-WS, Axis 1.4, </w:t>
+            </w:r>
+            <w:proofErr w:type="spellStart"/>
+            <w:r>
+              <w:rPr>
+                <w:rFonts w:ascii="Arial" w:eastAsia="Times New Roman" w:hAnsi="Arial" w:cs="Arial"/>
+                <w:sz w:val="20"/>
+                <w:szCs w:val="20"/>
+              </w:rPr>
+              <w:t>Ehcache</w:t>
+            </w:r>
+            <w:proofErr w:type="spellEnd"/>
+            <w:r>
+              <w:rPr>
+                <w:rFonts w:ascii="Arial" w:eastAsia="Times New Roman" w:hAnsi="Arial" w:cs="Arial"/>
+                <w:sz w:val="20"/>
+                <w:szCs w:val="20"/>
+              </w:rPr>
+              <w:t xml:space="preserve"> 2, JDBC, XML, Ant, Log4j, </w:t>
+            </w:r>
+            <w:proofErr w:type="spellStart"/>
+            <w:r>
+              <w:rPr>
+                <w:rFonts w:ascii="Arial" w:eastAsia="Times New Roman" w:hAnsi="Arial" w:cs="Arial"/>
+                <w:sz w:val="20"/>
+                <w:szCs w:val="20"/>
+              </w:rPr>
+              <w:t>JUnit</w:t>
+            </w:r>
+            <w:proofErr w:type="spellEnd"/>
+            <w:r>
+              <w:rPr>
+                <w:rFonts w:ascii="Arial" w:eastAsia="Times New Roman" w:hAnsi="Arial" w:cs="Arial"/>
+                <w:sz w:val="20"/>
+                <w:szCs w:val="20"/>
+              </w:rPr>
+              <w:t xml:space="preserve">, WSS4J, Castor 0.9/1.2, </w:t>
+            </w:r>
+            <w:proofErr w:type="spellStart"/>
+            <w:r>
+              <w:rPr>
+                <w:rFonts w:ascii="Arial" w:eastAsia="Times New Roman" w:hAnsi="Arial" w:cs="Arial"/>
+                <w:sz w:val="20"/>
+                <w:szCs w:val="20"/>
+              </w:rPr>
+              <w:t>SoapUI</w:t>
+            </w:r>
+            <w:proofErr w:type="spellEnd"/>
+            <w:r>
+              <w:rPr>
+                <w:rFonts w:ascii="Arial" w:eastAsia="Times New Roman" w:hAnsi="Arial" w:cs="Arial"/>
+                <w:sz w:val="20"/>
+                <w:szCs w:val="20"/>
+              </w:rPr>
+              <w:t xml:space="preserve">, Eclipse, RAD 6/7/8, </w:t>
+            </w:r>
+            <w:proofErr w:type="spellStart"/>
+            <w:r>
+              <w:rPr>
+                <w:rFonts w:ascii="Arial" w:eastAsia="Times New Roman" w:hAnsi="Arial" w:cs="Arial"/>
+                <w:sz w:val="20"/>
+                <w:szCs w:val="20"/>
+              </w:rPr>
+              <w:t>Emacs</w:t>
+            </w:r>
+            <w:proofErr w:type="spellEnd"/>
+            <w:r>
+              <w:rPr>
+                <w:rFonts w:ascii="Arial" w:eastAsia="Times New Roman" w:hAnsi="Arial" w:cs="Arial"/>
+                <w:sz w:val="20"/>
+                <w:szCs w:val="20"/>
+              </w:rPr>
+              <w:t xml:space="preserve">, CVS, </w:t>
+            </w:r>
+            <w:proofErr w:type="spellStart"/>
+            <w:r>
+              <w:rPr>
+                <w:rFonts w:ascii="Arial" w:eastAsia="Times New Roman" w:hAnsi="Arial" w:cs="Arial"/>
+                <w:sz w:val="20"/>
+                <w:szCs w:val="20"/>
+              </w:rPr>
+              <w:t>Git</w:t>
+            </w:r>
+            <w:proofErr w:type="spellEnd"/>
+            <w:r>
+              <w:rPr>
+                <w:rFonts w:ascii="Arial" w:eastAsia="Times New Roman" w:hAnsi="Arial" w:cs="Arial"/>
+                <w:sz w:val="20"/>
+                <w:szCs w:val="20"/>
+              </w:rPr>
+              <w:t xml:space="preserve">, UML, Hudson, </w:t>
+            </w:r>
+            <w:proofErr w:type="spellStart"/>
+            <w:r>
+              <w:rPr>
+                <w:rFonts w:ascii="Arial" w:eastAsia="Times New Roman" w:hAnsi="Arial" w:cs="Arial"/>
+                <w:sz w:val="20"/>
+                <w:szCs w:val="20"/>
+              </w:rPr>
+              <w:t>DokuWiki</w:t>
+            </w:r>
+            <w:proofErr w:type="spellEnd"/>
+            <w:r>
+              <w:rPr>
+                <w:rFonts w:ascii="Arial" w:eastAsia="Times New Roman" w:hAnsi="Arial" w:cs="Arial"/>
+                <w:sz w:val="20"/>
+                <w:szCs w:val="20"/>
+              </w:rPr>
+              <w:t xml:space="preserve">, Rally, </w:t>
+            </w:r>
+            <w:proofErr w:type="spellStart"/>
+            <w:r>
+              <w:rPr>
+                <w:rFonts w:ascii="Arial" w:eastAsia="Times New Roman" w:hAnsi="Arial" w:cs="Arial"/>
+                <w:sz w:val="20"/>
+                <w:szCs w:val="20"/>
+              </w:rPr>
+              <w:t>XPlanner</w:t>
+            </w:r>
+            <w:proofErr w:type="spellEnd"/>
           </w:p>
         </w:tc>
       </w:tr>
@@ -3100,7 +4823,27 @@
           <w:sz w:val="20"/>
           <w:szCs w:val="20"/>
         </w:rPr>
-        <w:t>Demonstrated the Eclipse and Tomcat servlet container efficiency for the web development while supporting the deployment of the same code base on Websphere application server.</w:t>
+        <w:t xml:space="preserve">Demonstrated the Eclipse and Tomcat servlet container efficiency for the web development while supporting the deployment of the same code base on </w:t>
+      </w:r>
+      <w:proofErr w:type="spellStart"/>
+      <w:r>
+        <w:rPr>
+          <w:rFonts w:ascii="Arial" w:eastAsia="Times New Roman" w:hAnsi="Arial" w:cs="Arial"/>
+          <w:color w:val="000000"/>
+          <w:sz w:val="20"/>
+          <w:szCs w:val="20"/>
+        </w:rPr>
+        <w:t>Websphere</w:t>
+      </w:r>
+      <w:proofErr w:type="spellEnd"/>
+      <w:r>
+        <w:rPr>
+          <w:rFonts w:ascii="Arial" w:eastAsia="Times New Roman" w:hAnsi="Arial" w:cs="Arial"/>
+          <w:color w:val="000000"/>
+          <w:sz w:val="20"/>
+          <w:szCs w:val="20"/>
+        </w:rPr>
+        <w:t xml:space="preserve"> application server.</w:t>
       </w:r>
       <w:proofErr w:type="gramEnd"/>
     </w:p>
@@ -3303,7 +5046,43 @@
                 <w:sz w:val="20"/>
                 <w:szCs w:val="20"/>
               </w:rPr>
-              <w:t>J2EE, OAS 10g Portal, Websphere 6.x/5.x, Resin 2.x, Tomcat 4.x, Apache 1.3, Oracle 10g, IBM MQ, Windows XP, Linux (RedHat), AIX</w:t>
+              <w:t xml:space="preserve">J2EE, OAS 10g Portal, </w:t>
+            </w:r>
+            <w:proofErr w:type="spellStart"/>
+            <w:r>
+              <w:rPr>
+                <w:rFonts w:ascii="Arial" w:eastAsia="Times New Roman" w:hAnsi="Arial" w:cs="Arial"/>
+                <w:sz w:val="20"/>
+                <w:szCs w:val="20"/>
+              </w:rPr>
+              <w:t>Websphere</w:t>
+            </w:r>
+            <w:proofErr w:type="spellEnd"/>
+            <w:r>
+              <w:rPr>
+                <w:rFonts w:ascii="Arial" w:eastAsia="Times New Roman" w:hAnsi="Arial" w:cs="Arial"/>
+                <w:sz w:val="20"/>
+                <w:szCs w:val="20"/>
+              </w:rPr>
+              <w:t xml:space="preserve"> 6.x/5.x, Resin 2.x, Tomcat 4.x, Apache 1.3, Oracle 10g, IBM MQ, Windows XP, Linux (</w:t>
+            </w:r>
+            <w:proofErr w:type="spellStart"/>
+            <w:r>
+              <w:rPr>
+                <w:rFonts w:ascii="Arial" w:eastAsia="Times New Roman" w:hAnsi="Arial" w:cs="Arial"/>
+                <w:sz w:val="20"/>
+                <w:szCs w:val="20"/>
+              </w:rPr>
+              <w:t>RedHat</w:t>
+            </w:r>
+            <w:proofErr w:type="spellEnd"/>
+            <w:r>
+              <w:rPr>
+                <w:rFonts w:ascii="Arial" w:eastAsia="Times New Roman" w:hAnsi="Arial" w:cs="Arial"/>
+                <w:sz w:val="20"/>
+                <w:szCs w:val="20"/>
+              </w:rPr>
+              <w:t>), AIX</w:t>
             </w:r>
           </w:p>
         </w:tc>
@@ -3367,8 +5146,72 @@
                 <w:sz w:val="20"/>
                 <w:szCs w:val="20"/>
               </w:rPr>
-              <w:t>JDK 1.4, JSP, Servlet, Struts 1.1, Spring 2.0, Hibernate 3.0, JDBC, XML, XSLT, Ant 1.6, Maven, Log4j, JUnit, Eclipse, RAD, Emacs, CVS, PVCS, MKS, Together Architect, MS Visio, UML, Optimizeit Enterprise Suite (Profiler), Bugzilla</w:t>
-            </w:r>
+              <w:t xml:space="preserve">JDK 1.4, JSP, Servlet, Struts 1.1, Spring 2.0, Hibernate 3.0, JDBC, XML, XSLT, Ant 1.6, Maven, Log4j, </w:t>
+            </w:r>
+            <w:proofErr w:type="spellStart"/>
+            <w:r>
+              <w:rPr>
+                <w:rFonts w:ascii="Arial" w:eastAsia="Times New Roman" w:hAnsi="Arial" w:cs="Arial"/>
+                <w:sz w:val="20"/>
+                <w:szCs w:val="20"/>
+              </w:rPr>
+              <w:t>JUnit</w:t>
+            </w:r>
+            <w:proofErr w:type="spellEnd"/>
+            <w:r>
+              <w:rPr>
+                <w:rFonts w:ascii="Arial" w:eastAsia="Times New Roman" w:hAnsi="Arial" w:cs="Arial"/>
+                <w:sz w:val="20"/>
+                <w:szCs w:val="20"/>
+              </w:rPr>
+              <w:t xml:space="preserve">, Eclipse, RAD, </w:t>
+            </w:r>
+            <w:proofErr w:type="spellStart"/>
+            <w:r>
+              <w:rPr>
+                <w:rFonts w:ascii="Arial" w:eastAsia="Times New Roman" w:hAnsi="Arial" w:cs="Arial"/>
+                <w:sz w:val="20"/>
+                <w:szCs w:val="20"/>
+              </w:rPr>
+              <w:t>Emacs</w:t>
+            </w:r>
+            <w:proofErr w:type="spellEnd"/>
+            <w:r>
+              <w:rPr>
+                <w:rFonts w:ascii="Arial" w:eastAsia="Times New Roman" w:hAnsi="Arial" w:cs="Arial"/>
+                <w:sz w:val="20"/>
+                <w:szCs w:val="20"/>
+              </w:rPr>
+              <w:t xml:space="preserve">, CVS, PVCS, MKS, Together Architect, MS Visio, UML, </w:t>
+            </w:r>
+            <w:proofErr w:type="spellStart"/>
+            <w:r>
+              <w:rPr>
+                <w:rFonts w:ascii="Arial" w:eastAsia="Times New Roman" w:hAnsi="Arial" w:cs="Arial"/>
+                <w:sz w:val="20"/>
+                <w:szCs w:val="20"/>
+              </w:rPr>
+              <w:t>Optimizeit</w:t>
+            </w:r>
+            <w:proofErr w:type="spellEnd"/>
+            <w:r>
+              <w:rPr>
+                <w:rFonts w:ascii="Arial" w:eastAsia="Times New Roman" w:hAnsi="Arial" w:cs="Arial"/>
+                <w:sz w:val="20"/>
+                <w:szCs w:val="20"/>
+              </w:rPr>
+              <w:t xml:space="preserve"> Enterprise Suite (Profiler), </w:t>
+            </w:r>
+            <w:proofErr w:type="spellStart"/>
+            <w:r>
+              <w:rPr>
+                <w:rFonts w:ascii="Arial" w:eastAsia="Times New Roman" w:hAnsi="Arial" w:cs="Arial"/>
+                <w:sz w:val="20"/>
+                <w:szCs w:val="20"/>
+              </w:rPr>
+              <w:t>Bugzilla</w:t>
+            </w:r>
+            <w:proofErr w:type="spellEnd"/>
           </w:p>
         </w:tc>
       </w:tr>
@@ -3401,7 +5244,27 @@
           <w:sz w:val="20"/>
           <w:szCs w:val="20"/>
         </w:rPr>
-        <w:t xml:space="preserve"> Created new and redesigned existing web based applications in the Internet and Intranet portal environment. Created fully automated application release and deployment management process based on Ant's templated approach and CVS. </w:t>
+        <w:t xml:space="preserve"> Created new and redesigned existing web based applications in the Internet and Intranet portal environment. Created fully automated application release and deployment management process based on Ant's </w:t>
+      </w:r>
+      <w:proofErr w:type="spellStart"/>
+      <w:r>
+        <w:rPr>
+          <w:rFonts w:ascii="Arial" w:eastAsia="Times New Roman" w:hAnsi="Arial" w:cs="Arial"/>
+          <w:color w:val="000000"/>
+          <w:sz w:val="20"/>
+          <w:szCs w:val="20"/>
+        </w:rPr>
+        <w:t>templated</w:t>
+      </w:r>
+      <w:proofErr w:type="spellEnd"/>
+      <w:r>
+        <w:rPr>
+          <w:rFonts w:ascii="Arial" w:eastAsia="Times New Roman" w:hAnsi="Arial" w:cs="Arial"/>
+          <w:color w:val="000000"/>
+          <w:sz w:val="20"/>
+          <w:szCs w:val="20"/>
+        </w:rPr>
+        <w:t xml:space="preserve"> approach and CVS. </w:t>
       </w:r>
       <w:proofErr w:type="gramStart"/>
       <w:r>
@@ -3630,7 +5493,25 @@
                 <w:sz w:val="20"/>
                 <w:szCs w:val="20"/>
               </w:rPr>
-              <w:t>J2EE, Bea Weblogic 6.1, Tomcat 4.27, Oracle 8.1.7, MySQL 4, MS SQL Server, Windows 2000, AIX</w:t>
+              <w:t xml:space="preserve">J2EE, Bea </w:t>
+            </w:r>
+            <w:proofErr w:type="spellStart"/>
+            <w:r>
+              <w:rPr>
+                <w:rFonts w:ascii="Arial" w:eastAsia="Times New Roman" w:hAnsi="Arial" w:cs="Arial"/>
+                <w:sz w:val="20"/>
+                <w:szCs w:val="20"/>
+              </w:rPr>
+              <w:t>Weblogic</w:t>
+            </w:r>
+            <w:proofErr w:type="spellEnd"/>
+            <w:r>
+              <w:rPr>
+                <w:rFonts w:ascii="Arial" w:eastAsia="Times New Roman" w:hAnsi="Arial" w:cs="Arial"/>
+                <w:sz w:val="20"/>
+                <w:szCs w:val="20"/>
+              </w:rPr>
+              <w:t xml:space="preserve"> 6.1, Tomcat 4.27, Oracle 8.1.7, MySQL 4, MS SQL Server, Windows 2000, AIX</w:t>
             </w:r>
           </w:p>
         </w:tc>
@@ -3694,7 +5575,25 @@
                 <w:sz w:val="20"/>
                 <w:szCs w:val="20"/>
               </w:rPr>
-              <w:t>JDK 1.3/1.4, JSP, Servlet, Struts 1.1, JDBC, XML, XSLT, JDOM, Ant, Log4j, Eclipse, Emacs, CVS, MS Visio, UML</w:t>
+              <w:t xml:space="preserve">JDK 1.3/1.4, JSP, Servlet, Struts 1.1, JDBC, XML, XSLT, JDOM, Ant, Log4j, Eclipse, </w:t>
+            </w:r>
+            <w:proofErr w:type="spellStart"/>
+            <w:r>
+              <w:rPr>
+                <w:rFonts w:ascii="Arial" w:eastAsia="Times New Roman" w:hAnsi="Arial" w:cs="Arial"/>
+                <w:sz w:val="20"/>
+                <w:szCs w:val="20"/>
+              </w:rPr>
+              <w:t>Emacs</w:t>
+            </w:r>
+            <w:proofErr w:type="spellEnd"/>
+            <w:r>
+              <w:rPr>
+                <w:rFonts w:ascii="Arial" w:eastAsia="Times New Roman" w:hAnsi="Arial" w:cs="Arial"/>
+                <w:sz w:val="20"/>
+                <w:szCs w:val="20"/>
+              </w:rPr>
+              <w:t>, CVS, MS Visio, UML</w:t>
             </w:r>
           </w:p>
         </w:tc>
@@ -3717,7 +5616,27 @@
           <w:sz w:val="20"/>
           <w:szCs w:val="20"/>
         </w:rPr>
-        <w:t>Redesigned old web based Health Assessment application to make it more flexible, data driven. New application had been deployed under Weblogic application server and used Oracle database as the data source. Health Assessment application had been then refactored to work under HealthPartners custom portal environment.</w:t>
+        <w:t xml:space="preserve">Redesigned old web based Health Assessment application to make it more flexible, data driven. New application had been deployed under </w:t>
+      </w:r>
+      <w:proofErr w:type="spellStart"/>
+      <w:r>
+        <w:rPr>
+          <w:rFonts w:ascii="Arial" w:eastAsia="Times New Roman" w:hAnsi="Arial" w:cs="Arial"/>
+          <w:color w:val="000000"/>
+          <w:sz w:val="20"/>
+          <w:szCs w:val="20"/>
+        </w:rPr>
+        <w:t>Weblogic</w:t>
+      </w:r>
+      <w:proofErr w:type="spellEnd"/>
+      <w:r>
+        <w:rPr>
+          <w:rFonts w:ascii="Arial" w:eastAsia="Times New Roman" w:hAnsi="Arial" w:cs="Arial"/>
+          <w:color w:val="000000"/>
+          <w:sz w:val="20"/>
+          <w:szCs w:val="20"/>
+        </w:rPr>
+        <w:t xml:space="preserve"> application server and used Oracle database as the data source. Health Assessment application had been then refactored to work under HealthPartners custom portal environment.</w:t>
       </w:r>
     </w:p>
     <w:p>
@@ -3885,7 +5804,25 @@
                 <w:sz w:val="20"/>
                 <w:szCs w:val="20"/>
               </w:rPr>
-              <w:t>JDK 1.4, UML, XML, JDOM, Log4j, Swing, Ant, Eclipse, Emacs, CVS, Visio</w:t>
+              <w:t xml:space="preserve">JDK 1.4, UML, XML, JDOM, Log4j, Swing, Ant, Eclipse, </w:t>
+            </w:r>
+            <w:proofErr w:type="spellStart"/>
+            <w:r>
+              <w:rPr>
+                <w:rFonts w:ascii="Arial" w:eastAsia="Times New Roman" w:hAnsi="Arial" w:cs="Arial"/>
+                <w:sz w:val="20"/>
+                <w:szCs w:val="20"/>
+              </w:rPr>
+              <w:t>Emacs</w:t>
+            </w:r>
+            <w:proofErr w:type="spellEnd"/>
+            <w:r>
+              <w:rPr>
+                <w:rFonts w:ascii="Arial" w:eastAsia="Times New Roman" w:hAnsi="Arial" w:cs="Arial"/>
+                <w:sz w:val="20"/>
+                <w:szCs w:val="20"/>
+              </w:rPr>
+              <w:t>, CVS, Visio</w:t>
             </w:r>
           </w:p>
         </w:tc>
@@ -4023,7 +5960,25 @@
                 <w:sz w:val="20"/>
                 <w:szCs w:val="20"/>
               </w:rPr>
-              <w:t>J2EE, IBM Websphere 4.02, Tomcat 3.2, Oracle 8.1.7, Solaris/NT</w:t>
+              <w:t xml:space="preserve">J2EE, IBM </w:t>
+            </w:r>
+            <w:proofErr w:type="spellStart"/>
+            <w:r>
+              <w:rPr>
+                <w:rFonts w:ascii="Arial" w:eastAsia="Times New Roman" w:hAnsi="Arial" w:cs="Arial"/>
+                <w:sz w:val="20"/>
+                <w:szCs w:val="20"/>
+              </w:rPr>
+              <w:t>Websphere</w:t>
+            </w:r>
+            <w:proofErr w:type="spellEnd"/>
+            <w:r>
+              <w:rPr>
+                <w:rFonts w:ascii="Arial" w:eastAsia="Times New Roman" w:hAnsi="Arial" w:cs="Arial"/>
+                <w:sz w:val="20"/>
+                <w:szCs w:val="20"/>
+              </w:rPr>
+              <w:t xml:space="preserve"> 4.02, Tomcat 3.2, Oracle 8.1.7, Solaris/NT</w:t>
             </w:r>
           </w:p>
         </w:tc>
@@ -4087,7 +6042,61 @@
                 <w:sz w:val="20"/>
                 <w:szCs w:val="20"/>
               </w:rPr>
-              <w:t>JDK 1.2.2/1.3, JSP, JDBC, XML, XSLT, Formula One for Java (F1J 9), Struts, Ant, WSAD, Emacs, JBuilder, Telelogic Tau UML, Visio, PVCS</w:t>
+              <w:t xml:space="preserve">JDK 1.2.2/1.3, JSP, JDBC, XML, XSLT, Formula One for Java (F1J 9), Struts, Ant, WSAD, </w:t>
+            </w:r>
+            <w:proofErr w:type="spellStart"/>
+            <w:r>
+              <w:rPr>
+                <w:rFonts w:ascii="Arial" w:eastAsia="Times New Roman" w:hAnsi="Arial" w:cs="Arial"/>
+                <w:sz w:val="20"/>
+                <w:szCs w:val="20"/>
+              </w:rPr>
+              <w:t>Emacs</w:t>
+            </w:r>
+            <w:proofErr w:type="spellEnd"/>
+            <w:r>
+              <w:rPr>
+                <w:rFonts w:ascii="Arial" w:eastAsia="Times New Roman" w:hAnsi="Arial" w:cs="Arial"/>
+                <w:sz w:val="20"/>
+                <w:szCs w:val="20"/>
+              </w:rPr>
+              <w:t xml:space="preserve">, </w:t>
+            </w:r>
+            <w:proofErr w:type="spellStart"/>
+            <w:r>
+              <w:rPr>
+                <w:rFonts w:ascii="Arial" w:eastAsia="Times New Roman" w:hAnsi="Arial" w:cs="Arial"/>
+                <w:sz w:val="20"/>
+                <w:szCs w:val="20"/>
+              </w:rPr>
+              <w:t>JBuilder</w:t>
+            </w:r>
+            <w:proofErr w:type="spellEnd"/>
+            <w:r>
+              <w:rPr>
+                <w:rFonts w:ascii="Arial" w:eastAsia="Times New Roman" w:hAnsi="Arial" w:cs="Arial"/>
+                <w:sz w:val="20"/>
+                <w:szCs w:val="20"/>
+              </w:rPr>
+              <w:t xml:space="preserve">, </w:t>
+            </w:r>
+            <w:proofErr w:type="spellStart"/>
+            <w:r>
+              <w:rPr>
+                <w:rFonts w:ascii="Arial" w:eastAsia="Times New Roman" w:hAnsi="Arial" w:cs="Arial"/>
+                <w:sz w:val="20"/>
+                <w:szCs w:val="20"/>
+              </w:rPr>
+              <w:t>Telelogic</w:t>
+            </w:r>
+            <w:proofErr w:type="spellEnd"/>
+            <w:r>
+              <w:rPr>
+                <w:rFonts w:ascii="Arial" w:eastAsia="Times New Roman" w:hAnsi="Arial" w:cs="Arial"/>
+                <w:sz w:val="20"/>
+                <w:szCs w:val="20"/>
+              </w:rPr>
+              <w:t xml:space="preserve"> Tau UML, Visio, PVCS</w:t>
             </w:r>
           </w:p>
         </w:tc>
@@ -4156,7 +6165,29 @@
                   <w:szCs w:val="24"/>
                   <w:u w:val="single"/>
                 </w:rPr>
-                <w:t>Comsys (former Cotelligent Inc.)</w:t>
+                <w:t xml:space="preserve">Comsys (former </w:t>
+              </w:r>
+              <w:proofErr w:type="spellStart"/>
+              <w:r>
+                <w:rPr>
+                  <w:rFonts w:ascii="Arial" w:eastAsia="Times New Roman" w:hAnsi="Arial" w:cs="Arial"/>
+                  <w:color w:val="0000FF"/>
+                  <w:sz w:val="24"/>
+                  <w:szCs w:val="24"/>
+                  <w:u w:val="single"/>
+                </w:rPr>
+                <w:t>Cotelligent</w:t>
+              </w:r>
+              <w:proofErr w:type="spellEnd"/>
+              <w:r>
+                <w:rPr>
+                  <w:rFonts w:ascii="Arial" w:eastAsia="Times New Roman" w:hAnsi="Arial" w:cs="Arial"/>
+                  <w:color w:val="0000FF"/>
+                  <w:sz w:val="24"/>
+                  <w:szCs w:val="24"/>
+                  <w:u w:val="single"/>
+                </w:rPr>
+                <w:t xml:space="preserve"> Inc.)</w:t>
               </w:r>
             </w:hyperlink>
             <w:r>
@@ -4238,14 +6269,34 @@
         </w:rPr>
       </w:pPr>
       <w:hyperlink r:id="rId25" w:history="1">
+        <w:proofErr w:type="spellStart"/>
         <w:r>
           <w:rPr>
             <w:rFonts w:ascii="Arial" w:eastAsia="Times New Roman" w:hAnsi="Arial" w:cs="Arial"/>
             <w:color w:val="0000FF"/>
             <w:u w:val="single"/>
           </w:rPr>
-          <w:t>Innuity, Inc</w:t>
+          <w:t>Innuity</w:t>
         </w:r>
+        <w:proofErr w:type="spellEnd"/>
+        <w:r>
+          <w:rPr>
+            <w:rFonts w:ascii="Arial" w:eastAsia="Times New Roman" w:hAnsi="Arial" w:cs="Arial"/>
+            <w:color w:val="0000FF"/>
+            <w:u w:val="single"/>
+          </w:rPr>
+          <w:t xml:space="preserve">, </w:t>
+        </w:r>
+        <w:proofErr w:type="spellStart"/>
+        <w:r>
+          <w:rPr>
+            <w:rFonts w:ascii="Arial" w:eastAsia="Times New Roman" w:hAnsi="Arial" w:cs="Arial"/>
+            <w:color w:val="0000FF"/>
+            <w:u w:val="single"/>
+          </w:rPr>
+          <w:t>Inc</w:t>
+        </w:r>
+        <w:proofErr w:type="spellEnd"/>
       </w:hyperlink>
       <w:r>
         <w:rPr>
@@ -4328,7 +6379,25 @@
                 <w:sz w:val="20"/>
                 <w:szCs w:val="20"/>
               </w:rPr>
-              <w:t>J2EE, Borland Inprise Application Server, Oracle 8i, Solaris/NT</w:t>
+              <w:t xml:space="preserve">J2EE, Borland </w:t>
+            </w:r>
+            <w:proofErr w:type="spellStart"/>
+            <w:r>
+              <w:rPr>
+                <w:rFonts w:ascii="Arial" w:eastAsia="Times New Roman" w:hAnsi="Arial" w:cs="Arial"/>
+                <w:sz w:val="20"/>
+                <w:szCs w:val="20"/>
+              </w:rPr>
+              <w:t>Inprise</w:t>
+            </w:r>
+            <w:proofErr w:type="spellEnd"/>
+            <w:r>
+              <w:rPr>
+                <w:rFonts w:ascii="Arial" w:eastAsia="Times New Roman" w:hAnsi="Arial" w:cs="Arial"/>
+                <w:sz w:val="20"/>
+                <w:szCs w:val="20"/>
+              </w:rPr>
+              <w:t xml:space="preserve"> Application Server, Oracle 8i, Solaris/NT</w:t>
             </w:r>
           </w:p>
         </w:tc>
@@ -4392,7 +6461,79 @@
                 <w:sz w:val="20"/>
                 <w:szCs w:val="20"/>
               </w:rPr>
-              <w:t>JDK 1.2, EJB 1.1, JSP, JDBC, XML, UML, Rational Rose, TogetherJ, JBuilder, Emacs, SourceSafe, GNU Make, MySQL, Bugzilla, Perl</w:t>
+              <w:t xml:space="preserve">JDK 1.2, EJB 1.1, JSP, JDBC, XML, UML, Rational Rose, </w:t>
+            </w:r>
+            <w:proofErr w:type="spellStart"/>
+            <w:r>
+              <w:rPr>
+                <w:rFonts w:ascii="Arial" w:eastAsia="Times New Roman" w:hAnsi="Arial" w:cs="Arial"/>
+                <w:sz w:val="20"/>
+                <w:szCs w:val="20"/>
+              </w:rPr>
+              <w:t>TogetherJ</w:t>
+            </w:r>
+            <w:proofErr w:type="spellEnd"/>
+            <w:r>
+              <w:rPr>
+                <w:rFonts w:ascii="Arial" w:eastAsia="Times New Roman" w:hAnsi="Arial" w:cs="Arial"/>
+                <w:sz w:val="20"/>
+                <w:szCs w:val="20"/>
+              </w:rPr>
+              <w:t xml:space="preserve">, </w:t>
+            </w:r>
+            <w:proofErr w:type="spellStart"/>
+            <w:r>
+              <w:rPr>
+                <w:rFonts w:ascii="Arial" w:eastAsia="Times New Roman" w:hAnsi="Arial" w:cs="Arial"/>
+                <w:sz w:val="20"/>
+                <w:szCs w:val="20"/>
+              </w:rPr>
+              <w:t>JBuilder</w:t>
+            </w:r>
+            <w:proofErr w:type="spellEnd"/>
+            <w:r>
+              <w:rPr>
+                <w:rFonts w:ascii="Arial" w:eastAsia="Times New Roman" w:hAnsi="Arial" w:cs="Arial"/>
+                <w:sz w:val="20"/>
+                <w:szCs w:val="20"/>
+              </w:rPr>
+              <w:t xml:space="preserve">, </w:t>
+            </w:r>
+            <w:proofErr w:type="spellStart"/>
+            <w:r>
+              <w:rPr>
+                <w:rFonts w:ascii="Arial" w:eastAsia="Times New Roman" w:hAnsi="Arial" w:cs="Arial"/>
+                <w:sz w:val="20"/>
+                <w:szCs w:val="20"/>
+              </w:rPr>
+              <w:t>Emacs</w:t>
+            </w:r>
+            <w:proofErr w:type="spellEnd"/>
+            <w:r>
+              <w:rPr>
+                <w:rFonts w:ascii="Arial" w:eastAsia="Times New Roman" w:hAnsi="Arial" w:cs="Arial"/>
+                <w:sz w:val="20"/>
+                <w:szCs w:val="20"/>
+              </w:rPr>
+              <w:t xml:space="preserve">, SourceSafe, GNU Make, MySQL, </w:t>
+            </w:r>
+            <w:proofErr w:type="spellStart"/>
+            <w:r>
+              <w:rPr>
+                <w:rFonts w:ascii="Arial" w:eastAsia="Times New Roman" w:hAnsi="Arial" w:cs="Arial"/>
+                <w:sz w:val="20"/>
+                <w:szCs w:val="20"/>
+              </w:rPr>
+              <w:t>Bugzilla</w:t>
+            </w:r>
+            <w:proofErr w:type="spellEnd"/>
+            <w:r>
+              <w:rPr>
+                <w:rFonts w:ascii="Arial" w:eastAsia="Times New Roman" w:hAnsi="Arial" w:cs="Arial"/>
+                <w:sz w:val="20"/>
+                <w:szCs w:val="20"/>
+              </w:rPr>
+              <w:t>, Perl</w:t>
             </w:r>
           </w:p>
         </w:tc>
@@ -4435,8 +6576,18 @@
             <w:color w:val="0000FF"/>
             <w:u w:val="single"/>
           </w:rPr>
-          <w:t>Thomson Prometric</w:t>
+          <w:t xml:space="preserve">Thomson </w:t>
         </w:r>
+        <w:proofErr w:type="spellStart"/>
+        <w:r>
+          <w:rPr>
+            <w:rFonts w:ascii="Arial" w:eastAsia="Times New Roman" w:hAnsi="Arial" w:cs="Arial"/>
+            <w:color w:val="0000FF"/>
+            <w:u w:val="single"/>
+          </w:rPr>
+          <w:t>Prometric</w:t>
+        </w:r>
+        <w:proofErr w:type="spellEnd"/>
       </w:hyperlink>
       <w:r>
         <w:rPr>
@@ -4519,7 +6670,25 @@
                 <w:sz w:val="20"/>
                 <w:szCs w:val="20"/>
               </w:rPr>
-              <w:t>J2EE, Bea Weblogic Application Server, Sybase 11.9.2, Solaris/NT</w:t>
+              <w:t xml:space="preserve">J2EE, Bea </w:t>
+            </w:r>
+            <w:proofErr w:type="spellStart"/>
+            <w:r>
+              <w:rPr>
+                <w:rFonts w:ascii="Arial" w:eastAsia="Times New Roman" w:hAnsi="Arial" w:cs="Arial"/>
+                <w:sz w:val="20"/>
+                <w:szCs w:val="20"/>
+              </w:rPr>
+              <w:t>Weblogic</w:t>
+            </w:r>
+            <w:proofErr w:type="spellEnd"/>
+            <w:r>
+              <w:rPr>
+                <w:rFonts w:ascii="Arial" w:eastAsia="Times New Roman" w:hAnsi="Arial" w:cs="Arial"/>
+                <w:sz w:val="20"/>
+                <w:szCs w:val="20"/>
+              </w:rPr>
+              <w:t xml:space="preserve"> Application Server, Sybase 11.9.2, Solaris/NT</w:t>
             </w:r>
           </w:p>
         </w:tc>
@@ -4583,7 +6752,79 @@
                 <w:sz w:val="20"/>
                 <w:szCs w:val="20"/>
               </w:rPr>
-              <w:t>JDK 1.2, EJB 1.1, JSP, JConnect JDBC, Swing, UML, Rational Rose, Visio Diagram Designer, Sybase Power Designer 6.1, JBuilder, Emacs, SourceSafe, GNU Make, MySQL, Bugzilla, Perl</w:t>
+              <w:t xml:space="preserve">JDK 1.2, EJB 1.1, JSP, </w:t>
+            </w:r>
+            <w:proofErr w:type="spellStart"/>
+            <w:r>
+              <w:rPr>
+                <w:rFonts w:ascii="Arial" w:eastAsia="Times New Roman" w:hAnsi="Arial" w:cs="Arial"/>
+                <w:sz w:val="20"/>
+                <w:szCs w:val="20"/>
+              </w:rPr>
+              <w:t>JConnect</w:t>
+            </w:r>
+            <w:proofErr w:type="spellEnd"/>
+            <w:r>
+              <w:rPr>
+                <w:rFonts w:ascii="Arial" w:eastAsia="Times New Roman" w:hAnsi="Arial" w:cs="Arial"/>
+                <w:sz w:val="20"/>
+                <w:szCs w:val="20"/>
+              </w:rPr>
+              <w:t xml:space="preserve"> JDBC, Swing, UML, Rational Rose, Visio Diagram Designer, Sybase Power Designer 6.1, </w:t>
+            </w:r>
+            <w:proofErr w:type="spellStart"/>
+            <w:r>
+              <w:rPr>
+                <w:rFonts w:ascii="Arial" w:eastAsia="Times New Roman" w:hAnsi="Arial" w:cs="Arial"/>
+                <w:sz w:val="20"/>
+                <w:szCs w:val="20"/>
+              </w:rPr>
+              <w:t>JBuilder</w:t>
+            </w:r>
+            <w:proofErr w:type="spellEnd"/>
+            <w:r>
+              <w:rPr>
+                <w:rFonts w:ascii="Arial" w:eastAsia="Times New Roman" w:hAnsi="Arial" w:cs="Arial"/>
+                <w:sz w:val="20"/>
+                <w:szCs w:val="20"/>
+              </w:rPr>
+              <w:t xml:space="preserve">, </w:t>
+            </w:r>
+            <w:proofErr w:type="spellStart"/>
+            <w:r>
+              <w:rPr>
+                <w:rFonts w:ascii="Arial" w:eastAsia="Times New Roman" w:hAnsi="Arial" w:cs="Arial"/>
+                <w:sz w:val="20"/>
+                <w:szCs w:val="20"/>
+              </w:rPr>
+              <w:t>Emacs</w:t>
+            </w:r>
+            <w:proofErr w:type="spellEnd"/>
+            <w:r>
+              <w:rPr>
+                <w:rFonts w:ascii="Arial" w:eastAsia="Times New Roman" w:hAnsi="Arial" w:cs="Arial"/>
+                <w:sz w:val="20"/>
+                <w:szCs w:val="20"/>
+              </w:rPr>
+              <w:t xml:space="preserve">, SourceSafe, GNU Make, MySQL, </w:t>
+            </w:r>
+            <w:proofErr w:type="spellStart"/>
+            <w:r>
+              <w:rPr>
+                <w:rFonts w:ascii="Arial" w:eastAsia="Times New Roman" w:hAnsi="Arial" w:cs="Arial"/>
+                <w:sz w:val="20"/>
+                <w:szCs w:val="20"/>
+              </w:rPr>
+              <w:t>Bugzilla</w:t>
+            </w:r>
+            <w:proofErr w:type="spellEnd"/>
+            <w:r>
+              <w:rPr>
+                <w:rFonts w:ascii="Arial" w:eastAsia="Times New Roman" w:hAnsi="Arial" w:cs="Arial"/>
+                <w:sz w:val="20"/>
+                <w:szCs w:val="20"/>
+              </w:rPr>
+              <w:t>, Perl</w:t>
             </w:r>
           </w:p>
         </w:tc>
@@ -4606,7 +6847,27 @@
           <w:sz w:val="20"/>
           <w:szCs w:val="20"/>
         </w:rPr>
-        <w:t>Designed and developed enterprise services for new Prometric Unified Financial Module. This module was the server side business logic package that provided financial services for the international corporate use by other J2EE complaint services and applications.</w:t>
+        <w:t xml:space="preserve">Designed and developed enterprise services for new </w:t>
+      </w:r>
+      <w:proofErr w:type="spellStart"/>
+      <w:r>
+        <w:rPr>
+          <w:rFonts w:ascii="Arial" w:eastAsia="Times New Roman" w:hAnsi="Arial" w:cs="Arial"/>
+          <w:color w:val="000000"/>
+          <w:sz w:val="20"/>
+          <w:szCs w:val="20"/>
+        </w:rPr>
+        <w:t>Prometric</w:t>
+      </w:r>
+      <w:proofErr w:type="spellEnd"/>
+      <w:r>
+        <w:rPr>
+          <w:rFonts w:ascii="Arial" w:eastAsia="Times New Roman" w:hAnsi="Arial" w:cs="Arial"/>
+          <w:color w:val="000000"/>
+          <w:sz w:val="20"/>
+          <w:szCs w:val="20"/>
+        </w:rPr>
+        <w:t xml:space="preserve"> Unified Financial Module. This module was the server side business logic package that provided financial services for the international corporate use by other J2EE complaint services and applications.</w:t>
       </w:r>
     </w:p>
     <w:p>
@@ -4965,7 +7226,25 @@
                 <w:sz w:val="20"/>
                 <w:szCs w:val="20"/>
               </w:rPr>
-              <w:t>JDK 1.1.7, JDBC, SQL, PL/SQL, Emacs, SourceSafe</w:t>
+              <w:t xml:space="preserve">JDK 1.1.7, JDBC, SQL, PL/SQL, </w:t>
+            </w:r>
+            <w:proofErr w:type="spellStart"/>
+            <w:r>
+              <w:rPr>
+                <w:rFonts w:ascii="Arial" w:eastAsia="Times New Roman" w:hAnsi="Arial" w:cs="Arial"/>
+                <w:sz w:val="20"/>
+                <w:szCs w:val="20"/>
+              </w:rPr>
+              <w:t>Emacs</w:t>
+            </w:r>
+            <w:proofErr w:type="spellEnd"/>
+            <w:r>
+              <w:rPr>
+                <w:rFonts w:ascii="Arial" w:eastAsia="Times New Roman" w:hAnsi="Arial" w:cs="Arial"/>
+                <w:sz w:val="20"/>
+                <w:szCs w:val="20"/>
+              </w:rPr>
+              <w:t>, SourceSafe</w:t>
             </w:r>
           </w:p>
         </w:tc>
@@ -5503,7 +7782,25 @@
                 <w:sz w:val="20"/>
                 <w:szCs w:val="20"/>
               </w:rPr>
-              <w:t>Oracle 7, Btrieve, Windows 95, Unix Solaris/SCO</w:t>
+              <w:t xml:space="preserve">Oracle 7, </w:t>
+            </w:r>
+            <w:proofErr w:type="spellStart"/>
+            <w:r>
+              <w:rPr>
+                <w:rFonts w:ascii="Arial" w:eastAsia="Times New Roman" w:hAnsi="Arial" w:cs="Arial"/>
+                <w:sz w:val="20"/>
+                <w:szCs w:val="20"/>
+              </w:rPr>
+              <w:t>Btrieve</w:t>
+            </w:r>
+            <w:proofErr w:type="spellEnd"/>
+            <w:r>
+              <w:rPr>
+                <w:rFonts w:ascii="Arial" w:eastAsia="Times New Roman" w:hAnsi="Arial" w:cs="Arial"/>
+                <w:sz w:val="20"/>
+                <w:szCs w:val="20"/>
+              </w:rPr>
+              <w:t>, Windows 95, Unix Solaris/SCO</w:t>
             </w:r>
           </w:p>
         </w:tc>
@@ -6000,7 +8297,7 @@
           <w:sz w:val="20"/>
           <w:szCs w:val="20"/>
         </w:rPr>
-        <w:t>Last modified: 2017/05/09</w:t>
+        <w:t>Last modified: 2017/06/03</w:t>
       </w:r>
     </w:p>
     <w:p>
@@ -6466,6 +8763,155 @@
       </w:rPr>
     </w:lvl>
   </w:abstractNum>
+  <w:abstractNum w:abstractNumId="3">
+    <w:nsid w:val="7370631A"/>
+    <w:multiLevelType w:val="multilevel"/>
+    <w:tmpl w:val="5434D778"/>
+    <w:lvl w:ilvl="0">
+      <w:start w:val="1"/>
+      <w:numFmt w:val="bullet"/>
+      <w:lvlText w:val=""/>
+      <w:lvlJc w:val="left"/>
+      <w:pPr>
+        <w:tabs>
+          <w:tab w:val="num" w:pos="720"/>
+        </w:tabs>
+        <w:ind w:left="720" w:hanging="360"/>
+      </w:pPr>
+      <w:rPr>
+        <w:rFonts w:ascii="Symbol" w:hAnsi="Symbol" w:hint="default"/>
+        <w:sz w:val="20"/>
+      </w:rPr>
+    </w:lvl>
+    <w:lvl w:ilvl="1" w:tentative="1">
+      <w:start w:val="1"/>
+      <w:numFmt w:val="bullet"/>
+      <w:lvlText w:val="o"/>
+      <w:lvlJc w:val="left"/>
+      <w:pPr>
+        <w:tabs>
+          <w:tab w:val="num" w:pos="1440"/>
+        </w:tabs>
+        <w:ind w:left="1440" w:hanging="360"/>
+      </w:pPr>
+      <w:rPr>
+        <w:rFonts w:ascii="Courier New" w:hAnsi="Courier New" w:hint="default"/>
+        <w:sz w:val="20"/>
+      </w:rPr>
+    </w:lvl>
+    <w:lvl w:ilvl="2" w:tentative="1">
+      <w:start w:val="1"/>
+      <w:numFmt w:val="bullet"/>
+      <w:lvlText w:val=""/>
+      <w:lvlJc w:val="left"/>
+      <w:pPr>
+        <w:tabs>
+          <w:tab w:val="num" w:pos="2160"/>
+        </w:tabs>
+        <w:ind w:left="2160" w:hanging="360"/>
+      </w:pPr>
+      <w:rPr>
+        <w:rFonts w:ascii="Wingdings" w:hAnsi="Wingdings" w:hint="default"/>
+        <w:sz w:val="20"/>
+      </w:rPr>
+    </w:lvl>
+    <w:lvl w:ilvl="3" w:tentative="1">
+      <w:start w:val="1"/>
+      <w:numFmt w:val="bullet"/>
+      <w:lvlText w:val=""/>
+      <w:lvlJc w:val="left"/>
+      <w:pPr>
+        <w:tabs>
+          <w:tab w:val="num" w:pos="2880"/>
+        </w:tabs>
+        <w:ind w:left="2880" w:hanging="360"/>
+      </w:pPr>
+      <w:rPr>
+        <w:rFonts w:ascii="Wingdings" w:hAnsi="Wingdings" w:hint="default"/>
+        <w:sz w:val="20"/>
+      </w:rPr>
+    </w:lvl>
+    <w:lvl w:ilvl="4" w:tentative="1">
+      <w:start w:val="1"/>
+      <w:numFmt w:val="bullet"/>
+      <w:lvlText w:val=""/>
+      <w:lvlJc w:val="left"/>
+      <w:pPr>
+        <w:tabs>
+          <w:tab w:val="num" w:pos="3600"/>
+        </w:tabs>
+        <w:ind w:left="3600" w:hanging="360"/>
+      </w:pPr>
+      <w:rPr>
+        <w:rFonts w:ascii="Wingdings" w:hAnsi="Wingdings" w:hint="default"/>
+        <w:sz w:val="20"/>
+      </w:rPr>
+    </w:lvl>
+    <w:lvl w:ilvl="5" w:tentative="1">
+      <w:start w:val="1"/>
+      <w:numFmt w:val="bullet"/>
+      <w:lvlText w:val=""/>
+      <w:lvlJc w:val="left"/>
+      <w:pPr>
+        <w:tabs>
+          <w:tab w:val="num" w:pos="4320"/>
+        </w:tabs>
+        <w:ind w:left="4320" w:hanging="360"/>
+      </w:pPr>
+      <w:rPr>
+        <w:rFonts w:ascii="Wingdings" w:hAnsi="Wingdings" w:hint="default"/>
+        <w:sz w:val="20"/>
+      </w:rPr>
+    </w:lvl>
+    <w:lvl w:ilvl="6" w:tentative="1">
+      <w:start w:val="1"/>
+      <w:numFmt w:val="bullet"/>
+      <w:lvlText w:val=""/>
+      <w:lvlJc w:val="left"/>
+      <w:pPr>
+        <w:tabs>
+          <w:tab w:val="num" w:pos="5040"/>
+        </w:tabs>
+        <w:ind w:left="5040" w:hanging="360"/>
+      </w:pPr>
+      <w:rPr>
+        <w:rFonts w:ascii="Wingdings" w:hAnsi="Wingdings" w:hint="default"/>
+        <w:sz w:val="20"/>
+      </w:rPr>
+    </w:lvl>
+    <w:lvl w:ilvl="7" w:tentative="1">
+      <w:start w:val="1"/>
+      <w:numFmt w:val="bullet"/>
+      <w:lvlText w:val=""/>
+      <w:lvlJc w:val="left"/>
+      <w:pPr>
+        <w:tabs>
+          <w:tab w:val="num" w:pos="5760"/>
+        </w:tabs>
+        <w:ind w:left="5760" w:hanging="360"/>
+      </w:pPr>
+      <w:rPr>
+        <w:rFonts w:ascii="Wingdings" w:hAnsi="Wingdings" w:hint="default"/>
+        <w:sz w:val="20"/>
+      </w:rPr>
+    </w:lvl>
+    <w:lvl w:ilvl="8" w:tentative="1">
+      <w:start w:val="1"/>
+      <w:numFmt w:val="bullet"/>
+      <w:lvlText w:val=""/>
+      <w:lvlJc w:val="left"/>
+      <w:pPr>
+        <w:tabs>
+          <w:tab w:val="num" w:pos="6480"/>
+        </w:tabs>
+        <w:ind w:left="6480" w:hanging="360"/>
+      </w:pPr>
+      <w:rPr>
+        <w:rFonts w:ascii="Wingdings" w:hAnsi="Wingdings" w:hint="default"/>
+        <w:sz w:val="20"/>
+      </w:rPr>
+    </w:lvl>
+  </w:abstractNum>
   <w:num w:numId="1">
     <w:abstractNumId w:val="2"/>
   </w:num>
@@ -6474,6 +8920,9 @@
   </w:num>
   <w:num w:numId="3">
     <w:abstractNumId w:val="1"/>
+  </w:num>
+  <w:num w:numId="4">
+    <w:abstractNumId w:val="3"/>
   </w:num>
 </w:numbering>
 </file>

</xml_diff>

<commit_message>
McKesson update on 12/26/2017
</commit_message>
<xml_diff>
--- a/web/resume/resume.html.docx
+++ b/web/resume/resume.html.docx
@@ -199,7 +199,7 @@
       <w:pPr>
         <w:numPr>
           <w:ilvl w:val="0"/>
-          <w:numId w:val="4"/>
+          <w:numId w:val="5"/>
         </w:numPr>
         <w:spacing w:before="100" w:beforeAutospacing="1" w:after="100" w:afterAutospacing="1" w:line="240" w:lineRule="auto"/>
         <w:rPr>
@@ -219,7 +219,7 @@
       <w:pPr>
         <w:numPr>
           <w:ilvl w:val="0"/>
-          <w:numId w:val="4"/>
+          <w:numId w:val="5"/>
         </w:numPr>
         <w:spacing w:before="100" w:beforeAutospacing="1" w:after="100" w:afterAutospacing="1" w:line="240" w:lineRule="auto"/>
         <w:rPr>
@@ -239,7 +239,7 @@
       <w:pPr>
         <w:numPr>
           <w:ilvl w:val="0"/>
-          <w:numId w:val="4"/>
+          <w:numId w:val="5"/>
         </w:numPr>
         <w:spacing w:before="100" w:beforeAutospacing="1" w:after="100" w:afterAutospacing="1" w:line="240" w:lineRule="auto"/>
         <w:rPr>
@@ -525,7 +525,7 @@
                 <w:sz w:val="20"/>
                 <w:szCs w:val="20"/>
               </w:rPr>
-              <w:t xml:space="preserve"> Spring Core 2/3/4, MVC, JDBC Template, Security, Web Services, Rest Template, AMQP, Spring Data, Spring Data </w:t>
+              <w:t xml:space="preserve"> Spring Boot 1.5, Spring Core 2/3/4, MVC, JDBC Template, Security, Web Services, Rest Template, AMQP, Spring Data, Spring Data </w:t>
             </w:r>
             <w:proofErr w:type="spellStart"/>
             <w:r>
@@ -1047,7 +1047,25 @@
                 <w:sz w:val="20"/>
                 <w:szCs w:val="20"/>
               </w:rPr>
-              <w:t>Agile, SCRUM, Test Driven Development </w:t>
+              <w:t xml:space="preserve">Agile, SCRUM, </w:t>
+            </w:r>
+            <w:proofErr w:type="spellStart"/>
+            <w:r>
+              <w:rPr>
+                <w:rFonts w:ascii="Arial" w:eastAsia="Times New Roman" w:hAnsi="Arial" w:cs="Arial"/>
+                <w:sz w:val="20"/>
+                <w:szCs w:val="20"/>
+              </w:rPr>
+              <w:t>Kanban</w:t>
+            </w:r>
+            <w:proofErr w:type="spellEnd"/>
+            <w:r>
+              <w:rPr>
+                <w:rFonts w:ascii="Arial" w:eastAsia="Times New Roman" w:hAnsi="Arial" w:cs="Arial"/>
+                <w:sz w:val="20"/>
+                <w:szCs w:val="20"/>
+              </w:rPr>
+              <w:t>, Test Driven Development </w:t>
             </w:r>
           </w:p>
         </w:tc>
@@ -1345,7 +1363,25 @@
                 <w:sz w:val="20"/>
                 <w:szCs w:val="20"/>
               </w:rPr>
-              <w:t>Tomcat 7/8, Oracle 11g, Azure and private VMware cloud platforms, Linux, Windows 7</w:t>
+              <w:t xml:space="preserve">Tomcat 7/8, Oracle 11g, Azure, Pivotal Cloud Foundry and private VMware </w:t>
+            </w:r>
+            <w:proofErr w:type="spellStart"/>
+            <w:r>
+              <w:rPr>
+                <w:rFonts w:ascii="Arial" w:eastAsia="Times New Roman" w:hAnsi="Arial" w:cs="Arial"/>
+                <w:sz w:val="20"/>
+                <w:szCs w:val="20"/>
+              </w:rPr>
+              <w:t>OneCloud</w:t>
+            </w:r>
+            <w:proofErr w:type="spellEnd"/>
+            <w:r>
+              <w:rPr>
+                <w:rFonts w:ascii="Arial" w:eastAsia="Times New Roman" w:hAnsi="Arial" w:cs="Arial"/>
+                <w:sz w:val="20"/>
+                <w:szCs w:val="20"/>
+              </w:rPr>
+              <w:t xml:space="preserve"> platforms, Linux, Windows 7</w:t>
             </w:r>
           </w:p>
         </w:tc>
@@ -1463,7 +1499,7 @@
                 <w:sz w:val="20"/>
                 <w:szCs w:val="20"/>
               </w:rPr>
-              <w:t xml:space="preserve">, Bamboo, Oracle </w:t>
+              <w:t xml:space="preserve">, Bamboo, Concourse, Oracle </w:t>
             </w:r>
             <w:proofErr w:type="spellStart"/>
             <w:r>
@@ -1532,7 +1568,7 @@
           <w:sz w:val="20"/>
           <w:szCs w:val="20"/>
         </w:rPr>
-        <w:t xml:space="preserve">Created two Spring Boot based micro services providing new patient and formulary functionality, enabling independent scalability and cloud deployment. </w:t>
+        <w:t xml:space="preserve">Created several Spring Boot based micro services providing new patient, formulary, </w:t>
       </w:r>
       <w:proofErr w:type="gramStart"/>
       <w:r>
@@ -1542,6 +1578,66 @@
           <w:sz w:val="20"/>
           <w:szCs w:val="20"/>
         </w:rPr>
+        <w:t>order</w:t>
+      </w:r>
+      <w:proofErr w:type="gramEnd"/>
+      <w:r>
+        <w:rPr>
+          <w:rFonts w:ascii="Arial" w:eastAsia="Times New Roman" w:hAnsi="Arial" w:cs="Arial"/>
+          <w:color w:val="000000"/>
+          <w:sz w:val="20"/>
+          <w:szCs w:val="20"/>
+        </w:rPr>
+        <w:t xml:space="preserve"> validation and submission functionality. Used private </w:t>
+      </w:r>
+      <w:proofErr w:type="spellStart"/>
+      <w:r>
+        <w:rPr>
+          <w:rFonts w:ascii="Arial" w:eastAsia="Times New Roman" w:hAnsi="Arial" w:cs="Arial"/>
+          <w:color w:val="000000"/>
+          <w:sz w:val="20"/>
+          <w:szCs w:val="20"/>
+        </w:rPr>
+        <w:t>Vmware</w:t>
+      </w:r>
+      <w:proofErr w:type="spellEnd"/>
+      <w:r>
+        <w:rPr>
+          <w:rFonts w:ascii="Arial" w:eastAsia="Times New Roman" w:hAnsi="Arial" w:cs="Arial"/>
+          <w:color w:val="000000"/>
+          <w:sz w:val="20"/>
+          <w:szCs w:val="20"/>
+        </w:rPr>
+        <w:t xml:space="preserve"> </w:t>
+      </w:r>
+      <w:proofErr w:type="spellStart"/>
+      <w:r>
+        <w:rPr>
+          <w:rFonts w:ascii="Arial" w:eastAsia="Times New Roman" w:hAnsi="Arial" w:cs="Arial"/>
+          <w:color w:val="000000"/>
+          <w:sz w:val="20"/>
+          <w:szCs w:val="20"/>
+        </w:rPr>
+        <w:t>OneCloud</w:t>
+      </w:r>
+      <w:proofErr w:type="spellEnd"/>
+      <w:r>
+        <w:rPr>
+          <w:rFonts w:ascii="Arial" w:eastAsia="Times New Roman" w:hAnsi="Arial" w:cs="Arial"/>
+          <w:color w:val="000000"/>
+          <w:sz w:val="20"/>
+          <w:szCs w:val="20"/>
+        </w:rPr>
+        <w:t xml:space="preserve">, Azure and Pivotal Cloud Foundry to enable application independent scalability and cloud deployment. </w:t>
+      </w:r>
+      <w:proofErr w:type="gramStart"/>
+      <w:r>
+        <w:rPr>
+          <w:rFonts w:ascii="Arial" w:eastAsia="Times New Roman" w:hAnsi="Arial" w:cs="Arial"/>
+          <w:color w:val="000000"/>
+          <w:sz w:val="20"/>
+          <w:szCs w:val="20"/>
+        </w:rPr>
         <w:t>Helped establish best practices in the test driven development, automated build and deployment processes.</w:t>
       </w:r>
       <w:proofErr w:type="gramEnd"/>
@@ -1552,7 +1648,17 @@
           <w:sz w:val="20"/>
           <w:szCs w:val="20"/>
         </w:rPr>
-        <w:t xml:space="preserve"> Completed </w:t>
+        <w:t xml:space="preserve"> </w:t>
+      </w:r>
+      <w:proofErr w:type="gramStart"/>
+      <w:r>
+        <w:rPr>
+          <w:rFonts w:ascii="Arial" w:eastAsia="Times New Roman" w:hAnsi="Arial" w:cs="Arial"/>
+          <w:color w:val="000000"/>
+          <w:sz w:val="20"/>
+          <w:szCs w:val="20"/>
+        </w:rPr>
+        <w:t xml:space="preserve">Completed </w:t>
       </w:r>
       <w:proofErr w:type="spellStart"/>
       <w:r>
@@ -1592,8 +1698,29 @@
           <w:sz w:val="20"/>
           <w:szCs w:val="20"/>
         </w:rPr>
-        <w:t xml:space="preserve"> and Cloud Foundry POCs using Azure and private VMware cloud platforms helping with the cloud deployment strategy selection.</w:t>
-      </w:r>
+        <w:t xml:space="preserve"> and Pivotal Cloud Foundry POCs using Azure and private VMware </w:t>
+      </w:r>
+      <w:proofErr w:type="spellStart"/>
+      <w:r>
+        <w:rPr>
+          <w:rFonts w:ascii="Arial" w:eastAsia="Times New Roman" w:hAnsi="Arial" w:cs="Arial"/>
+          <w:color w:val="000000"/>
+          <w:sz w:val="20"/>
+          <w:szCs w:val="20"/>
+        </w:rPr>
+        <w:t>OneCloud</w:t>
+      </w:r>
+      <w:proofErr w:type="spellEnd"/>
+      <w:r>
+        <w:rPr>
+          <w:rFonts w:ascii="Arial" w:eastAsia="Times New Roman" w:hAnsi="Arial" w:cs="Arial"/>
+          <w:color w:val="000000"/>
+          <w:sz w:val="20"/>
+          <w:szCs w:val="20"/>
+        </w:rPr>
+        <w:t xml:space="preserve"> platforms helping with the cloud deployment strategy selection.</w:t>
+      </w:r>
+      <w:proofErr w:type="gramEnd"/>
     </w:p>
     <w:p>
       <w:pPr>
@@ -7930,7 +8057,7 @@
             <w:szCs w:val="20"/>
             <w:u w:val="single"/>
           </w:rPr>
-          <w:t>Novosibirsk Technical University, Novosibirsk, Russia</w:t>
+          <w:t>Novosibirsk State Technical University, Novosibirsk, Russia</w:t>
         </w:r>
       </w:hyperlink>
       <w:r>
@@ -8297,7 +8424,7 @@
           <w:sz w:val="20"/>
           <w:szCs w:val="20"/>
         </w:rPr>
-        <w:t>Last modified: 2017/06/03</w:t>
+        <w:t>Last modified: 2017/12/26</w:t>
       </w:r>
     </w:p>
     <w:p>
@@ -8912,6 +9039,155 @@
       </w:rPr>
     </w:lvl>
   </w:abstractNum>
+  <w:abstractNum w:abstractNumId="4">
+    <w:nsid w:val="7D8C3A14"/>
+    <w:multiLevelType w:val="multilevel"/>
+    <w:tmpl w:val="C0F0693C"/>
+    <w:lvl w:ilvl="0">
+      <w:start w:val="1"/>
+      <w:numFmt w:val="bullet"/>
+      <w:lvlText w:val=""/>
+      <w:lvlJc w:val="left"/>
+      <w:pPr>
+        <w:tabs>
+          <w:tab w:val="num" w:pos="720"/>
+        </w:tabs>
+        <w:ind w:left="720" w:hanging="360"/>
+      </w:pPr>
+      <w:rPr>
+        <w:rFonts w:ascii="Symbol" w:hAnsi="Symbol" w:hint="default"/>
+        <w:sz w:val="20"/>
+      </w:rPr>
+    </w:lvl>
+    <w:lvl w:ilvl="1" w:tentative="1">
+      <w:start w:val="1"/>
+      <w:numFmt w:val="bullet"/>
+      <w:lvlText w:val="o"/>
+      <w:lvlJc w:val="left"/>
+      <w:pPr>
+        <w:tabs>
+          <w:tab w:val="num" w:pos="1440"/>
+        </w:tabs>
+        <w:ind w:left="1440" w:hanging="360"/>
+      </w:pPr>
+      <w:rPr>
+        <w:rFonts w:ascii="Courier New" w:hAnsi="Courier New" w:hint="default"/>
+        <w:sz w:val="20"/>
+      </w:rPr>
+    </w:lvl>
+    <w:lvl w:ilvl="2" w:tentative="1">
+      <w:start w:val="1"/>
+      <w:numFmt w:val="bullet"/>
+      <w:lvlText w:val=""/>
+      <w:lvlJc w:val="left"/>
+      <w:pPr>
+        <w:tabs>
+          <w:tab w:val="num" w:pos="2160"/>
+        </w:tabs>
+        <w:ind w:left="2160" w:hanging="360"/>
+      </w:pPr>
+      <w:rPr>
+        <w:rFonts w:ascii="Wingdings" w:hAnsi="Wingdings" w:hint="default"/>
+        <w:sz w:val="20"/>
+      </w:rPr>
+    </w:lvl>
+    <w:lvl w:ilvl="3" w:tentative="1">
+      <w:start w:val="1"/>
+      <w:numFmt w:val="bullet"/>
+      <w:lvlText w:val=""/>
+      <w:lvlJc w:val="left"/>
+      <w:pPr>
+        <w:tabs>
+          <w:tab w:val="num" w:pos="2880"/>
+        </w:tabs>
+        <w:ind w:left="2880" w:hanging="360"/>
+      </w:pPr>
+      <w:rPr>
+        <w:rFonts w:ascii="Wingdings" w:hAnsi="Wingdings" w:hint="default"/>
+        <w:sz w:val="20"/>
+      </w:rPr>
+    </w:lvl>
+    <w:lvl w:ilvl="4" w:tentative="1">
+      <w:start w:val="1"/>
+      <w:numFmt w:val="bullet"/>
+      <w:lvlText w:val=""/>
+      <w:lvlJc w:val="left"/>
+      <w:pPr>
+        <w:tabs>
+          <w:tab w:val="num" w:pos="3600"/>
+        </w:tabs>
+        <w:ind w:left="3600" w:hanging="360"/>
+      </w:pPr>
+      <w:rPr>
+        <w:rFonts w:ascii="Wingdings" w:hAnsi="Wingdings" w:hint="default"/>
+        <w:sz w:val="20"/>
+      </w:rPr>
+    </w:lvl>
+    <w:lvl w:ilvl="5" w:tentative="1">
+      <w:start w:val="1"/>
+      <w:numFmt w:val="bullet"/>
+      <w:lvlText w:val=""/>
+      <w:lvlJc w:val="left"/>
+      <w:pPr>
+        <w:tabs>
+          <w:tab w:val="num" w:pos="4320"/>
+        </w:tabs>
+        <w:ind w:left="4320" w:hanging="360"/>
+      </w:pPr>
+      <w:rPr>
+        <w:rFonts w:ascii="Wingdings" w:hAnsi="Wingdings" w:hint="default"/>
+        <w:sz w:val="20"/>
+      </w:rPr>
+    </w:lvl>
+    <w:lvl w:ilvl="6" w:tentative="1">
+      <w:start w:val="1"/>
+      <w:numFmt w:val="bullet"/>
+      <w:lvlText w:val=""/>
+      <w:lvlJc w:val="left"/>
+      <w:pPr>
+        <w:tabs>
+          <w:tab w:val="num" w:pos="5040"/>
+        </w:tabs>
+        <w:ind w:left="5040" w:hanging="360"/>
+      </w:pPr>
+      <w:rPr>
+        <w:rFonts w:ascii="Wingdings" w:hAnsi="Wingdings" w:hint="default"/>
+        <w:sz w:val="20"/>
+      </w:rPr>
+    </w:lvl>
+    <w:lvl w:ilvl="7" w:tentative="1">
+      <w:start w:val="1"/>
+      <w:numFmt w:val="bullet"/>
+      <w:lvlText w:val=""/>
+      <w:lvlJc w:val="left"/>
+      <w:pPr>
+        <w:tabs>
+          <w:tab w:val="num" w:pos="5760"/>
+        </w:tabs>
+        <w:ind w:left="5760" w:hanging="360"/>
+      </w:pPr>
+      <w:rPr>
+        <w:rFonts w:ascii="Wingdings" w:hAnsi="Wingdings" w:hint="default"/>
+        <w:sz w:val="20"/>
+      </w:rPr>
+    </w:lvl>
+    <w:lvl w:ilvl="8" w:tentative="1">
+      <w:start w:val="1"/>
+      <w:numFmt w:val="bullet"/>
+      <w:lvlText w:val=""/>
+      <w:lvlJc w:val="left"/>
+      <w:pPr>
+        <w:tabs>
+          <w:tab w:val="num" w:pos="6480"/>
+        </w:tabs>
+        <w:ind w:left="6480" w:hanging="360"/>
+      </w:pPr>
+      <w:rPr>
+        <w:rFonts w:ascii="Wingdings" w:hAnsi="Wingdings" w:hint="default"/>
+        <w:sz w:val="20"/>
+      </w:rPr>
+    </w:lvl>
+  </w:abstractNum>
   <w:num w:numId="1">
     <w:abstractNumId w:val="2"/>
   </w:num>
@@ -8923,6 +9199,9 @@
   </w:num>
   <w:num w:numId="4">
     <w:abstractNumId w:val="3"/>
+  </w:num>
+  <w:num w:numId="5">
+    <w:abstractNumId w:val="4"/>
   </w:num>
 </w:numbering>
 </file>

</xml_diff>